<commit_message>
FINAL PDF & WORD
</commit_message>
<xml_diff>
--- a/Itl909_Physics K_S _ May2025_IA_HL_Final.docx
+++ b/Itl909_Physics K_S _ May2025_IA_HL_Final.docx
@@ -12,6 +12,8 @@
           <w:szCs w:val="44"/>
         </w:rPr>
       </w:pPr>
+      <w:bookmarkStart w:id="0" w:name="_Hlk190401840"/>
+      <w:bookmarkEnd w:id="0"/>
     </w:p>
     <w:p>
       <w:pPr>
@@ -1945,7 +1947,7 @@
           <w:rFonts w:asciiTheme="minorBidi" w:hAnsiTheme="minorBidi" w:cstheme="minorBidi"/>
         </w:rPr>
       </w:pPr>
-      <w:bookmarkStart w:id="0" w:name="_Toc190383110"/>
+      <w:bookmarkStart w:id="1" w:name="_Toc190383110"/>
       <w:r>
         <w:rPr>
           <w:rFonts w:asciiTheme="minorBidi" w:hAnsiTheme="minorBidi" w:cstheme="minorBidi"/>
@@ -1953,7 +1955,7 @@
         <w:lastRenderedPageBreak/>
         <w:t>1. Research Design</w:t>
       </w:r>
-      <w:bookmarkEnd w:id="0"/>
+      <w:bookmarkEnd w:id="1"/>
     </w:p>
     <w:p>
       <w:pPr>
@@ -1964,14 +1966,14 @@
           <w:rFonts w:asciiTheme="minorBidi" w:hAnsiTheme="minorBidi" w:cstheme="minorBidi"/>
         </w:rPr>
       </w:pPr>
-      <w:bookmarkStart w:id="1" w:name="_Toc190383111"/>
+      <w:bookmarkStart w:id="2" w:name="_Toc190383111"/>
       <w:r>
         <w:rPr>
           <w:rFonts w:asciiTheme="minorBidi" w:hAnsiTheme="minorBidi" w:cstheme="minorBidi"/>
         </w:rPr>
         <w:t>1.1 Introduction</w:t>
       </w:r>
-      <w:bookmarkEnd w:id="1"/>
+      <w:bookmarkEnd w:id="2"/>
     </w:p>
     <w:p>
       <w:pPr>
@@ -2343,7 +2345,7 @@
           <w:rFonts w:asciiTheme="minorBidi" w:hAnsiTheme="minorBidi" w:cstheme="minorBidi"/>
         </w:rPr>
       </w:pPr>
-      <w:bookmarkStart w:id="2" w:name="_Toc190383112"/>
+      <w:bookmarkStart w:id="3" w:name="_Toc190383112"/>
       <w:r>
         <w:rPr>
           <w:rFonts w:asciiTheme="minorBidi" w:hAnsiTheme="minorBidi" w:cstheme="minorBidi"/>
@@ -2357,7 +2359,7 @@
         </w:rPr>
         <w:t>Research question</w:t>
       </w:r>
-      <w:bookmarkEnd w:id="2"/>
+      <w:bookmarkEnd w:id="3"/>
     </w:p>
     <w:p>
       <w:pPr>
@@ -2435,14 +2437,14 @@
           <w:rFonts w:asciiTheme="minorBidi" w:hAnsiTheme="minorBidi" w:cstheme="minorBidi"/>
         </w:rPr>
       </w:pPr>
-      <w:bookmarkStart w:id="3" w:name="_Toc190383113"/>
+      <w:bookmarkStart w:id="4" w:name="_Toc190383113"/>
       <w:r>
         <w:rPr>
           <w:rFonts w:asciiTheme="minorBidi" w:hAnsiTheme="minorBidi" w:cstheme="minorBidi"/>
         </w:rPr>
         <w:t>1.3 Background information</w:t>
       </w:r>
-      <w:bookmarkEnd w:id="3"/>
+      <w:bookmarkEnd w:id="4"/>
     </w:p>
     <w:p>
       <w:pPr>
@@ -3757,7 +3759,7 @@
           <w:rFonts w:asciiTheme="minorBidi" w:hAnsiTheme="minorBidi" w:cstheme="minorBidi"/>
         </w:rPr>
       </w:pPr>
-      <w:bookmarkStart w:id="4" w:name="_Toc190383114"/>
+      <w:bookmarkStart w:id="5" w:name="_Toc190383114"/>
       <w:r>
         <w:rPr>
           <w:rFonts w:asciiTheme="minorBidi" w:hAnsiTheme="minorBidi" w:cstheme="minorBidi"/>
@@ -3765,7 +3767,7 @@
         <w:lastRenderedPageBreak/>
         <w:t>1.4 Hypothesis</w:t>
       </w:r>
-      <w:bookmarkEnd w:id="4"/>
+      <w:bookmarkEnd w:id="5"/>
     </w:p>
     <w:p>
       <w:pPr>
@@ -3977,7 +3979,7 @@
           <w:rFonts w:asciiTheme="minorBidi" w:hAnsiTheme="minorBidi" w:cstheme="minorBidi"/>
         </w:rPr>
       </w:pPr>
-      <w:bookmarkStart w:id="5" w:name="_Toc190383115"/>
+      <w:bookmarkStart w:id="6" w:name="_Toc190383115"/>
       <w:r>
         <w:rPr>
           <w:rFonts w:asciiTheme="minorBidi" w:hAnsiTheme="minorBidi" w:cstheme="minorBidi"/>
@@ -3990,7 +3992,7 @@
         </w:rPr>
         <w:t>Variables</w:t>
       </w:r>
-      <w:bookmarkEnd w:id="5"/>
+      <w:bookmarkEnd w:id="6"/>
     </w:p>
     <w:tbl>
       <w:tblPr>
@@ -4218,6 +4220,16 @@
               </w:rPr>
               <w:t xml:space="preserve"> psi) </w:t>
             </w:r>
+          </w:p>
+          <w:p>
+            <w:pPr>
+              <w:spacing w:line="480" w:lineRule="auto"/>
+              <w:jc w:val="center"/>
+              <w:cnfStyle w:val="000000100000" w:firstRow="0" w:lastRow="0" w:firstColumn="0" w:lastColumn="0" w:oddVBand="0" w:evenVBand="0" w:oddHBand="1" w:evenHBand="0" w:firstRowFirstColumn="0" w:firstRowLastColumn="0" w:lastRowFirstColumn="0" w:lastRowLastColumn="0"/>
+              <w:rPr>
+                <w:rFonts w:asciiTheme="minorBidi" w:hAnsiTheme="minorBidi"/>
+              </w:rPr>
+            </w:pPr>
             <w:r>
               <w:rPr>
                 <w:rFonts w:asciiTheme="minorBidi" w:hAnsiTheme="minorBidi"/>
@@ -4830,6 +4842,16 @@
               </w:rPr>
               <w:t xml:space="preserve">The material/surface of </w:t>
             </w:r>
+          </w:p>
+          <w:p>
+            <w:pPr>
+              <w:spacing w:line="480" w:lineRule="auto"/>
+              <w:jc w:val="center"/>
+              <w:cnfStyle w:val="000000100000" w:firstRow="0" w:lastRow="0" w:firstColumn="0" w:lastColumn="0" w:oddVBand="0" w:evenVBand="0" w:oddHBand="1" w:evenHBand="0" w:firstRowFirstColumn="0" w:firstRowLastColumn="0" w:lastRowFirstColumn="0" w:lastRowLastColumn="0"/>
+              <w:rPr>
+                <w:rFonts w:asciiTheme="minorBidi" w:hAnsiTheme="minorBidi"/>
+              </w:rPr>
+            </w:pPr>
             <w:proofErr w:type="gramStart"/>
             <w:r>
               <w:rPr>
@@ -5134,7 +5156,19 @@
               <w:rPr>
                 <w:rFonts w:asciiTheme="minorBidi" w:eastAsiaTheme="minorEastAsia" w:hAnsiTheme="minorBidi"/>
               </w:rPr>
-              <w:t xml:space="preserve">(T = 22.0 °C </w:t>
+              <w:t>(T = 22.0</w:t>
+            </w:r>
+            <w:r>
+              <w:rPr>
+                <w:rFonts w:asciiTheme="minorBidi" w:eastAsiaTheme="minorEastAsia" w:hAnsiTheme="minorBidi"/>
+              </w:rPr>
+              <w:t>00</w:t>
+            </w:r>
+            <w:r>
+              <w:rPr>
+                <w:rFonts w:asciiTheme="minorBidi" w:eastAsiaTheme="minorEastAsia" w:hAnsiTheme="minorBidi"/>
+              </w:rPr>
+              <w:t xml:space="preserve"> °C </w:t>
             </w:r>
             <m:oMath>
               <m:r>
@@ -5148,7 +5182,31 @@
               <w:rPr>
                 <w:rFonts w:asciiTheme="minorBidi" w:eastAsiaTheme="minorEastAsia" w:hAnsiTheme="minorBidi"/>
               </w:rPr>
-              <w:t xml:space="preserve"> 0.1 °C)</w:t>
+              <w:t xml:space="preserve"> 0.</w:t>
+            </w:r>
+            <w:r>
+              <w:rPr>
+                <w:rFonts w:asciiTheme="minorBidi" w:eastAsiaTheme="minorEastAsia" w:hAnsiTheme="minorBidi"/>
+              </w:rPr>
+              <w:t>0</w:t>
+            </w:r>
+            <w:r>
+              <w:rPr>
+                <w:rFonts w:asciiTheme="minorBidi" w:eastAsiaTheme="minorEastAsia" w:hAnsiTheme="minorBidi"/>
+              </w:rPr>
+              <w:t>1</w:t>
+            </w:r>
+            <w:r>
+              <w:rPr>
+                <w:rFonts w:asciiTheme="minorBidi" w:eastAsiaTheme="minorEastAsia" w:hAnsiTheme="minorBidi"/>
+              </w:rPr>
+              <w:t>0</w:t>
+            </w:r>
+            <w:r>
+              <w:rPr>
+                <w:rFonts w:asciiTheme="minorBidi" w:eastAsiaTheme="minorEastAsia" w:hAnsiTheme="minorBidi"/>
+              </w:rPr>
+              <w:t xml:space="preserve"> °C)</w:t>
             </w:r>
           </w:p>
           <w:p>
@@ -5772,7 +5830,7 @@
           <w:rFonts w:asciiTheme="minorBidi" w:hAnsiTheme="minorBidi" w:cstheme="minorBidi"/>
         </w:rPr>
       </w:pPr>
-      <w:bookmarkStart w:id="6" w:name="_Toc190383116"/>
+      <w:bookmarkStart w:id="7" w:name="_Toc190383116"/>
       <w:r>
         <w:rPr>
           <w:rFonts w:asciiTheme="minorBidi" w:hAnsiTheme="minorBidi" w:cstheme="minorBidi"/>
@@ -5797,7 +5855,7 @@
         </w:rPr>
         <w:t>Materials</w:t>
       </w:r>
-      <w:bookmarkEnd w:id="6"/>
+      <w:bookmarkEnd w:id="7"/>
     </w:p>
     <w:p>
       <w:pPr>
@@ -5849,37 +5907,35 @@
           <w:rFonts w:asciiTheme="minorBidi" w:hAnsiTheme="minorBidi"/>
           <w:lang w:val="de-AT" w:bidi="ar-EG"/>
         </w:rPr>
-        <w:t xml:space="preserve">(Diameter 20.7 - 21.3 cm | </w:t>
-      </w:r>
-      <w:proofErr w:type="spellStart"/>
+        <w:t>(Diameter 20.7</w:t>
+      </w:r>
       <w:r>
         <w:rPr>
           <w:rFonts w:asciiTheme="minorBidi" w:hAnsiTheme="minorBidi"/>
           <w:lang w:val="de-AT" w:bidi="ar-EG"/>
         </w:rPr>
-        <w:t>Weight</w:t>
-      </w:r>
-      <w:proofErr w:type="spellEnd"/>
+        <w:t>00</w:t>
+      </w:r>
       <w:r>
         <w:rPr>
           <w:rFonts w:asciiTheme="minorBidi" w:hAnsiTheme="minorBidi"/>
           <w:lang w:val="de-AT" w:bidi="ar-EG"/>
         </w:rPr>
-        <w:t xml:space="preserve"> </w:t>
+        <w:t xml:space="preserve"> - 21.3</w:t>
       </w:r>
       <w:r>
         <w:rPr>
           <w:rFonts w:asciiTheme="minorBidi" w:hAnsiTheme="minorBidi"/>
           <w:lang w:val="de-AT" w:bidi="ar-EG"/>
         </w:rPr>
-        <w:t>260 – 280 g</w:t>
+        <w:t>00</w:t>
       </w:r>
       <w:r>
         <w:rPr>
           <w:rFonts w:asciiTheme="minorBidi" w:hAnsiTheme="minorBidi"/>
           <w:lang w:val="de-AT" w:bidi="ar-EG"/>
         </w:rPr>
-        <w:t>)</w:t>
+        <w:t xml:space="preserve"> cm)</w:t>
       </w:r>
     </w:p>
     <w:p>
@@ -6316,7 +6372,7 @@
           <w:rFonts w:asciiTheme="minorBidi" w:hAnsiTheme="minorBidi" w:cstheme="minorBidi"/>
         </w:rPr>
       </w:pPr>
-      <w:bookmarkStart w:id="7" w:name="_Toc190383117"/>
+      <w:bookmarkStart w:id="8" w:name="_Toc190383117"/>
       <w:r>
         <w:rPr>
           <w:rFonts w:asciiTheme="minorBidi" w:hAnsiTheme="minorBidi" w:cstheme="minorBidi"/>
@@ -6342,7 +6398,7 @@
         </w:rPr>
         <w:t>Methodology</w:t>
       </w:r>
-      <w:bookmarkEnd w:id="7"/>
+      <w:bookmarkEnd w:id="8"/>
     </w:p>
     <w:p>
       <w:pPr>
@@ -6529,13 +6585,27 @@
           <w:rFonts w:asciiTheme="minorBidi" w:hAnsiTheme="minorBidi"/>
           <w:lang w:bidi="ar-EG"/>
         </w:rPr>
-        <w:t>1- &amp; 1.</w:t>
+        <w:t>1</w:t>
       </w:r>
       <w:r>
         <w:rPr>
           <w:rFonts w:asciiTheme="minorBidi" w:hAnsiTheme="minorBidi"/>
           <w:lang w:bidi="ar-EG"/>
         </w:rPr>
+        <w:t>.000</w:t>
+      </w:r>
+      <w:r>
+        <w:rPr>
+          <w:rFonts w:asciiTheme="minorBidi" w:hAnsiTheme="minorBidi"/>
+          <w:lang w:bidi="ar-EG"/>
+        </w:rPr>
+        <w:t>- &amp; 1.</w:t>
+      </w:r>
+      <w:r>
+        <w:rPr>
+          <w:rFonts w:asciiTheme="minorBidi" w:hAnsiTheme="minorBidi"/>
+          <w:lang w:bidi="ar-EG"/>
+        </w:rPr>
         <w:t>7</w:t>
       </w:r>
       <w:r>
@@ -6543,6 +6613,13 @@
           <w:rFonts w:asciiTheme="minorBidi" w:hAnsiTheme="minorBidi"/>
           <w:lang w:bidi="ar-EG"/>
         </w:rPr>
+        <w:t>00</w:t>
+      </w:r>
+      <w:r>
+        <w:rPr>
+          <w:rFonts w:asciiTheme="minorBidi" w:hAnsiTheme="minorBidi"/>
+          <w:lang w:bidi="ar-EG"/>
+        </w:rPr>
         <w:t xml:space="preserve">-meter </w:t>
       </w:r>
       <w:r>
@@ -6551,6 +6628,13 @@
           <w:lang w:bidi="ar-EG"/>
         </w:rPr>
         <w:t>with the marker</w:t>
+      </w:r>
+      <w:r>
+        <w:rPr>
+          <w:rFonts w:asciiTheme="minorBidi" w:hAnsiTheme="minorBidi"/>
+          <w:lang w:bidi="ar-EG"/>
+        </w:rPr>
+        <w:t xml:space="preserve"> </w:t>
       </w:r>
     </w:p>
     <w:p>
@@ -6700,7 +6784,21 @@
           <w:rFonts w:asciiTheme="minorBidi" w:hAnsiTheme="minorBidi"/>
           <w:lang w:bidi="ar-EG"/>
         </w:rPr>
-        <w:t xml:space="preserve">to the wall with a 10 cm </w:t>
+        <w:t>to the wall with a 10</w:t>
+      </w:r>
+      <w:r>
+        <w:rPr>
+          <w:rFonts w:asciiTheme="minorBidi" w:hAnsiTheme="minorBidi"/>
+          <w:lang w:bidi="ar-EG"/>
+        </w:rPr>
+        <w:t>.000</w:t>
+      </w:r>
+      <w:r>
+        <w:rPr>
+          <w:rFonts w:asciiTheme="minorBidi" w:hAnsiTheme="minorBidi"/>
+          <w:lang w:bidi="ar-EG"/>
+        </w:rPr>
+        <w:t xml:space="preserve"> cm </w:t>
       </w:r>
       <w:r>
         <w:rPr>
@@ -7561,7 +7659,7 @@
           <w:rFonts w:asciiTheme="minorBidi" w:hAnsiTheme="minorBidi" w:cstheme="minorBidi"/>
         </w:rPr>
       </w:pPr>
-      <w:bookmarkStart w:id="8" w:name="_Toc190383118"/>
+      <w:bookmarkStart w:id="9" w:name="_Toc190383118"/>
       <w:r>
         <w:rPr>
           <w:rFonts w:asciiTheme="minorBidi" w:hAnsiTheme="minorBidi" w:cstheme="minorBidi"/>
@@ -7586,7 +7684,7 @@
         </w:rPr>
         <w:t>Risk assessment</w:t>
       </w:r>
-      <w:bookmarkEnd w:id="8"/>
+      <w:bookmarkEnd w:id="9"/>
     </w:p>
     <w:tbl>
       <w:tblPr>
@@ -7950,7 +8048,7 @@
           <w:rFonts w:asciiTheme="minorBidi" w:hAnsiTheme="minorBidi"/>
         </w:rPr>
       </w:pPr>
-      <w:bookmarkStart w:id="9" w:name="_Toc190383119"/>
+      <w:bookmarkStart w:id="10" w:name="_Toc190383119"/>
       <w:r>
         <w:rPr>
           <w:rFonts w:asciiTheme="minorBidi" w:hAnsiTheme="minorBidi"/>
@@ -7974,7 +8072,7 @@
         </w:rPr>
         <w:t>2. Analysis</w:t>
       </w:r>
-      <w:bookmarkEnd w:id="9"/>
+      <w:bookmarkEnd w:id="10"/>
     </w:p>
     <w:p>
       <w:pPr>
@@ -7985,14 +8083,14 @@
           <w:rFonts w:asciiTheme="minorBidi" w:hAnsiTheme="minorBidi" w:cstheme="minorBidi"/>
         </w:rPr>
       </w:pPr>
-      <w:bookmarkStart w:id="10" w:name="_Toc190383120"/>
+      <w:bookmarkStart w:id="11" w:name="_Toc190383120"/>
       <w:r>
         <w:rPr>
           <w:rFonts w:asciiTheme="minorBidi" w:hAnsiTheme="minorBidi" w:cstheme="minorBidi"/>
         </w:rPr>
         <w:t>2.1 Data collection</w:t>
       </w:r>
-      <w:bookmarkEnd w:id="10"/>
+      <w:bookmarkEnd w:id="11"/>
     </w:p>
     <w:p>
       <w:pPr>
@@ -8003,7 +8101,7 @@
           <w:rFonts w:asciiTheme="minorBidi" w:hAnsiTheme="minorBidi" w:cstheme="minorBidi"/>
         </w:rPr>
       </w:pPr>
-      <w:bookmarkStart w:id="11" w:name="_Toc190383121"/>
+      <w:bookmarkStart w:id="12" w:name="_Toc190383121"/>
       <w:r>
         <w:rPr>
           <w:rFonts w:asciiTheme="minorBidi" w:hAnsiTheme="minorBidi" w:cstheme="minorBidi"/>
@@ -8028,7 +8126,7 @@
         </w:rPr>
         <w:t>Qualitative data</w:t>
       </w:r>
-      <w:bookmarkEnd w:id="11"/>
+      <w:bookmarkEnd w:id="12"/>
     </w:p>
     <w:p>
       <w:pPr>
@@ -8172,7 +8270,19 @@
         <w:rPr>
           <w:rFonts w:asciiTheme="minorBidi" w:hAnsiTheme="minorBidi"/>
         </w:rPr>
-        <w:t xml:space="preserve"> using "Tracker") for trial 1 (5.2 PSI OR 35.85 kPa)</w:t>
+        <w:t xml:space="preserve"> using "Tracker") for trial 1 (5.</w:t>
+      </w:r>
+      <w:r>
+        <w:rPr>
+          <w:rFonts w:asciiTheme="minorBidi" w:hAnsiTheme="minorBidi"/>
+        </w:rPr>
+        <w:t>500 PSI</w:t>
+      </w:r>
+      <w:r>
+        <w:rPr>
+          <w:rFonts w:asciiTheme="minorBidi" w:hAnsiTheme="minorBidi"/>
+        </w:rPr>
+        <w:t>)</w:t>
       </w:r>
     </w:p>
     <w:p>
@@ -8231,6 +8341,20 @@
         </w:rPr>
         <w:t>7</w:t>
       </w:r>
+      <w:r>
+        <w:rPr>
+          <w:rFonts w:asciiTheme="minorBidi" w:hAnsiTheme="minorBidi"/>
+        </w:rPr>
+        <w:t xml:space="preserve">00 </w:t>
+      </w:r>
+      <m:oMath>
+        <m:r>
+          <w:rPr>
+            <w:rFonts w:ascii="Cambria Math" w:hAnsi="Cambria Math"/>
+          </w:rPr>
+          <m:t>±0.020</m:t>
+        </m:r>
+      </m:oMath>
       <w:r>
         <w:rPr>
           <w:rFonts w:asciiTheme="minorBidi" w:hAnsiTheme="minorBidi"/>
@@ -8322,7 +8446,7 @@
           <w:rFonts w:asciiTheme="minorBidi" w:hAnsiTheme="minorBidi" w:cstheme="minorBidi"/>
         </w:rPr>
       </w:pPr>
-      <w:bookmarkStart w:id="12" w:name="_Toc190383122"/>
+      <w:bookmarkStart w:id="13" w:name="_Toc190383122"/>
       <w:r>
         <w:rPr>
           <w:rFonts w:asciiTheme="minorBidi" w:hAnsiTheme="minorBidi" w:cstheme="minorBidi"/>
@@ -8354,47 +8478,7 @@
         </w:rPr>
         <w:t xml:space="preserve"> data</w:t>
       </w:r>
-      <w:bookmarkEnd w:id="12"/>
-    </w:p>
-    <w:p>
-      <w:pPr>
-        <w:pStyle w:val="Caption"/>
-        <w:keepNext/>
-        <w:jc w:val="center"/>
-        <w:rPr>
-          <w:rFonts w:asciiTheme="minorBidi" w:hAnsiTheme="minorBidi"/>
-        </w:rPr>
-      </w:pPr>
-      <w:r>
-        <w:rPr>
-          <w:rFonts w:asciiTheme="minorBidi" w:hAnsiTheme="minorBidi"/>
-        </w:rPr>
-        <w:t xml:space="preserve">Table </w:t>
-      </w:r>
-      <w:r>
-        <w:rPr>
-          <w:rFonts w:asciiTheme="minorBidi" w:hAnsiTheme="minorBidi"/>
-        </w:rPr>
-        <w:t>5</w:t>
-      </w:r>
-      <w:r>
-        <w:rPr>
-          <w:rFonts w:asciiTheme="minorBidi" w:hAnsiTheme="minorBidi"/>
-        </w:rPr>
-        <w:t xml:space="preserve">: Raw data tables of the Experiment in </w:t>
-      </w:r>
-      <w:r>
-        <w:rPr>
-          <w:rFonts w:asciiTheme="minorBidi" w:hAnsiTheme="minorBidi"/>
-        </w:rPr>
-        <w:t>Six</w:t>
-      </w:r>
-      <w:r>
-        <w:rPr>
-          <w:rFonts w:asciiTheme="minorBidi" w:hAnsiTheme="minorBidi"/>
-        </w:rPr>
-        <w:t xml:space="preserve"> different pressures through 5 Trials</w:t>
-      </w:r>
+      <w:bookmarkEnd w:id="13"/>
     </w:p>
     <w:tbl>
       <w:tblPr>
@@ -8436,7 +8520,7 @@
                 <w14:ligatures w14:val="none"/>
               </w:rPr>
             </w:pPr>
-            <w:bookmarkStart w:id="13" w:name="_Hlk190390379"/>
+            <w:bookmarkStart w:id="14" w:name="_Hlk190390379"/>
             <w:r>
               <w:rPr>
                 <w:rFonts w:asciiTheme="minorBidi" w:eastAsia="Times New Roman" w:hAnsiTheme="minorBidi"/>
@@ -14099,7 +14183,6 @@
                 <w:szCs w:val="22"/>
                 <w14:ligatures w14:val="none"/>
               </w:rPr>
-              <w:lastRenderedPageBreak/>
               <w:t>2.5</w:t>
             </w:r>
             <w:r>
@@ -16633,12 +16716,19 @@
     </w:tbl>
     <w:p>
       <w:pPr>
-        <w:spacing w:line="480" w:lineRule="auto"/>
+        <w:pStyle w:val="Caption"/>
+        <w:keepNext/>
         <w:jc w:val="center"/>
         <w:rPr>
           <w:rFonts w:asciiTheme="minorBidi" w:hAnsiTheme="minorBidi"/>
         </w:rPr>
       </w:pPr>
+      <w:r>
+        <w:rPr>
+          <w:rFonts w:asciiTheme="minorBidi" w:hAnsiTheme="minorBidi"/>
+        </w:rPr>
+        <w:t>Table 5: Raw data tables of the Experiment in Six different pressures through 5 Trials</w:t>
+      </w:r>
     </w:p>
     <w:p>
       <w:pPr>
@@ -16777,51 +16867,6 @@
     </w:p>
     <w:p>
       <w:pPr>
-        <w:spacing w:line="480" w:lineRule="auto"/>
-        <w:jc w:val="lowKashida"/>
-        <w:rPr>
-          <w:rFonts w:asciiTheme="minorBidi" w:hAnsiTheme="minorBidi"/>
-        </w:rPr>
-      </w:pPr>
-    </w:p>
-    <w:p>
-      <w:pPr>
-        <w:spacing w:line="480" w:lineRule="auto"/>
-        <w:jc w:val="lowKashida"/>
-        <w:rPr>
-          <w:rFonts w:asciiTheme="minorBidi" w:hAnsiTheme="minorBidi"/>
-        </w:rPr>
-      </w:pPr>
-    </w:p>
-    <w:p>
-      <w:pPr>
-        <w:spacing w:line="480" w:lineRule="auto"/>
-        <w:jc w:val="lowKashida"/>
-        <w:rPr>
-          <w:rFonts w:asciiTheme="minorBidi" w:hAnsiTheme="minorBidi"/>
-        </w:rPr>
-      </w:pPr>
-    </w:p>
-    <w:p>
-      <w:pPr>
-        <w:spacing w:line="480" w:lineRule="auto"/>
-        <w:jc w:val="lowKashida"/>
-        <w:rPr>
-          <w:rFonts w:asciiTheme="minorBidi" w:hAnsiTheme="minorBidi"/>
-        </w:rPr>
-      </w:pPr>
-    </w:p>
-    <w:p>
-      <w:pPr>
-        <w:spacing w:line="480" w:lineRule="auto"/>
-        <w:jc w:val="lowKashida"/>
-        <w:rPr>
-          <w:rFonts w:asciiTheme="minorBidi" w:hAnsiTheme="minorBidi"/>
-        </w:rPr>
-      </w:pPr>
-    </w:p>
-    <w:p>
-      <w:pPr>
         <w:pStyle w:val="Heading2"/>
         <w:spacing w:line="480" w:lineRule="auto"/>
         <w:jc w:val="lowKashida"/>
@@ -16829,15 +16874,14 @@
           <w:rFonts w:asciiTheme="minorBidi" w:hAnsiTheme="minorBidi" w:cstheme="minorBidi"/>
         </w:rPr>
       </w:pPr>
-      <w:bookmarkStart w:id="14" w:name="_Toc190383123"/>
+      <w:bookmarkStart w:id="15" w:name="_Toc190383123"/>
       <w:r>
         <w:rPr>
           <w:rFonts w:asciiTheme="minorBidi" w:hAnsiTheme="minorBidi" w:cstheme="minorBidi"/>
         </w:rPr>
-        <w:lastRenderedPageBreak/>
         <w:t>2.2 Data Processing</w:t>
       </w:r>
-      <w:bookmarkEnd w:id="14"/>
+      <w:bookmarkEnd w:id="15"/>
     </w:p>
     <w:p>
       <w:pPr>
@@ -17174,7 +17218,7 @@
         <w:rPr>
           <w:rFonts w:asciiTheme="minorBidi" w:eastAsiaTheme="minorEastAsia" w:hAnsiTheme="minorBidi"/>
         </w:rPr>
-        <w:t xml:space="preserve"> = the height of </w:t>
+        <w:t xml:space="preserve"> = the height </w:t>
       </w:r>
       <w:r>
         <w:rPr>
@@ -17244,6 +17288,7 @@
         <w:rPr>
           <w:rFonts w:asciiTheme="minorBidi" w:eastAsiaTheme="minorEastAsia" w:hAnsiTheme="minorBidi"/>
         </w:rPr>
+        <w:lastRenderedPageBreak/>
         <w:t xml:space="preserve">The average height of each bounce in each pressure </w:t>
       </w:r>
       <w:r>
@@ -17561,51 +17606,6 @@
         <w:spacing w:line="480" w:lineRule="auto"/>
         <w:jc w:val="lowKashida"/>
         <w:rPr>
-          <w:rFonts w:asciiTheme="minorBidi" w:eastAsiaTheme="minorEastAsia" w:hAnsiTheme="minorBidi"/>
-        </w:rPr>
-      </w:pPr>
-    </w:p>
-    <w:p>
-      <w:pPr>
-        <w:spacing w:line="480" w:lineRule="auto"/>
-        <w:jc w:val="lowKashida"/>
-        <w:rPr>
-          <w:rFonts w:asciiTheme="minorBidi" w:eastAsiaTheme="minorEastAsia" w:hAnsiTheme="minorBidi"/>
-        </w:rPr>
-      </w:pPr>
-    </w:p>
-    <w:p>
-      <w:pPr>
-        <w:spacing w:line="480" w:lineRule="auto"/>
-        <w:jc w:val="lowKashida"/>
-        <w:rPr>
-          <w:rFonts w:asciiTheme="minorBidi" w:eastAsiaTheme="minorEastAsia" w:hAnsiTheme="minorBidi"/>
-        </w:rPr>
-      </w:pPr>
-    </w:p>
-    <w:p>
-      <w:pPr>
-        <w:spacing w:line="480" w:lineRule="auto"/>
-        <w:jc w:val="lowKashida"/>
-        <w:rPr>
-          <w:rFonts w:asciiTheme="minorBidi" w:eastAsiaTheme="minorEastAsia" w:hAnsiTheme="minorBidi"/>
-        </w:rPr>
-      </w:pPr>
-    </w:p>
-    <w:p>
-      <w:pPr>
-        <w:spacing w:line="480" w:lineRule="auto"/>
-        <w:jc w:val="lowKashida"/>
-        <w:rPr>
-          <w:rFonts w:asciiTheme="minorBidi" w:eastAsiaTheme="minorEastAsia" w:hAnsiTheme="minorBidi"/>
-        </w:rPr>
-      </w:pPr>
-    </w:p>
-    <w:p>
-      <w:pPr>
-        <w:spacing w:line="480" w:lineRule="auto"/>
-        <w:jc w:val="lowKashida"/>
-        <w:rPr>
           <w:rFonts w:asciiTheme="minorBidi" w:hAnsiTheme="minorBidi"/>
           <w:lang w:val="de-AT"/>
         </w:rPr>
@@ -17616,7 +17616,6 @@
           <w:rFonts w:asciiTheme="minorBidi" w:hAnsiTheme="minorBidi"/>
           <w:lang w:val="de-AT"/>
         </w:rPr>
-        <w:lastRenderedPageBreak/>
         <w:t>For</w:t>
       </w:r>
       <w:proofErr w:type="spellEnd"/>
@@ -18477,6 +18476,42 @@
         </m:oMath>
       </m:oMathPara>
     </w:p>
+    <w:p>
+      <w:pPr>
+        <w:spacing w:line="480" w:lineRule="auto"/>
+        <w:jc w:val="lowKashida"/>
+        <w:rPr>
+          <w:rFonts w:asciiTheme="minorBidi" w:eastAsiaTheme="minorEastAsia" w:hAnsiTheme="minorBidi"/>
+        </w:rPr>
+      </w:pPr>
+    </w:p>
+    <w:p>
+      <w:pPr>
+        <w:spacing w:line="480" w:lineRule="auto"/>
+        <w:jc w:val="lowKashida"/>
+        <w:rPr>
+          <w:rFonts w:asciiTheme="minorBidi" w:eastAsiaTheme="minorEastAsia" w:hAnsiTheme="minorBidi"/>
+        </w:rPr>
+      </w:pPr>
+    </w:p>
+    <w:p>
+      <w:pPr>
+        <w:spacing w:line="480" w:lineRule="auto"/>
+        <w:jc w:val="lowKashida"/>
+        <w:rPr>
+          <w:rFonts w:asciiTheme="minorBidi" w:eastAsiaTheme="minorEastAsia" w:hAnsiTheme="minorBidi"/>
+        </w:rPr>
+      </w:pPr>
+    </w:p>
+    <w:p>
+      <w:pPr>
+        <w:spacing w:line="480" w:lineRule="auto"/>
+        <w:jc w:val="lowKashida"/>
+        <w:rPr>
+          <w:rFonts w:asciiTheme="minorBidi" w:eastAsiaTheme="minorEastAsia" w:hAnsiTheme="minorBidi"/>
+        </w:rPr>
+      </w:pPr>
+    </w:p>
     <w:tbl>
       <w:tblPr>
         <w:tblStyle w:val="TableGrid"/>
@@ -18518,6 +18553,7 @@
                 <w:szCs w:val="22"/>
                 <w14:ligatures w14:val="none"/>
               </w:rPr>
+              <w:lastRenderedPageBreak/>
               <w:t>Processed Data</w:t>
             </w:r>
           </w:p>
@@ -20472,9 +20508,15 @@
                 </m:f>
                 <m:r>
                   <w:rPr>
+                    <w:rFonts w:ascii="Cambria Math" w:eastAsiaTheme="minorEastAsia" w:hAnsi="Cambria Math"/>
+                  </w:rPr>
+                  <m:t>≈</m:t>
+                </m:r>
+                <m:r>
+                  <w:rPr>
                     <w:rFonts w:ascii="Cambria Math" w:hAnsi="Cambria Math"/>
                   </w:rPr>
-                  <m:t>=1.424 m</m:t>
+                  <m:t>1.424 m</m:t>
                 </m:r>
               </m:oMath>
             </m:oMathPara>
@@ -22432,9 +22474,15 @@
                 </m:f>
                 <m:r>
                   <w:rPr>
+                    <w:rFonts w:ascii="Cambria Math" w:eastAsiaTheme="minorEastAsia" w:hAnsi="Cambria Math"/>
+                  </w:rPr>
+                  <m:t>≈</m:t>
+                </m:r>
+                <m:r>
+                  <w:rPr>
                     <w:rFonts w:ascii="Cambria Math" w:hAnsi="Cambria Math"/>
                   </w:rPr>
-                  <m:t>=0.020</m:t>
+                  <m:t>0.020</m:t>
                 </m:r>
               </m:oMath>
             </m:oMathPara>
@@ -24375,7 +24423,13 @@
                   <w:rPr>
                     <w:rFonts w:ascii="Cambria Math" w:eastAsiaTheme="minorEastAsia" w:hAnsi="Cambria Math"/>
                   </w:rPr>
-                  <m:t>=0.017</m:t>
+                  <m:t>≈</m:t>
+                </m:r>
+                <m:r>
+                  <w:rPr>
+                    <w:rFonts w:ascii="Cambria Math" w:eastAsiaTheme="minorEastAsia" w:hAnsi="Cambria Math"/>
+                  </w:rPr>
+                  <m:t>0.017</m:t>
                 </m:r>
               </m:oMath>
             </m:oMathPara>
@@ -24599,6 +24653,7 @@
         <w:rPr>
           <w:rFonts w:asciiTheme="minorBidi" w:hAnsiTheme="minorBidi"/>
         </w:rPr>
+        <w:lastRenderedPageBreak/>
         <w:t>where:</w:t>
       </w:r>
     </w:p>
@@ -24943,7 +24998,6 @@
         <w:rPr>
           <w:rFonts w:asciiTheme="minorBidi" w:eastAsiaTheme="minorEastAsia" w:hAnsiTheme="minorBidi"/>
         </w:rPr>
-        <w:lastRenderedPageBreak/>
         <w:t xml:space="preserve">Substituting  </w:t>
       </w:r>
       <m:oMath>
@@ -24958,69 +25012,10 @@
           </m:fPr>
           <m:num>
             <m:r>
-              <m:rPr>
-                <m:sty m:val="p"/>
-              </m:rPr>
-              <w:rPr>
-                <w:rFonts w:ascii="Cambria Math" w:hAnsi="Cambria Math"/>
-                <w:noProof/>
-                <w:kern w:val="0"/>
-                <w14:ligatures w14:val="none"/>
-              </w:rPr>
-              <w:drawing>
-                <wp:inline distT="0" distB="0" distL="0" distR="0" wp14:anchorId="468140CF" wp14:editId="67A02DCC">
-                  <wp:extent cx="133350" cy="209550"/>
-                  <wp:effectExtent l="0" t="0" r="0" b="0"/>
-                  <wp:docPr id="1776640492" name="Picture 5"/>
-                  <wp:cNvGraphicFramePr>
-                    <a:graphicFrameLocks xmlns:a="http://schemas.openxmlformats.org/drawingml/2006/main" noChangeAspect="1"/>
-                  </wp:cNvGraphicFramePr>
-                  <a:graphic xmlns:a="http://schemas.openxmlformats.org/drawingml/2006/main">
-                    <a:graphicData uri="http://schemas.openxmlformats.org/drawingml/2006/picture">
-                      <pic:pic xmlns:pic="http://schemas.openxmlformats.org/drawingml/2006/picture">
-                        <pic:nvPicPr>
-                          <pic:cNvPr id="0" name="Picture 9"/>
-                          <pic:cNvPicPr>
-                            <a:picLocks noChangeAspect="1" noChangeArrowheads="1"/>
-                          </pic:cNvPicPr>
-                        </pic:nvPicPr>
-                        <pic:blipFill>
-                          <a:blip r:embed="rId15">
-                            <a:extLst>
-                              <a:ext uri="{28A0092B-C50C-407E-A947-70E740481C1C}">
-                                <a14:useLocalDpi xmlns:a14="http://schemas.microsoft.com/office/drawing/2010/main" val="0"/>
-                              </a:ext>
-                            </a:extLst>
-                          </a:blip>
-                          <a:srcRect/>
-                          <a:stretch>
-                            <a:fillRect/>
-                          </a:stretch>
-                        </pic:blipFill>
-                        <pic:spPr bwMode="auto">
-                          <a:xfrm>
-                            <a:off x="0" y="0"/>
-                            <a:ext cx="133350" cy="209550"/>
-                          </a:xfrm>
-                          <a:prstGeom prst="rect">
-                            <a:avLst/>
-                          </a:prstGeom>
-                          <a:noFill/>
-                          <a:ln>
-                            <a:noFill/>
-                          </a:ln>
-                        </pic:spPr>
-                      </pic:pic>
-                    </a:graphicData>
-                  </a:graphic>
-                </wp:inline>
-              </w:drawing>
-            </m:r>
-            <m:r>
               <w:rPr>
                 <w:rFonts w:ascii="Cambria Math" w:eastAsiaTheme="minorEastAsia" w:hAnsi="Cambria Math"/>
               </w:rPr>
-              <m:t>e</m:t>
+              <m:t>△e</m:t>
             </m:r>
           </m:num>
           <m:den>
@@ -25495,9 +25490,28 @@
         </m:oMath>
       </m:oMathPara>
     </w:p>
+    <w:p>
+      <w:pPr>
+        <w:spacing w:line="480" w:lineRule="auto"/>
+        <w:jc w:val="lowKashida"/>
+        <w:rPr>
+          <w:rFonts w:asciiTheme="minorBidi" w:eastAsiaTheme="minorEastAsia" w:hAnsiTheme="minorBidi"/>
+        </w:rPr>
+      </w:pPr>
+    </w:p>
+    <w:p>
+      <w:pPr>
+        <w:spacing w:line="480" w:lineRule="auto"/>
+        <w:jc w:val="lowKashida"/>
+        <w:rPr>
+          <w:rFonts w:asciiTheme="minorBidi" w:eastAsiaTheme="minorEastAsia" w:hAnsiTheme="minorBidi"/>
+        </w:rPr>
+      </w:pPr>
+    </w:p>
     <w:tbl>
       <w:tblPr>
         <w:tblStyle w:val="TableGrid"/>
+        <w:tblpPr w:leftFromText="180" w:rightFromText="180" w:vertAnchor="text" w:horzAnchor="margin" w:tblpY="-91"/>
         <w:tblW w:w="0" w:type="auto"/>
         <w:tblLook w:val="0000" w:firstRow="0" w:lastRow="0" w:firstColumn="0" w:lastColumn="0" w:noHBand="0" w:noVBand="0"/>
       </w:tblPr>
@@ -25511,7 +25525,7 @@
         </w:trPr>
         <w:tc>
           <w:tcPr>
-            <w:tcW w:w="7061" w:type="dxa"/>
+            <w:tcW w:w="7112" w:type="dxa"/>
           </w:tcPr>
           <w:p>
             <w:pPr>
@@ -25536,6 +25550,7 @@
                 <w:szCs w:val="22"/>
                 <w14:ligatures w14:val="none"/>
               </w:rPr>
+              <w:lastRenderedPageBreak/>
               <w:t>Processed Data</w:t>
             </w:r>
           </w:p>
@@ -25581,7 +25596,7 @@
         </w:trPr>
         <w:tc>
           <w:tcPr>
-            <w:tcW w:w="7061" w:type="dxa"/>
+            <w:tcW w:w="7112" w:type="dxa"/>
           </w:tcPr>
           <w:tbl>
             <w:tblPr>
@@ -25591,7 +25606,7 @@
               <w:tblLook w:val="04A0" w:firstRow="1" w:lastRow="0" w:firstColumn="1" w:lastColumn="0" w:noHBand="0" w:noVBand="1"/>
             </w:tblPr>
             <w:tblGrid>
-              <w:gridCol w:w="1005"/>
+              <w:gridCol w:w="1126"/>
               <w:gridCol w:w="960"/>
               <w:gridCol w:w="960"/>
               <w:gridCol w:w="960"/>
@@ -25614,6 +25629,7 @@
                 </w:tcPr>
                 <w:p>
                   <w:pPr>
+                    <w:framePr w:hSpace="180" w:wrap="around" w:vAnchor="text" w:hAnchor="margin" w:y="-91"/>
                     <w:jc w:val="center"/>
                     <w:rPr>
                       <w:rFonts w:ascii="Calibri" w:eastAsia="Times New Roman" w:hAnsi="Calibri" w:cs="Calibri"/>
@@ -25641,10 +25657,14 @@
                       <w:szCs w:val="22"/>
                       <w14:ligatures w14:val="none"/>
                     </w:rPr>
-                    <w:t xml:space="preserve"> </w:t>
+                    <w:br/>
+                    <w:t>(</w:t>
                   </w:r>
                   <m:oMath>
                     <m:r>
+                      <m:rPr>
+                        <m:sty m:val="bi"/>
+                      </m:rPr>
                       <w:rPr>
                         <w:rFonts w:ascii="Cambria Math" w:eastAsia="Times New Roman" w:hAnsi="Cambria Math" w:cs="Calibri"/>
                         <w:kern w:val="0"/>
@@ -25652,19 +25672,19 @@
                         <w:szCs w:val="22"/>
                         <w14:ligatures w14:val="none"/>
                       </w:rPr>
-                      <m:t>±</m:t>
-                    </m:r>
-                    <m:r>
-                      <w:rPr>
-                        <w:rFonts w:ascii="Cambria Math" w:eastAsia="Times New Roman" w:hAnsi="Cambria Math" w:cs="Calibri"/>
-                        <w:kern w:val="0"/>
-                        <w:sz w:val="22"/>
-                        <w:szCs w:val="22"/>
-                        <w14:ligatures w14:val="none"/>
-                      </w:rPr>
-                      <m:t>0.001</m:t>
+                      <m:t>±0.001</m:t>
                     </m:r>
                   </m:oMath>
+                  <w:r>
+                    <w:rPr>
+                      <w:rFonts w:ascii="Calibri" w:eastAsia="Times New Roman" w:hAnsi="Calibri" w:cs="Calibri"/>
+                      <w:kern w:val="0"/>
+                      <w:sz w:val="22"/>
+                      <w:szCs w:val="22"/>
+                      <w14:ligatures w14:val="none"/>
+                    </w:rPr>
+                    <w:t>)</w:t>
+                  </w:r>
                 </w:p>
               </w:tc>
               <w:tc>
@@ -25675,6 +25695,7 @@
                 </w:tcPr>
                 <w:p>
                   <w:pPr>
+                    <w:framePr w:hSpace="180" w:wrap="around" w:vAnchor="text" w:hAnchor="margin" w:y="-91"/>
                     <w:jc w:val="center"/>
                     <w:cnfStyle w:val="100000000000" w:firstRow="1" w:lastRow="0" w:firstColumn="0" w:lastColumn="0" w:oddVBand="0" w:evenVBand="0" w:oddHBand="0" w:evenHBand="0" w:firstRowFirstColumn="0" w:firstRowLastColumn="0" w:lastRowFirstColumn="0" w:lastRowLastColumn="0"/>
                     <w:rPr>
@@ -25705,6 +25726,7 @@
                 </w:tcPr>
                 <w:p>
                   <w:pPr>
+                    <w:framePr w:hSpace="180" w:wrap="around" w:vAnchor="text" w:hAnchor="margin" w:y="-91"/>
                     <w:jc w:val="center"/>
                     <w:cnfStyle w:val="100000000000" w:firstRow="1" w:lastRow="0" w:firstColumn="0" w:lastColumn="0" w:oddVBand="0" w:evenVBand="0" w:oddHBand="0" w:evenHBand="0" w:firstRowFirstColumn="0" w:firstRowLastColumn="0" w:lastRowFirstColumn="0" w:lastRowLastColumn="0"/>
                     <w:rPr>
@@ -25735,6 +25757,7 @@
                 </w:tcPr>
                 <w:p>
                   <w:pPr>
+                    <w:framePr w:hSpace="180" w:wrap="around" w:vAnchor="text" w:hAnchor="margin" w:y="-91"/>
                     <w:jc w:val="center"/>
                     <w:cnfStyle w:val="100000000000" w:firstRow="1" w:lastRow="0" w:firstColumn="0" w:lastColumn="0" w:oddVBand="0" w:evenVBand="0" w:oddHBand="0" w:evenHBand="0" w:firstRowFirstColumn="0" w:firstRowLastColumn="0" w:lastRowFirstColumn="0" w:lastRowLastColumn="0"/>
                     <w:rPr>
@@ -25765,6 +25788,7 @@
                 </w:tcPr>
                 <w:p>
                   <w:pPr>
+                    <w:framePr w:hSpace="180" w:wrap="around" w:vAnchor="text" w:hAnchor="margin" w:y="-91"/>
                     <w:jc w:val="center"/>
                     <w:cnfStyle w:val="100000000000" w:firstRow="1" w:lastRow="0" w:firstColumn="0" w:lastColumn="0" w:oddVBand="0" w:evenVBand="0" w:oddHBand="0" w:evenHBand="0" w:firstRowFirstColumn="0" w:firstRowLastColumn="0" w:lastRowFirstColumn="0" w:lastRowLastColumn="0"/>
                     <w:rPr>
@@ -25795,6 +25819,7 @@
                 </w:tcPr>
                 <w:p>
                   <w:pPr>
+                    <w:framePr w:hSpace="180" w:wrap="around" w:vAnchor="text" w:hAnchor="margin" w:y="-91"/>
                     <w:jc w:val="center"/>
                     <w:cnfStyle w:val="100000000000" w:firstRow="1" w:lastRow="0" w:firstColumn="0" w:lastColumn="0" w:oddVBand="0" w:evenVBand="0" w:oddHBand="0" w:evenHBand="0" w:firstRowFirstColumn="0" w:firstRowLastColumn="0" w:lastRowFirstColumn="0" w:lastRowLastColumn="0"/>
                     <w:rPr>
@@ -25825,6 +25850,7 @@
                 </w:tcPr>
                 <w:p>
                   <w:pPr>
+                    <w:framePr w:hSpace="180" w:wrap="around" w:vAnchor="text" w:hAnchor="margin" w:y="-91"/>
                     <w:jc w:val="center"/>
                     <w:cnfStyle w:val="100000000000" w:firstRow="1" w:lastRow="0" w:firstColumn="0" w:lastColumn="0" w:oddVBand="0" w:evenVBand="0" w:oddHBand="0" w:evenHBand="0" w:firstRowFirstColumn="0" w:firstRowLastColumn="0" w:lastRowFirstColumn="0" w:lastRowLastColumn="0"/>
                     <w:rPr>
@@ -25863,6 +25889,7 @@
                 </w:tcPr>
                 <w:p>
                   <w:pPr>
+                    <w:framePr w:hSpace="180" w:wrap="around" w:vAnchor="text" w:hAnchor="margin" w:y="-91"/>
                     <w:jc w:val="center"/>
                     <w:rPr>
                       <w:rFonts w:ascii="Calibri" w:eastAsia="Times New Roman" w:hAnsi="Calibri" w:cs="Calibri"/>
@@ -25904,6 +25931,7 @@
                 </w:tcPr>
                 <w:p>
                   <w:pPr>
+                    <w:framePr w:hSpace="180" w:wrap="around" w:vAnchor="text" w:hAnchor="margin" w:y="-91"/>
                     <w:jc w:val="center"/>
                     <w:cnfStyle w:val="000000100000" w:firstRow="0" w:lastRow="0" w:firstColumn="0" w:lastColumn="0" w:oddVBand="0" w:evenVBand="0" w:oddHBand="1" w:evenHBand="0" w:firstRowFirstColumn="0" w:firstRowLastColumn="0" w:lastRowFirstColumn="0" w:lastRowLastColumn="0"/>
                     <w:rPr>
@@ -25936,6 +25964,7 @@
                 </w:tcPr>
                 <w:p>
                   <w:pPr>
+                    <w:framePr w:hSpace="180" w:wrap="around" w:vAnchor="text" w:hAnchor="margin" w:y="-91"/>
                     <w:jc w:val="center"/>
                     <w:cnfStyle w:val="000000100000" w:firstRow="0" w:lastRow="0" w:firstColumn="0" w:lastColumn="0" w:oddVBand="0" w:evenVBand="0" w:oddHBand="1" w:evenHBand="0" w:firstRowFirstColumn="0" w:firstRowLastColumn="0" w:lastRowFirstColumn="0" w:lastRowLastColumn="0"/>
                     <w:rPr>
@@ -25968,6 +25997,7 @@
                 </w:tcPr>
                 <w:p>
                   <w:pPr>
+                    <w:framePr w:hSpace="180" w:wrap="around" w:vAnchor="text" w:hAnchor="margin" w:y="-91"/>
                     <w:jc w:val="center"/>
                     <w:cnfStyle w:val="000000100000" w:firstRow="0" w:lastRow="0" w:firstColumn="0" w:lastColumn="0" w:oddVBand="0" w:evenVBand="0" w:oddHBand="1" w:evenHBand="0" w:firstRowFirstColumn="0" w:firstRowLastColumn="0" w:lastRowFirstColumn="0" w:lastRowLastColumn="0"/>
                     <w:rPr>
@@ -26000,6 +26030,7 @@
                 </w:tcPr>
                 <w:p>
                   <w:pPr>
+                    <w:framePr w:hSpace="180" w:wrap="around" w:vAnchor="text" w:hAnchor="margin" w:y="-91"/>
                     <w:jc w:val="center"/>
                     <w:cnfStyle w:val="000000100000" w:firstRow="0" w:lastRow="0" w:firstColumn="0" w:lastColumn="0" w:oddVBand="0" w:evenVBand="0" w:oddHBand="1" w:evenHBand="0" w:firstRowFirstColumn="0" w:firstRowLastColumn="0" w:lastRowFirstColumn="0" w:lastRowLastColumn="0"/>
                     <w:rPr>
@@ -26032,6 +26063,7 @@
                 </w:tcPr>
                 <w:p>
                   <w:pPr>
+                    <w:framePr w:hSpace="180" w:wrap="around" w:vAnchor="text" w:hAnchor="margin" w:y="-91"/>
                     <w:jc w:val="center"/>
                     <w:cnfStyle w:val="000000100000" w:firstRow="0" w:lastRow="0" w:firstColumn="0" w:lastColumn="0" w:oddVBand="0" w:evenVBand="0" w:oddHBand="1" w:evenHBand="0" w:firstRowFirstColumn="0" w:firstRowLastColumn="0" w:lastRowFirstColumn="0" w:lastRowLastColumn="0"/>
                     <w:rPr>
@@ -26064,6 +26096,7 @@
                 </w:tcPr>
                 <w:p>
                   <w:pPr>
+                    <w:framePr w:hSpace="180" w:wrap="around" w:vAnchor="text" w:hAnchor="margin" w:y="-91"/>
                     <w:jc w:val="center"/>
                     <w:cnfStyle w:val="000000100000" w:firstRow="0" w:lastRow="0" w:firstColumn="0" w:lastColumn="0" w:oddVBand="0" w:evenVBand="0" w:oddHBand="1" w:evenHBand="0" w:firstRowFirstColumn="0" w:firstRowLastColumn="0" w:lastRowFirstColumn="0" w:lastRowLastColumn="0"/>
                     <w:rPr>
@@ -26103,6 +26136,7 @@
                 </w:tcPr>
                 <w:p>
                   <w:pPr>
+                    <w:framePr w:hSpace="180" w:wrap="around" w:vAnchor="text" w:hAnchor="margin" w:y="-91"/>
                     <w:jc w:val="center"/>
                     <w:rPr>
                       <w:rFonts w:ascii="Calibri" w:eastAsia="Times New Roman" w:hAnsi="Calibri" w:cs="Calibri"/>
@@ -26143,6 +26177,7 @@
                 </w:tcPr>
                 <w:p>
                   <w:pPr>
+                    <w:framePr w:hSpace="180" w:wrap="around" w:vAnchor="text" w:hAnchor="margin" w:y="-91"/>
                     <w:jc w:val="center"/>
                     <w:cnfStyle w:val="000000000000" w:firstRow="0" w:lastRow="0" w:firstColumn="0" w:lastColumn="0" w:oddVBand="0" w:evenVBand="0" w:oddHBand="0" w:evenHBand="0" w:firstRowFirstColumn="0" w:firstRowLastColumn="0" w:lastRowFirstColumn="0" w:lastRowLastColumn="0"/>
                     <w:rPr>
@@ -26175,6 +26210,7 @@
                 </w:tcPr>
                 <w:p>
                   <w:pPr>
+                    <w:framePr w:hSpace="180" w:wrap="around" w:vAnchor="text" w:hAnchor="margin" w:y="-91"/>
                     <w:jc w:val="center"/>
                     <w:cnfStyle w:val="000000000000" w:firstRow="0" w:lastRow="0" w:firstColumn="0" w:lastColumn="0" w:oddVBand="0" w:evenVBand="0" w:oddHBand="0" w:evenHBand="0" w:firstRowFirstColumn="0" w:firstRowLastColumn="0" w:lastRowFirstColumn="0" w:lastRowLastColumn="0"/>
                     <w:rPr>
@@ -26207,6 +26243,7 @@
                 </w:tcPr>
                 <w:p>
                   <w:pPr>
+                    <w:framePr w:hSpace="180" w:wrap="around" w:vAnchor="text" w:hAnchor="margin" w:y="-91"/>
                     <w:jc w:val="center"/>
                     <w:cnfStyle w:val="000000000000" w:firstRow="0" w:lastRow="0" w:firstColumn="0" w:lastColumn="0" w:oddVBand="0" w:evenVBand="0" w:oddHBand="0" w:evenHBand="0" w:firstRowFirstColumn="0" w:firstRowLastColumn="0" w:lastRowFirstColumn="0" w:lastRowLastColumn="0"/>
                     <w:rPr>
@@ -26239,6 +26276,7 @@
                 </w:tcPr>
                 <w:p>
                   <w:pPr>
+                    <w:framePr w:hSpace="180" w:wrap="around" w:vAnchor="text" w:hAnchor="margin" w:y="-91"/>
                     <w:jc w:val="center"/>
                     <w:cnfStyle w:val="000000000000" w:firstRow="0" w:lastRow="0" w:firstColumn="0" w:lastColumn="0" w:oddVBand="0" w:evenVBand="0" w:oddHBand="0" w:evenHBand="0" w:firstRowFirstColumn="0" w:firstRowLastColumn="0" w:lastRowFirstColumn="0" w:lastRowLastColumn="0"/>
                     <w:rPr>
@@ -26271,6 +26309,7 @@
                 </w:tcPr>
                 <w:p>
                   <w:pPr>
+                    <w:framePr w:hSpace="180" w:wrap="around" w:vAnchor="text" w:hAnchor="margin" w:y="-91"/>
                     <w:jc w:val="center"/>
                     <w:cnfStyle w:val="000000000000" w:firstRow="0" w:lastRow="0" w:firstColumn="0" w:lastColumn="0" w:oddVBand="0" w:evenVBand="0" w:oddHBand="0" w:evenHBand="0" w:firstRowFirstColumn="0" w:firstRowLastColumn="0" w:lastRowFirstColumn="0" w:lastRowLastColumn="0"/>
                     <w:rPr>
@@ -26303,6 +26342,7 @@
                 </w:tcPr>
                 <w:p>
                   <w:pPr>
+                    <w:framePr w:hSpace="180" w:wrap="around" w:vAnchor="text" w:hAnchor="margin" w:y="-91"/>
                     <w:jc w:val="center"/>
                     <w:cnfStyle w:val="000000000000" w:firstRow="0" w:lastRow="0" w:firstColumn="0" w:lastColumn="0" w:oddVBand="0" w:evenVBand="0" w:oddHBand="0" w:evenHBand="0" w:firstRowFirstColumn="0" w:firstRowLastColumn="0" w:lastRowFirstColumn="0" w:lastRowLastColumn="0"/>
                     <w:rPr>
@@ -26343,6 +26383,7 @@
                 </w:tcPr>
                 <w:p>
                   <w:pPr>
+                    <w:framePr w:hSpace="180" w:wrap="around" w:vAnchor="text" w:hAnchor="margin" w:y="-91"/>
                     <w:jc w:val="center"/>
                     <w:rPr>
                       <w:rFonts w:ascii="Calibri" w:eastAsia="Times New Roman" w:hAnsi="Calibri" w:cs="Calibri"/>
@@ -26383,6 +26424,7 @@
                 </w:tcPr>
                 <w:p>
                   <w:pPr>
+                    <w:framePr w:hSpace="180" w:wrap="around" w:vAnchor="text" w:hAnchor="margin" w:y="-91"/>
                     <w:jc w:val="center"/>
                     <w:cnfStyle w:val="000000100000" w:firstRow="0" w:lastRow="0" w:firstColumn="0" w:lastColumn="0" w:oddVBand="0" w:evenVBand="0" w:oddHBand="1" w:evenHBand="0" w:firstRowFirstColumn="0" w:firstRowLastColumn="0" w:lastRowFirstColumn="0" w:lastRowLastColumn="0"/>
                     <w:rPr>
@@ -26415,6 +26457,7 @@
                 </w:tcPr>
                 <w:p>
                   <w:pPr>
+                    <w:framePr w:hSpace="180" w:wrap="around" w:vAnchor="text" w:hAnchor="margin" w:y="-91"/>
                     <w:jc w:val="center"/>
                     <w:cnfStyle w:val="000000100000" w:firstRow="0" w:lastRow="0" w:firstColumn="0" w:lastColumn="0" w:oddVBand="0" w:evenVBand="0" w:oddHBand="1" w:evenHBand="0" w:firstRowFirstColumn="0" w:firstRowLastColumn="0" w:lastRowFirstColumn="0" w:lastRowLastColumn="0"/>
                     <w:rPr>
@@ -26447,6 +26490,7 @@
                 </w:tcPr>
                 <w:p>
                   <w:pPr>
+                    <w:framePr w:hSpace="180" w:wrap="around" w:vAnchor="text" w:hAnchor="margin" w:y="-91"/>
                     <w:jc w:val="center"/>
                     <w:cnfStyle w:val="000000100000" w:firstRow="0" w:lastRow="0" w:firstColumn="0" w:lastColumn="0" w:oddVBand="0" w:evenVBand="0" w:oddHBand="1" w:evenHBand="0" w:firstRowFirstColumn="0" w:firstRowLastColumn="0" w:lastRowFirstColumn="0" w:lastRowLastColumn="0"/>
                     <w:rPr>
@@ -26479,6 +26523,7 @@
                 </w:tcPr>
                 <w:p>
                   <w:pPr>
+                    <w:framePr w:hSpace="180" w:wrap="around" w:vAnchor="text" w:hAnchor="margin" w:y="-91"/>
                     <w:jc w:val="center"/>
                     <w:cnfStyle w:val="000000100000" w:firstRow="0" w:lastRow="0" w:firstColumn="0" w:lastColumn="0" w:oddVBand="0" w:evenVBand="0" w:oddHBand="1" w:evenHBand="0" w:firstRowFirstColumn="0" w:firstRowLastColumn="0" w:lastRowFirstColumn="0" w:lastRowLastColumn="0"/>
                     <w:rPr>
@@ -26511,6 +26556,7 @@
                 </w:tcPr>
                 <w:p>
                   <w:pPr>
+                    <w:framePr w:hSpace="180" w:wrap="around" w:vAnchor="text" w:hAnchor="margin" w:y="-91"/>
                     <w:jc w:val="center"/>
                     <w:cnfStyle w:val="000000100000" w:firstRow="0" w:lastRow="0" w:firstColumn="0" w:lastColumn="0" w:oddVBand="0" w:evenVBand="0" w:oddHBand="1" w:evenHBand="0" w:firstRowFirstColumn="0" w:firstRowLastColumn="0" w:lastRowFirstColumn="0" w:lastRowLastColumn="0"/>
                     <w:rPr>
@@ -26543,6 +26589,7 @@
                 </w:tcPr>
                 <w:p>
                   <w:pPr>
+                    <w:framePr w:hSpace="180" w:wrap="around" w:vAnchor="text" w:hAnchor="margin" w:y="-91"/>
                     <w:jc w:val="center"/>
                     <w:cnfStyle w:val="000000100000" w:firstRow="0" w:lastRow="0" w:firstColumn="0" w:lastColumn="0" w:oddVBand="0" w:evenVBand="0" w:oddHBand="1" w:evenHBand="0" w:firstRowFirstColumn="0" w:firstRowLastColumn="0" w:lastRowFirstColumn="0" w:lastRowLastColumn="0"/>
                     <w:rPr>
@@ -26582,6 +26629,7 @@
                 </w:tcPr>
                 <w:p>
                   <w:pPr>
+                    <w:framePr w:hSpace="180" w:wrap="around" w:vAnchor="text" w:hAnchor="margin" w:y="-91"/>
                     <w:jc w:val="center"/>
                     <w:rPr>
                       <w:rFonts w:ascii="Calibri" w:eastAsia="Times New Roman" w:hAnsi="Calibri" w:cs="Calibri"/>
@@ -26622,6 +26670,7 @@
                 </w:tcPr>
                 <w:p>
                   <w:pPr>
+                    <w:framePr w:hSpace="180" w:wrap="around" w:vAnchor="text" w:hAnchor="margin" w:y="-91"/>
                     <w:jc w:val="center"/>
                     <w:cnfStyle w:val="000000000000" w:firstRow="0" w:lastRow="0" w:firstColumn="0" w:lastColumn="0" w:oddVBand="0" w:evenVBand="0" w:oddHBand="0" w:evenHBand="0" w:firstRowFirstColumn="0" w:firstRowLastColumn="0" w:lastRowFirstColumn="0" w:lastRowLastColumn="0"/>
                     <w:rPr>
@@ -26654,6 +26703,7 @@
                 </w:tcPr>
                 <w:p>
                   <w:pPr>
+                    <w:framePr w:hSpace="180" w:wrap="around" w:vAnchor="text" w:hAnchor="margin" w:y="-91"/>
                     <w:jc w:val="center"/>
                     <w:cnfStyle w:val="000000000000" w:firstRow="0" w:lastRow="0" w:firstColumn="0" w:lastColumn="0" w:oddVBand="0" w:evenVBand="0" w:oddHBand="0" w:evenHBand="0" w:firstRowFirstColumn="0" w:firstRowLastColumn="0" w:lastRowFirstColumn="0" w:lastRowLastColumn="0"/>
                     <w:rPr>
@@ -26686,6 +26736,7 @@
                 </w:tcPr>
                 <w:p>
                   <w:pPr>
+                    <w:framePr w:hSpace="180" w:wrap="around" w:vAnchor="text" w:hAnchor="margin" w:y="-91"/>
                     <w:jc w:val="center"/>
                     <w:cnfStyle w:val="000000000000" w:firstRow="0" w:lastRow="0" w:firstColumn="0" w:lastColumn="0" w:oddVBand="0" w:evenVBand="0" w:oddHBand="0" w:evenHBand="0" w:firstRowFirstColumn="0" w:firstRowLastColumn="0" w:lastRowFirstColumn="0" w:lastRowLastColumn="0"/>
                     <w:rPr>
@@ -26718,6 +26769,7 @@
                 </w:tcPr>
                 <w:p>
                   <w:pPr>
+                    <w:framePr w:hSpace="180" w:wrap="around" w:vAnchor="text" w:hAnchor="margin" w:y="-91"/>
                     <w:jc w:val="center"/>
                     <w:cnfStyle w:val="000000000000" w:firstRow="0" w:lastRow="0" w:firstColumn="0" w:lastColumn="0" w:oddVBand="0" w:evenVBand="0" w:oddHBand="0" w:evenHBand="0" w:firstRowFirstColumn="0" w:firstRowLastColumn="0" w:lastRowFirstColumn="0" w:lastRowLastColumn="0"/>
                     <w:rPr>
@@ -26750,6 +26802,7 @@
                 </w:tcPr>
                 <w:p>
                   <w:pPr>
+                    <w:framePr w:hSpace="180" w:wrap="around" w:vAnchor="text" w:hAnchor="margin" w:y="-91"/>
                     <w:jc w:val="center"/>
                     <w:cnfStyle w:val="000000000000" w:firstRow="0" w:lastRow="0" w:firstColumn="0" w:lastColumn="0" w:oddVBand="0" w:evenVBand="0" w:oddHBand="0" w:evenHBand="0" w:firstRowFirstColumn="0" w:firstRowLastColumn="0" w:lastRowFirstColumn="0" w:lastRowLastColumn="0"/>
                     <w:rPr>
@@ -26782,6 +26835,7 @@
                 </w:tcPr>
                 <w:p>
                   <w:pPr>
+                    <w:framePr w:hSpace="180" w:wrap="around" w:vAnchor="text" w:hAnchor="margin" w:y="-91"/>
                     <w:jc w:val="center"/>
                     <w:cnfStyle w:val="000000000000" w:firstRow="0" w:lastRow="0" w:firstColumn="0" w:lastColumn="0" w:oddVBand="0" w:evenVBand="0" w:oddHBand="0" w:evenHBand="0" w:firstRowFirstColumn="0" w:firstRowLastColumn="0" w:lastRowFirstColumn="0" w:lastRowLastColumn="0"/>
                     <w:rPr>
@@ -26822,6 +26876,7 @@
                 </w:tcPr>
                 <w:p>
                   <w:pPr>
+                    <w:framePr w:hSpace="180" w:wrap="around" w:vAnchor="text" w:hAnchor="margin" w:y="-91"/>
                     <w:jc w:val="center"/>
                     <w:rPr>
                       <w:rFonts w:ascii="Calibri" w:eastAsia="Times New Roman" w:hAnsi="Calibri" w:cs="Calibri"/>
@@ -26862,6 +26917,7 @@
                 </w:tcPr>
                 <w:p>
                   <w:pPr>
+                    <w:framePr w:hSpace="180" w:wrap="around" w:vAnchor="text" w:hAnchor="margin" w:y="-91"/>
                     <w:jc w:val="center"/>
                     <w:cnfStyle w:val="000000100000" w:firstRow="0" w:lastRow="0" w:firstColumn="0" w:lastColumn="0" w:oddVBand="0" w:evenVBand="0" w:oddHBand="1" w:evenHBand="0" w:firstRowFirstColumn="0" w:firstRowLastColumn="0" w:lastRowFirstColumn="0" w:lastRowLastColumn="0"/>
                     <w:rPr>
@@ -26894,6 +26950,7 @@
                 </w:tcPr>
                 <w:p>
                   <w:pPr>
+                    <w:framePr w:hSpace="180" w:wrap="around" w:vAnchor="text" w:hAnchor="margin" w:y="-91"/>
                     <w:jc w:val="center"/>
                     <w:cnfStyle w:val="000000100000" w:firstRow="0" w:lastRow="0" w:firstColumn="0" w:lastColumn="0" w:oddVBand="0" w:evenVBand="0" w:oddHBand="1" w:evenHBand="0" w:firstRowFirstColumn="0" w:firstRowLastColumn="0" w:lastRowFirstColumn="0" w:lastRowLastColumn="0"/>
                     <w:rPr>
@@ -26926,6 +26983,7 @@
                 </w:tcPr>
                 <w:p>
                   <w:pPr>
+                    <w:framePr w:hSpace="180" w:wrap="around" w:vAnchor="text" w:hAnchor="margin" w:y="-91"/>
                     <w:jc w:val="center"/>
                     <w:cnfStyle w:val="000000100000" w:firstRow="0" w:lastRow="0" w:firstColumn="0" w:lastColumn="0" w:oddVBand="0" w:evenVBand="0" w:oddHBand="1" w:evenHBand="0" w:firstRowFirstColumn="0" w:firstRowLastColumn="0" w:lastRowFirstColumn="0" w:lastRowLastColumn="0"/>
                     <w:rPr>
@@ -26958,6 +27016,7 @@
                 </w:tcPr>
                 <w:p>
                   <w:pPr>
+                    <w:framePr w:hSpace="180" w:wrap="around" w:vAnchor="text" w:hAnchor="margin" w:y="-91"/>
                     <w:jc w:val="center"/>
                     <w:cnfStyle w:val="000000100000" w:firstRow="0" w:lastRow="0" w:firstColumn="0" w:lastColumn="0" w:oddVBand="0" w:evenVBand="0" w:oddHBand="1" w:evenHBand="0" w:firstRowFirstColumn="0" w:firstRowLastColumn="0" w:lastRowFirstColumn="0" w:lastRowLastColumn="0"/>
                     <w:rPr>
@@ -26990,6 +27049,7 @@
                 </w:tcPr>
                 <w:p>
                   <w:pPr>
+                    <w:framePr w:hSpace="180" w:wrap="around" w:vAnchor="text" w:hAnchor="margin" w:y="-91"/>
                     <w:jc w:val="center"/>
                     <w:cnfStyle w:val="000000100000" w:firstRow="0" w:lastRow="0" w:firstColumn="0" w:lastColumn="0" w:oddVBand="0" w:evenVBand="0" w:oddHBand="1" w:evenHBand="0" w:firstRowFirstColumn="0" w:firstRowLastColumn="0" w:lastRowFirstColumn="0" w:lastRowLastColumn="0"/>
                     <w:rPr>
@@ -27022,6 +27082,7 @@
                 </w:tcPr>
                 <w:p>
                   <w:pPr>
+                    <w:framePr w:hSpace="180" w:wrap="around" w:vAnchor="text" w:hAnchor="margin" w:y="-91"/>
                     <w:jc w:val="center"/>
                     <w:cnfStyle w:val="000000100000" w:firstRow="0" w:lastRow="0" w:firstColumn="0" w:lastColumn="0" w:oddVBand="0" w:evenVBand="0" w:oddHBand="1" w:evenHBand="0" w:firstRowFirstColumn="0" w:firstRowLastColumn="0" w:lastRowFirstColumn="0" w:lastRowLastColumn="0"/>
                     <w:rPr>
@@ -27061,6 +27122,7 @@
                 </w:tcPr>
                 <w:p>
                   <w:pPr>
+                    <w:framePr w:hSpace="180" w:wrap="around" w:vAnchor="text" w:hAnchor="margin" w:y="-91"/>
                     <w:jc w:val="center"/>
                     <w:rPr>
                       <w:rFonts w:ascii="Calibri" w:eastAsia="Times New Roman" w:hAnsi="Calibri" w:cs="Calibri"/>
@@ -27101,6 +27163,7 @@
                 </w:tcPr>
                 <w:p>
                   <w:pPr>
+                    <w:framePr w:hSpace="180" w:wrap="around" w:vAnchor="text" w:hAnchor="margin" w:y="-91"/>
                     <w:jc w:val="center"/>
                     <w:cnfStyle w:val="000000000000" w:firstRow="0" w:lastRow="0" w:firstColumn="0" w:lastColumn="0" w:oddVBand="0" w:evenVBand="0" w:oddHBand="0" w:evenHBand="0" w:firstRowFirstColumn="0" w:firstRowLastColumn="0" w:lastRowFirstColumn="0" w:lastRowLastColumn="0"/>
                     <w:rPr>
@@ -27133,6 +27196,7 @@
                 </w:tcPr>
                 <w:p>
                   <w:pPr>
+                    <w:framePr w:hSpace="180" w:wrap="around" w:vAnchor="text" w:hAnchor="margin" w:y="-91"/>
                     <w:jc w:val="center"/>
                     <w:cnfStyle w:val="000000000000" w:firstRow="0" w:lastRow="0" w:firstColumn="0" w:lastColumn="0" w:oddVBand="0" w:evenVBand="0" w:oddHBand="0" w:evenHBand="0" w:firstRowFirstColumn="0" w:firstRowLastColumn="0" w:lastRowFirstColumn="0" w:lastRowLastColumn="0"/>
                     <w:rPr>
@@ -27165,6 +27229,7 @@
                 </w:tcPr>
                 <w:p>
                   <w:pPr>
+                    <w:framePr w:hSpace="180" w:wrap="around" w:vAnchor="text" w:hAnchor="margin" w:y="-91"/>
                     <w:jc w:val="center"/>
                     <w:cnfStyle w:val="000000000000" w:firstRow="0" w:lastRow="0" w:firstColumn="0" w:lastColumn="0" w:oddVBand="0" w:evenVBand="0" w:oddHBand="0" w:evenHBand="0" w:firstRowFirstColumn="0" w:firstRowLastColumn="0" w:lastRowFirstColumn="0" w:lastRowLastColumn="0"/>
                     <w:rPr>
@@ -27197,6 +27262,7 @@
                 </w:tcPr>
                 <w:p>
                   <w:pPr>
+                    <w:framePr w:hSpace="180" w:wrap="around" w:vAnchor="text" w:hAnchor="margin" w:y="-91"/>
                     <w:jc w:val="center"/>
                     <w:cnfStyle w:val="000000000000" w:firstRow="0" w:lastRow="0" w:firstColumn="0" w:lastColumn="0" w:oddVBand="0" w:evenVBand="0" w:oddHBand="0" w:evenHBand="0" w:firstRowFirstColumn="0" w:firstRowLastColumn="0" w:lastRowFirstColumn="0" w:lastRowLastColumn="0"/>
                     <w:rPr>
@@ -27229,6 +27295,7 @@
                 </w:tcPr>
                 <w:p>
                   <w:pPr>
+                    <w:framePr w:hSpace="180" w:wrap="around" w:vAnchor="text" w:hAnchor="margin" w:y="-91"/>
                     <w:jc w:val="center"/>
                     <w:cnfStyle w:val="000000000000" w:firstRow="0" w:lastRow="0" w:firstColumn="0" w:lastColumn="0" w:oddVBand="0" w:evenVBand="0" w:oddHBand="0" w:evenHBand="0" w:firstRowFirstColumn="0" w:firstRowLastColumn="0" w:lastRowFirstColumn="0" w:lastRowLastColumn="0"/>
                     <w:rPr>
@@ -27261,6 +27328,7 @@
                 </w:tcPr>
                 <w:p>
                   <w:pPr>
+                    <w:framePr w:hSpace="180" w:wrap="around" w:vAnchor="text" w:hAnchor="margin" w:y="-91"/>
                     <w:jc w:val="center"/>
                     <w:cnfStyle w:val="000000000000" w:firstRow="0" w:lastRow="0" w:firstColumn="0" w:lastColumn="0" w:oddVBand="0" w:evenVBand="0" w:oddHBand="0" w:evenHBand="0" w:firstRowFirstColumn="0" w:firstRowLastColumn="0" w:lastRowFirstColumn="0" w:lastRowLastColumn="0"/>
                     <w:rPr>
@@ -27336,19 +27404,7 @@
               </w:rPr>
             </w:pPr>
             <w:r>
-              <w:t xml:space="preserve">Calculating Bounce </w:t>
-            </w:r>
-            <w:r>
-              <w:t>0-</w:t>
-            </w:r>
-            <w:r>
-              <w:t xml:space="preserve">1 Pressure </w:t>
-            </w:r>
-            <w:r>
-              <w:t>6</w:t>
-            </w:r>
-            <w:r>
-              <w:t xml:space="preserve">.500 </w:t>
+              <w:t xml:space="preserve">Calculating Bounce 0-1 Pressure 6.500 </w:t>
             </w:r>
             <m:oMath>
               <m:r>
@@ -27463,7 +27519,7 @@
         </w:trPr>
         <w:tc>
           <w:tcPr>
-            <w:tcW w:w="7061" w:type="dxa"/>
+            <w:tcW w:w="7112" w:type="dxa"/>
           </w:tcPr>
           <w:tbl>
             <w:tblPr>
@@ -27498,6 +27554,7 @@
                 </w:tcPr>
                 <w:p>
                   <w:pPr>
+                    <w:framePr w:hSpace="180" w:wrap="around" w:vAnchor="text" w:hAnchor="margin" w:y="-91"/>
                     <w:jc w:val="center"/>
                     <w:rPr>
                       <w:rFonts w:ascii="Calibri" w:eastAsia="Times New Roman" w:hAnsi="Calibri" w:cs="Calibri"/>
@@ -27535,6 +27592,7 @@
                 </w:tcPr>
                 <w:p>
                   <w:pPr>
+                    <w:framePr w:hSpace="180" w:wrap="around" w:vAnchor="text" w:hAnchor="margin" w:y="-91"/>
                     <w:jc w:val="center"/>
                     <w:rPr>
                       <w:rFonts w:ascii="Calibri" w:eastAsia="Times New Roman" w:hAnsi="Calibri" w:cs="Calibri"/>
@@ -27601,6 +27659,7 @@
                 </w:tcPr>
                 <w:p>
                   <w:pPr>
+                    <w:framePr w:hSpace="180" w:wrap="around" w:vAnchor="text" w:hAnchor="margin" w:y="-91"/>
                     <w:jc w:val="center"/>
                     <w:cnfStyle w:val="000000100000" w:firstRow="0" w:lastRow="0" w:firstColumn="0" w:lastColumn="0" w:oddVBand="0" w:evenVBand="0" w:oddHBand="1" w:evenHBand="0" w:firstRowFirstColumn="0" w:firstRowLastColumn="0" w:lastRowFirstColumn="0" w:lastRowLastColumn="0"/>
                     <w:rPr>
@@ -27638,6 +27697,7 @@
                 </w:tcPr>
                 <w:p>
                   <w:pPr>
+                    <w:framePr w:hSpace="180" w:wrap="around" w:vAnchor="text" w:hAnchor="margin" w:y="-91"/>
                     <w:jc w:val="center"/>
                     <w:cnfStyle w:val="000000100000" w:firstRow="0" w:lastRow="0" w:firstColumn="0" w:lastColumn="0" w:oddVBand="0" w:evenVBand="0" w:oddHBand="1" w:evenHBand="0" w:firstRowFirstColumn="0" w:firstRowLastColumn="0" w:lastRowFirstColumn="0" w:lastRowLastColumn="0"/>
                     <w:rPr>
@@ -27675,6 +27735,7 @@
                 </w:tcPr>
                 <w:p>
                   <w:pPr>
+                    <w:framePr w:hSpace="180" w:wrap="around" w:vAnchor="text" w:hAnchor="margin" w:y="-91"/>
                     <w:jc w:val="center"/>
                     <w:cnfStyle w:val="000000100000" w:firstRow="0" w:lastRow="0" w:firstColumn="0" w:lastColumn="0" w:oddVBand="0" w:evenVBand="0" w:oddHBand="1" w:evenHBand="0" w:firstRowFirstColumn="0" w:firstRowLastColumn="0" w:lastRowFirstColumn="0" w:lastRowLastColumn="0"/>
                     <w:rPr>
@@ -27712,6 +27773,7 @@
                 </w:tcPr>
                 <w:p>
                   <w:pPr>
+                    <w:framePr w:hSpace="180" w:wrap="around" w:vAnchor="text" w:hAnchor="margin" w:y="-91"/>
                     <w:jc w:val="center"/>
                     <w:cnfStyle w:val="000000100000" w:firstRow="0" w:lastRow="0" w:firstColumn="0" w:lastColumn="0" w:oddVBand="0" w:evenVBand="0" w:oddHBand="1" w:evenHBand="0" w:firstRowFirstColumn="0" w:firstRowLastColumn="0" w:lastRowFirstColumn="0" w:lastRowLastColumn="0"/>
                     <w:rPr>
@@ -27749,6 +27811,7 @@
                 </w:tcPr>
                 <w:p>
                   <w:pPr>
+                    <w:framePr w:hSpace="180" w:wrap="around" w:vAnchor="text" w:hAnchor="margin" w:y="-91"/>
                     <w:jc w:val="center"/>
                     <w:cnfStyle w:val="000000100000" w:firstRow="0" w:lastRow="0" w:firstColumn="0" w:lastColumn="0" w:oddVBand="0" w:evenVBand="0" w:oddHBand="1" w:evenHBand="0" w:firstRowFirstColumn="0" w:firstRowLastColumn="0" w:lastRowFirstColumn="0" w:lastRowLastColumn="0"/>
                     <w:rPr>
@@ -27786,6 +27849,7 @@
                 </w:tcPr>
                 <w:p>
                   <w:pPr>
+                    <w:framePr w:hSpace="180" w:wrap="around" w:vAnchor="text" w:hAnchor="margin" w:y="-91"/>
                     <w:jc w:val="center"/>
                     <w:cnfStyle w:val="000000100000" w:firstRow="0" w:lastRow="0" w:firstColumn="0" w:lastColumn="0" w:oddVBand="0" w:evenVBand="0" w:oddHBand="1" w:evenHBand="0" w:firstRowFirstColumn="0" w:firstRowLastColumn="0" w:lastRowFirstColumn="0" w:lastRowLastColumn="0"/>
                     <w:rPr>
@@ -27829,6 +27893,7 @@
                 </w:tcPr>
                 <w:p>
                   <w:pPr>
+                    <w:framePr w:hSpace="180" w:wrap="around" w:vAnchor="text" w:hAnchor="margin" w:y="-91"/>
                     <w:jc w:val="center"/>
                     <w:rPr>
                       <w:rFonts w:ascii="Calibri" w:eastAsia="Times New Roman" w:hAnsi="Calibri" w:cs="Calibri"/>
@@ -27869,6 +27934,7 @@
                 </w:tcPr>
                 <w:p>
                   <w:pPr>
+                    <w:framePr w:hSpace="180" w:wrap="around" w:vAnchor="text" w:hAnchor="margin" w:y="-91"/>
                     <w:jc w:val="center"/>
                     <w:cnfStyle w:val="000000000000" w:firstRow="0" w:lastRow="0" w:firstColumn="0" w:lastColumn="0" w:oddVBand="0" w:evenVBand="0" w:oddHBand="0" w:evenHBand="0" w:firstRowFirstColumn="0" w:firstRowLastColumn="0" w:lastRowFirstColumn="0" w:lastRowLastColumn="0"/>
                     <w:rPr>
@@ -27900,6 +27966,7 @@
                 </w:tcPr>
                 <w:p>
                   <w:pPr>
+                    <w:framePr w:hSpace="180" w:wrap="around" w:vAnchor="text" w:hAnchor="margin" w:y="-91"/>
                     <w:jc w:val="center"/>
                     <w:cnfStyle w:val="000000000000" w:firstRow="0" w:lastRow="0" w:firstColumn="0" w:lastColumn="0" w:oddVBand="0" w:evenVBand="0" w:oddHBand="0" w:evenHBand="0" w:firstRowFirstColumn="0" w:firstRowLastColumn="0" w:lastRowFirstColumn="0" w:lastRowLastColumn="0"/>
                     <w:rPr>
@@ -27931,6 +27998,7 @@
                 </w:tcPr>
                 <w:p>
                   <w:pPr>
+                    <w:framePr w:hSpace="180" w:wrap="around" w:vAnchor="text" w:hAnchor="margin" w:y="-91"/>
                     <w:jc w:val="center"/>
                     <w:cnfStyle w:val="000000000000" w:firstRow="0" w:lastRow="0" w:firstColumn="0" w:lastColumn="0" w:oddVBand="0" w:evenVBand="0" w:oddHBand="0" w:evenHBand="0" w:firstRowFirstColumn="0" w:firstRowLastColumn="0" w:lastRowFirstColumn="0" w:lastRowLastColumn="0"/>
                     <w:rPr>
@@ -27962,6 +28030,7 @@
                 </w:tcPr>
                 <w:p>
                   <w:pPr>
+                    <w:framePr w:hSpace="180" w:wrap="around" w:vAnchor="text" w:hAnchor="margin" w:y="-91"/>
                     <w:jc w:val="center"/>
                     <w:cnfStyle w:val="000000000000" w:firstRow="0" w:lastRow="0" w:firstColumn="0" w:lastColumn="0" w:oddVBand="0" w:evenVBand="0" w:oddHBand="0" w:evenHBand="0" w:firstRowFirstColumn="0" w:firstRowLastColumn="0" w:lastRowFirstColumn="0" w:lastRowLastColumn="0"/>
                     <w:rPr>
@@ -27993,6 +28062,7 @@
                 </w:tcPr>
                 <w:p>
                   <w:pPr>
+                    <w:framePr w:hSpace="180" w:wrap="around" w:vAnchor="text" w:hAnchor="margin" w:y="-91"/>
                     <w:jc w:val="center"/>
                     <w:cnfStyle w:val="000000000000" w:firstRow="0" w:lastRow="0" w:firstColumn="0" w:lastColumn="0" w:oddVBand="0" w:evenVBand="0" w:oddHBand="0" w:evenHBand="0" w:firstRowFirstColumn="0" w:firstRowLastColumn="0" w:lastRowFirstColumn="0" w:lastRowLastColumn="0"/>
                     <w:rPr>
@@ -28024,6 +28094,7 @@
                 </w:tcPr>
                 <w:p>
                   <w:pPr>
+                    <w:framePr w:hSpace="180" w:wrap="around" w:vAnchor="text" w:hAnchor="margin" w:y="-91"/>
                     <w:jc w:val="center"/>
                     <w:cnfStyle w:val="000000000000" w:firstRow="0" w:lastRow="0" w:firstColumn="0" w:lastColumn="0" w:oddVBand="0" w:evenVBand="0" w:oddHBand="0" w:evenHBand="0" w:firstRowFirstColumn="0" w:firstRowLastColumn="0" w:lastRowFirstColumn="0" w:lastRowLastColumn="0"/>
                     <w:rPr>
@@ -28062,6 +28133,7 @@
                 </w:tcPr>
                 <w:p>
                   <w:pPr>
+                    <w:framePr w:hSpace="180" w:wrap="around" w:vAnchor="text" w:hAnchor="margin" w:y="-91"/>
                     <w:jc w:val="center"/>
                     <w:rPr>
                       <w:rFonts w:ascii="Calibri" w:eastAsia="Times New Roman" w:hAnsi="Calibri" w:cs="Calibri"/>
@@ -28102,6 +28174,7 @@
                 </w:tcPr>
                 <w:p>
                   <w:pPr>
+                    <w:framePr w:hSpace="180" w:wrap="around" w:vAnchor="text" w:hAnchor="margin" w:y="-91"/>
                     <w:jc w:val="center"/>
                     <w:cnfStyle w:val="000000100000" w:firstRow="0" w:lastRow="0" w:firstColumn="0" w:lastColumn="0" w:oddVBand="0" w:evenVBand="0" w:oddHBand="1" w:evenHBand="0" w:firstRowFirstColumn="0" w:firstRowLastColumn="0" w:lastRowFirstColumn="0" w:lastRowLastColumn="0"/>
                     <w:rPr>
@@ -28133,6 +28206,7 @@
                 </w:tcPr>
                 <w:p>
                   <w:pPr>
+                    <w:framePr w:hSpace="180" w:wrap="around" w:vAnchor="text" w:hAnchor="margin" w:y="-91"/>
                     <w:jc w:val="center"/>
                     <w:cnfStyle w:val="000000100000" w:firstRow="0" w:lastRow="0" w:firstColumn="0" w:lastColumn="0" w:oddVBand="0" w:evenVBand="0" w:oddHBand="1" w:evenHBand="0" w:firstRowFirstColumn="0" w:firstRowLastColumn="0" w:lastRowFirstColumn="0" w:lastRowLastColumn="0"/>
                     <w:rPr>
@@ -28164,6 +28238,7 @@
                 </w:tcPr>
                 <w:p>
                   <w:pPr>
+                    <w:framePr w:hSpace="180" w:wrap="around" w:vAnchor="text" w:hAnchor="margin" w:y="-91"/>
                     <w:jc w:val="center"/>
                     <w:cnfStyle w:val="000000100000" w:firstRow="0" w:lastRow="0" w:firstColumn="0" w:lastColumn="0" w:oddVBand="0" w:evenVBand="0" w:oddHBand="1" w:evenHBand="0" w:firstRowFirstColumn="0" w:firstRowLastColumn="0" w:lastRowFirstColumn="0" w:lastRowLastColumn="0"/>
                     <w:rPr>
@@ -28195,6 +28270,7 @@
                 </w:tcPr>
                 <w:p>
                   <w:pPr>
+                    <w:framePr w:hSpace="180" w:wrap="around" w:vAnchor="text" w:hAnchor="margin" w:y="-91"/>
                     <w:jc w:val="center"/>
                     <w:cnfStyle w:val="000000100000" w:firstRow="0" w:lastRow="0" w:firstColumn="0" w:lastColumn="0" w:oddVBand="0" w:evenVBand="0" w:oddHBand="1" w:evenHBand="0" w:firstRowFirstColumn="0" w:firstRowLastColumn="0" w:lastRowFirstColumn="0" w:lastRowLastColumn="0"/>
                     <w:rPr>
@@ -28226,6 +28302,7 @@
                 </w:tcPr>
                 <w:p>
                   <w:pPr>
+                    <w:framePr w:hSpace="180" w:wrap="around" w:vAnchor="text" w:hAnchor="margin" w:y="-91"/>
                     <w:jc w:val="center"/>
                     <w:cnfStyle w:val="000000100000" w:firstRow="0" w:lastRow="0" w:firstColumn="0" w:lastColumn="0" w:oddVBand="0" w:evenVBand="0" w:oddHBand="1" w:evenHBand="0" w:firstRowFirstColumn="0" w:firstRowLastColumn="0" w:lastRowFirstColumn="0" w:lastRowLastColumn="0"/>
                     <w:rPr>
@@ -28257,6 +28334,7 @@
                 </w:tcPr>
                 <w:p>
                   <w:pPr>
+                    <w:framePr w:hSpace="180" w:wrap="around" w:vAnchor="text" w:hAnchor="margin" w:y="-91"/>
                     <w:jc w:val="center"/>
                     <w:cnfStyle w:val="000000100000" w:firstRow="0" w:lastRow="0" w:firstColumn="0" w:lastColumn="0" w:oddVBand="0" w:evenVBand="0" w:oddHBand="1" w:evenHBand="0" w:firstRowFirstColumn="0" w:firstRowLastColumn="0" w:lastRowFirstColumn="0" w:lastRowLastColumn="0"/>
                     <w:rPr>
@@ -28294,6 +28372,7 @@
                 </w:tcPr>
                 <w:p>
                   <w:pPr>
+                    <w:framePr w:hSpace="180" w:wrap="around" w:vAnchor="text" w:hAnchor="margin" w:y="-91"/>
                     <w:jc w:val="center"/>
                     <w:rPr>
                       <w:rFonts w:ascii="Calibri" w:eastAsia="Times New Roman" w:hAnsi="Calibri" w:cs="Calibri"/>
@@ -28334,6 +28413,7 @@
                 </w:tcPr>
                 <w:p>
                   <w:pPr>
+                    <w:framePr w:hSpace="180" w:wrap="around" w:vAnchor="text" w:hAnchor="margin" w:y="-91"/>
                     <w:jc w:val="center"/>
                     <w:cnfStyle w:val="000000000000" w:firstRow="0" w:lastRow="0" w:firstColumn="0" w:lastColumn="0" w:oddVBand="0" w:evenVBand="0" w:oddHBand="0" w:evenHBand="0" w:firstRowFirstColumn="0" w:firstRowLastColumn="0" w:lastRowFirstColumn="0" w:lastRowLastColumn="0"/>
                     <w:rPr>
@@ -28365,6 +28445,7 @@
                 </w:tcPr>
                 <w:p>
                   <w:pPr>
+                    <w:framePr w:hSpace="180" w:wrap="around" w:vAnchor="text" w:hAnchor="margin" w:y="-91"/>
                     <w:jc w:val="center"/>
                     <w:cnfStyle w:val="000000000000" w:firstRow="0" w:lastRow="0" w:firstColumn="0" w:lastColumn="0" w:oddVBand="0" w:evenVBand="0" w:oddHBand="0" w:evenHBand="0" w:firstRowFirstColumn="0" w:firstRowLastColumn="0" w:lastRowFirstColumn="0" w:lastRowLastColumn="0"/>
                     <w:rPr>
@@ -28396,6 +28477,7 @@
                 </w:tcPr>
                 <w:p>
                   <w:pPr>
+                    <w:framePr w:hSpace="180" w:wrap="around" w:vAnchor="text" w:hAnchor="margin" w:y="-91"/>
                     <w:jc w:val="center"/>
                     <w:cnfStyle w:val="000000000000" w:firstRow="0" w:lastRow="0" w:firstColumn="0" w:lastColumn="0" w:oddVBand="0" w:evenVBand="0" w:oddHBand="0" w:evenHBand="0" w:firstRowFirstColumn="0" w:firstRowLastColumn="0" w:lastRowFirstColumn="0" w:lastRowLastColumn="0"/>
                     <w:rPr>
@@ -28428,6 +28510,7 @@
                 </w:tcPr>
                 <w:p>
                   <w:pPr>
+                    <w:framePr w:hSpace="180" w:wrap="around" w:vAnchor="text" w:hAnchor="margin" w:y="-91"/>
                     <w:jc w:val="center"/>
                     <w:cnfStyle w:val="000000000000" w:firstRow="0" w:lastRow="0" w:firstColumn="0" w:lastColumn="0" w:oddVBand="0" w:evenVBand="0" w:oddHBand="0" w:evenHBand="0" w:firstRowFirstColumn="0" w:firstRowLastColumn="0" w:lastRowFirstColumn="0" w:lastRowLastColumn="0"/>
                     <w:rPr>
@@ -28459,6 +28542,7 @@
                 </w:tcPr>
                 <w:p>
                   <w:pPr>
+                    <w:framePr w:hSpace="180" w:wrap="around" w:vAnchor="text" w:hAnchor="margin" w:y="-91"/>
                     <w:jc w:val="center"/>
                     <w:cnfStyle w:val="000000000000" w:firstRow="0" w:lastRow="0" w:firstColumn="0" w:lastColumn="0" w:oddVBand="0" w:evenVBand="0" w:oddHBand="0" w:evenHBand="0" w:firstRowFirstColumn="0" w:firstRowLastColumn="0" w:lastRowFirstColumn="0" w:lastRowLastColumn="0"/>
                     <w:rPr>
@@ -28490,6 +28574,7 @@
                 </w:tcPr>
                 <w:p>
                   <w:pPr>
+                    <w:framePr w:hSpace="180" w:wrap="around" w:vAnchor="text" w:hAnchor="margin" w:y="-91"/>
                     <w:jc w:val="center"/>
                     <w:cnfStyle w:val="000000000000" w:firstRow="0" w:lastRow="0" w:firstColumn="0" w:lastColumn="0" w:oddVBand="0" w:evenVBand="0" w:oddHBand="0" w:evenHBand="0" w:firstRowFirstColumn="0" w:firstRowLastColumn="0" w:lastRowFirstColumn="0" w:lastRowLastColumn="0"/>
                     <w:rPr>
@@ -28528,6 +28613,7 @@
                 </w:tcPr>
                 <w:p>
                   <w:pPr>
+                    <w:framePr w:hSpace="180" w:wrap="around" w:vAnchor="text" w:hAnchor="margin" w:y="-91"/>
                     <w:jc w:val="center"/>
                     <w:rPr>
                       <w:rFonts w:ascii="Calibri" w:eastAsia="Times New Roman" w:hAnsi="Calibri" w:cs="Calibri"/>
@@ -28568,6 +28654,7 @@
                 </w:tcPr>
                 <w:p>
                   <w:pPr>
+                    <w:framePr w:hSpace="180" w:wrap="around" w:vAnchor="text" w:hAnchor="margin" w:y="-91"/>
                     <w:jc w:val="center"/>
                     <w:cnfStyle w:val="000000100000" w:firstRow="0" w:lastRow="0" w:firstColumn="0" w:lastColumn="0" w:oddVBand="0" w:evenVBand="0" w:oddHBand="1" w:evenHBand="0" w:firstRowFirstColumn="0" w:firstRowLastColumn="0" w:lastRowFirstColumn="0" w:lastRowLastColumn="0"/>
                     <w:rPr>
@@ -28599,6 +28686,7 @@
                 </w:tcPr>
                 <w:p>
                   <w:pPr>
+                    <w:framePr w:hSpace="180" w:wrap="around" w:vAnchor="text" w:hAnchor="margin" w:y="-91"/>
                     <w:jc w:val="center"/>
                     <w:cnfStyle w:val="000000100000" w:firstRow="0" w:lastRow="0" w:firstColumn="0" w:lastColumn="0" w:oddVBand="0" w:evenVBand="0" w:oddHBand="1" w:evenHBand="0" w:firstRowFirstColumn="0" w:firstRowLastColumn="0" w:lastRowFirstColumn="0" w:lastRowLastColumn="0"/>
                     <w:rPr>
@@ -28630,6 +28718,7 @@
                 </w:tcPr>
                 <w:p>
                   <w:pPr>
+                    <w:framePr w:hSpace="180" w:wrap="around" w:vAnchor="text" w:hAnchor="margin" w:y="-91"/>
                     <w:jc w:val="center"/>
                     <w:cnfStyle w:val="000000100000" w:firstRow="0" w:lastRow="0" w:firstColumn="0" w:lastColumn="0" w:oddVBand="0" w:evenVBand="0" w:oddHBand="1" w:evenHBand="0" w:firstRowFirstColumn="0" w:firstRowLastColumn="0" w:lastRowFirstColumn="0" w:lastRowLastColumn="0"/>
                     <w:rPr>
@@ -28661,6 +28750,7 @@
                 </w:tcPr>
                 <w:p>
                   <w:pPr>
+                    <w:framePr w:hSpace="180" w:wrap="around" w:vAnchor="text" w:hAnchor="margin" w:y="-91"/>
                     <w:jc w:val="center"/>
                     <w:cnfStyle w:val="000000100000" w:firstRow="0" w:lastRow="0" w:firstColumn="0" w:lastColumn="0" w:oddVBand="0" w:evenVBand="0" w:oddHBand="1" w:evenHBand="0" w:firstRowFirstColumn="0" w:firstRowLastColumn="0" w:lastRowFirstColumn="0" w:lastRowLastColumn="0"/>
                     <w:rPr>
@@ -28692,6 +28782,7 @@
                 </w:tcPr>
                 <w:p>
                   <w:pPr>
+                    <w:framePr w:hSpace="180" w:wrap="around" w:vAnchor="text" w:hAnchor="margin" w:y="-91"/>
                     <w:jc w:val="center"/>
                     <w:cnfStyle w:val="000000100000" w:firstRow="0" w:lastRow="0" w:firstColumn="0" w:lastColumn="0" w:oddVBand="0" w:evenVBand="0" w:oddHBand="1" w:evenHBand="0" w:firstRowFirstColumn="0" w:firstRowLastColumn="0" w:lastRowFirstColumn="0" w:lastRowLastColumn="0"/>
                     <w:rPr>
@@ -28723,6 +28814,7 @@
                 </w:tcPr>
                 <w:p>
                   <w:pPr>
+                    <w:framePr w:hSpace="180" w:wrap="around" w:vAnchor="text" w:hAnchor="margin" w:y="-91"/>
                     <w:jc w:val="center"/>
                     <w:cnfStyle w:val="000000100000" w:firstRow="0" w:lastRow="0" w:firstColumn="0" w:lastColumn="0" w:oddVBand="0" w:evenVBand="0" w:oddHBand="1" w:evenHBand="0" w:firstRowFirstColumn="0" w:firstRowLastColumn="0" w:lastRowFirstColumn="0" w:lastRowLastColumn="0"/>
                     <w:rPr>
@@ -28760,6 +28852,7 @@
                 </w:tcPr>
                 <w:p>
                   <w:pPr>
+                    <w:framePr w:hSpace="180" w:wrap="around" w:vAnchor="text" w:hAnchor="margin" w:y="-91"/>
                     <w:jc w:val="center"/>
                     <w:rPr>
                       <w:rFonts w:ascii="Calibri" w:eastAsia="Times New Roman" w:hAnsi="Calibri" w:cs="Calibri"/>
@@ -28800,6 +28893,7 @@
                 </w:tcPr>
                 <w:p>
                   <w:pPr>
+                    <w:framePr w:hSpace="180" w:wrap="around" w:vAnchor="text" w:hAnchor="margin" w:y="-91"/>
                     <w:jc w:val="center"/>
                     <w:cnfStyle w:val="000000000000" w:firstRow="0" w:lastRow="0" w:firstColumn="0" w:lastColumn="0" w:oddVBand="0" w:evenVBand="0" w:oddHBand="0" w:evenHBand="0" w:firstRowFirstColumn="0" w:firstRowLastColumn="0" w:lastRowFirstColumn="0" w:lastRowLastColumn="0"/>
                     <w:rPr>
@@ -28831,6 +28925,7 @@
                 </w:tcPr>
                 <w:p>
                   <w:pPr>
+                    <w:framePr w:hSpace="180" w:wrap="around" w:vAnchor="text" w:hAnchor="margin" w:y="-91"/>
                     <w:jc w:val="center"/>
                     <w:cnfStyle w:val="000000000000" w:firstRow="0" w:lastRow="0" w:firstColumn="0" w:lastColumn="0" w:oddVBand="0" w:evenVBand="0" w:oddHBand="0" w:evenHBand="0" w:firstRowFirstColumn="0" w:firstRowLastColumn="0" w:lastRowFirstColumn="0" w:lastRowLastColumn="0"/>
                     <w:rPr>
@@ -28862,6 +28957,7 @@
                 </w:tcPr>
                 <w:p>
                   <w:pPr>
+                    <w:framePr w:hSpace="180" w:wrap="around" w:vAnchor="text" w:hAnchor="margin" w:y="-91"/>
                     <w:jc w:val="center"/>
                     <w:cnfStyle w:val="000000000000" w:firstRow="0" w:lastRow="0" w:firstColumn="0" w:lastColumn="0" w:oddVBand="0" w:evenVBand="0" w:oddHBand="0" w:evenHBand="0" w:firstRowFirstColumn="0" w:firstRowLastColumn="0" w:lastRowFirstColumn="0" w:lastRowLastColumn="0"/>
                     <w:rPr>
@@ -28893,6 +28989,7 @@
                 </w:tcPr>
                 <w:p>
                   <w:pPr>
+                    <w:framePr w:hSpace="180" w:wrap="around" w:vAnchor="text" w:hAnchor="margin" w:y="-91"/>
                     <w:jc w:val="center"/>
                     <w:cnfStyle w:val="000000000000" w:firstRow="0" w:lastRow="0" w:firstColumn="0" w:lastColumn="0" w:oddVBand="0" w:evenVBand="0" w:oddHBand="0" w:evenHBand="0" w:firstRowFirstColumn="0" w:firstRowLastColumn="0" w:lastRowFirstColumn="0" w:lastRowLastColumn="0"/>
                     <w:rPr>
@@ -28924,6 +29021,7 @@
                 </w:tcPr>
                 <w:p>
                   <w:pPr>
+                    <w:framePr w:hSpace="180" w:wrap="around" w:vAnchor="text" w:hAnchor="margin" w:y="-91"/>
                     <w:jc w:val="center"/>
                     <w:cnfStyle w:val="000000000000" w:firstRow="0" w:lastRow="0" w:firstColumn="0" w:lastColumn="0" w:oddVBand="0" w:evenVBand="0" w:oddHBand="0" w:evenHBand="0" w:firstRowFirstColumn="0" w:firstRowLastColumn="0" w:lastRowFirstColumn="0" w:lastRowLastColumn="0"/>
                     <w:rPr>
@@ -28955,6 +29053,7 @@
                 </w:tcPr>
                 <w:p>
                   <w:pPr>
+                    <w:framePr w:hSpace="180" w:wrap="around" w:vAnchor="text" w:hAnchor="margin" w:y="-91"/>
                     <w:jc w:val="center"/>
                     <w:cnfStyle w:val="000000000000" w:firstRow="0" w:lastRow="0" w:firstColumn="0" w:lastColumn="0" w:oddVBand="0" w:evenVBand="0" w:oddHBand="0" w:evenHBand="0" w:firstRowFirstColumn="0" w:firstRowLastColumn="0" w:lastRowFirstColumn="0" w:lastRowLastColumn="0"/>
                     <w:rPr>
@@ -28993,6 +29092,7 @@
                 </w:tcPr>
                 <w:p>
                   <w:pPr>
+                    <w:framePr w:hSpace="180" w:wrap="around" w:vAnchor="text" w:hAnchor="margin" w:y="-91"/>
                     <w:jc w:val="center"/>
                     <w:rPr>
                       <w:rFonts w:ascii="Calibri" w:eastAsia="Times New Roman" w:hAnsi="Calibri" w:cs="Calibri"/>
@@ -29033,6 +29133,7 @@
                 </w:tcPr>
                 <w:p>
                   <w:pPr>
+                    <w:framePr w:hSpace="180" w:wrap="around" w:vAnchor="text" w:hAnchor="margin" w:y="-91"/>
                     <w:jc w:val="center"/>
                     <w:cnfStyle w:val="000000100000" w:firstRow="0" w:lastRow="0" w:firstColumn="0" w:lastColumn="0" w:oddVBand="0" w:evenVBand="0" w:oddHBand="1" w:evenHBand="0" w:firstRowFirstColumn="0" w:firstRowLastColumn="0" w:lastRowFirstColumn="0" w:lastRowLastColumn="0"/>
                     <w:rPr>
@@ -29064,6 +29165,7 @@
                 </w:tcPr>
                 <w:p>
                   <w:pPr>
+                    <w:framePr w:hSpace="180" w:wrap="around" w:vAnchor="text" w:hAnchor="margin" w:y="-91"/>
                     <w:jc w:val="center"/>
                     <w:cnfStyle w:val="000000100000" w:firstRow="0" w:lastRow="0" w:firstColumn="0" w:lastColumn="0" w:oddVBand="0" w:evenVBand="0" w:oddHBand="1" w:evenHBand="0" w:firstRowFirstColumn="0" w:firstRowLastColumn="0" w:lastRowFirstColumn="0" w:lastRowLastColumn="0"/>
                     <w:rPr>
@@ -29095,6 +29197,7 @@
                 </w:tcPr>
                 <w:p>
                   <w:pPr>
+                    <w:framePr w:hSpace="180" w:wrap="around" w:vAnchor="text" w:hAnchor="margin" w:y="-91"/>
                     <w:jc w:val="center"/>
                     <w:cnfStyle w:val="000000100000" w:firstRow="0" w:lastRow="0" w:firstColumn="0" w:lastColumn="0" w:oddVBand="0" w:evenVBand="0" w:oddHBand="1" w:evenHBand="0" w:firstRowFirstColumn="0" w:firstRowLastColumn="0" w:lastRowFirstColumn="0" w:lastRowLastColumn="0"/>
                     <w:rPr>
@@ -29126,6 +29229,7 @@
                 </w:tcPr>
                 <w:p>
                   <w:pPr>
+                    <w:framePr w:hSpace="180" w:wrap="around" w:vAnchor="text" w:hAnchor="margin" w:y="-91"/>
                     <w:jc w:val="center"/>
                     <w:cnfStyle w:val="000000100000" w:firstRow="0" w:lastRow="0" w:firstColumn="0" w:lastColumn="0" w:oddVBand="0" w:evenVBand="0" w:oddHBand="1" w:evenHBand="0" w:firstRowFirstColumn="0" w:firstRowLastColumn="0" w:lastRowFirstColumn="0" w:lastRowLastColumn="0"/>
                     <w:rPr>
@@ -29157,6 +29261,7 @@
                 </w:tcPr>
                 <w:p>
                   <w:pPr>
+                    <w:framePr w:hSpace="180" w:wrap="around" w:vAnchor="text" w:hAnchor="margin" w:y="-91"/>
                     <w:jc w:val="center"/>
                     <w:cnfStyle w:val="000000100000" w:firstRow="0" w:lastRow="0" w:firstColumn="0" w:lastColumn="0" w:oddVBand="0" w:evenVBand="0" w:oddHBand="1" w:evenHBand="0" w:firstRowFirstColumn="0" w:firstRowLastColumn="0" w:lastRowFirstColumn="0" w:lastRowLastColumn="0"/>
                     <w:rPr>
@@ -29188,6 +29293,7 @@
                 </w:tcPr>
                 <w:p>
                   <w:pPr>
+                    <w:framePr w:hSpace="180" w:wrap="around" w:vAnchor="text" w:hAnchor="margin" w:y="-91"/>
                     <w:jc w:val="center"/>
                     <w:cnfStyle w:val="000000100000" w:firstRow="0" w:lastRow="0" w:firstColumn="0" w:lastColumn="0" w:oddVBand="0" w:evenVBand="0" w:oddHBand="1" w:evenHBand="0" w:firstRowFirstColumn="0" w:firstRowLastColumn="0" w:lastRowFirstColumn="0" w:lastRowLastColumn="0"/>
                     <w:rPr>
@@ -29271,19 +29377,7 @@
               </w:rPr>
             </w:pPr>
             <w:r>
-              <w:t xml:space="preserve">Calculating Bounce </w:t>
-            </w:r>
-            <w:r>
-              <w:t>3</w:t>
-            </w:r>
-            <w:r>
-              <w:t xml:space="preserve"> Pressure </w:t>
-            </w:r>
-            <w:r>
-              <w:t>4</w:t>
-            </w:r>
-            <w:r>
-              <w:t xml:space="preserve">.500 </w:t>
+              <w:t xml:space="preserve">Calculating Bounce 3 Pressure 4.500 </w:t>
             </w:r>
             <m:oMath>
               <m:r>
@@ -29397,11 +29491,11 @@
           <w:tblLook w:val="04A0" w:firstRow="1" w:lastRow="0" w:firstColumn="1" w:lastColumn="0" w:noHBand="0" w:noVBand="1"/>
         </w:tblPrEx>
         <w:trPr>
-          <w:trHeight w:val="3991"/>
+          <w:trHeight w:val="3266"/>
         </w:trPr>
         <w:tc>
           <w:tcPr>
-            <w:tcW w:w="7061" w:type="dxa"/>
+            <w:tcW w:w="7112" w:type="dxa"/>
           </w:tcPr>
           <w:tbl>
             <w:tblPr>
@@ -29436,6 +29530,7 @@
                 </w:tcPr>
                 <w:p>
                   <w:pPr>
+                    <w:framePr w:hSpace="180" w:wrap="around" w:vAnchor="text" w:hAnchor="margin" w:y="-91"/>
                     <w:jc w:val="center"/>
                     <w:rPr>
                       <w:rFonts w:ascii="Calibri" w:eastAsia="Times New Roman" w:hAnsi="Calibri" w:cs="Calibri"/>
@@ -29453,7 +29548,6 @@
                       <w:szCs w:val="22"/>
                       <w14:ligatures w14:val="none"/>
                     </w:rPr>
-                    <w:lastRenderedPageBreak/>
                     <w:t>Fractional</w:t>
                   </w:r>
                   <w:r>
@@ -29484,6 +29578,7 @@
                 </w:tcPr>
                 <w:p>
                   <w:pPr>
+                    <w:framePr w:hSpace="180" w:wrap="around" w:vAnchor="text" w:hAnchor="margin" w:y="-91"/>
                     <w:jc w:val="center"/>
                     <w:rPr>
                       <w:rFonts w:ascii="Calibri" w:eastAsia="Times New Roman" w:hAnsi="Calibri" w:cs="Calibri"/>
@@ -29550,6 +29645,7 @@
                 </w:tcPr>
                 <w:p>
                   <w:pPr>
+                    <w:framePr w:hSpace="180" w:wrap="around" w:vAnchor="text" w:hAnchor="margin" w:y="-91"/>
                     <w:jc w:val="center"/>
                     <w:cnfStyle w:val="000000100000" w:firstRow="0" w:lastRow="0" w:firstColumn="0" w:lastColumn="0" w:oddVBand="0" w:evenVBand="0" w:oddHBand="1" w:evenHBand="0" w:firstRowFirstColumn="0" w:firstRowLastColumn="0" w:lastRowFirstColumn="0" w:lastRowLastColumn="0"/>
                     <w:rPr>
@@ -29587,6 +29683,7 @@
                 </w:tcPr>
                 <w:p>
                   <w:pPr>
+                    <w:framePr w:hSpace="180" w:wrap="around" w:vAnchor="text" w:hAnchor="margin" w:y="-91"/>
                     <w:jc w:val="center"/>
                     <w:cnfStyle w:val="000000100000" w:firstRow="0" w:lastRow="0" w:firstColumn="0" w:lastColumn="0" w:oddVBand="0" w:evenVBand="0" w:oddHBand="1" w:evenHBand="0" w:firstRowFirstColumn="0" w:firstRowLastColumn="0" w:lastRowFirstColumn="0" w:lastRowLastColumn="0"/>
                     <w:rPr>
@@ -29624,6 +29721,7 @@
                 </w:tcPr>
                 <w:p>
                   <w:pPr>
+                    <w:framePr w:hSpace="180" w:wrap="around" w:vAnchor="text" w:hAnchor="margin" w:y="-91"/>
                     <w:jc w:val="center"/>
                     <w:cnfStyle w:val="000000100000" w:firstRow="0" w:lastRow="0" w:firstColumn="0" w:lastColumn="0" w:oddVBand="0" w:evenVBand="0" w:oddHBand="1" w:evenHBand="0" w:firstRowFirstColumn="0" w:firstRowLastColumn="0" w:lastRowFirstColumn="0" w:lastRowLastColumn="0"/>
                     <w:rPr>
@@ -29661,6 +29759,7 @@
                 </w:tcPr>
                 <w:p>
                   <w:pPr>
+                    <w:framePr w:hSpace="180" w:wrap="around" w:vAnchor="text" w:hAnchor="margin" w:y="-91"/>
                     <w:jc w:val="center"/>
                     <w:cnfStyle w:val="000000100000" w:firstRow="0" w:lastRow="0" w:firstColumn="0" w:lastColumn="0" w:oddVBand="0" w:evenVBand="0" w:oddHBand="1" w:evenHBand="0" w:firstRowFirstColumn="0" w:firstRowLastColumn="0" w:lastRowFirstColumn="0" w:lastRowLastColumn="0"/>
                     <w:rPr>
@@ -29698,6 +29797,7 @@
                 </w:tcPr>
                 <w:p>
                   <w:pPr>
+                    <w:framePr w:hSpace="180" w:wrap="around" w:vAnchor="text" w:hAnchor="margin" w:y="-91"/>
                     <w:jc w:val="center"/>
                     <w:cnfStyle w:val="000000100000" w:firstRow="0" w:lastRow="0" w:firstColumn="0" w:lastColumn="0" w:oddVBand="0" w:evenVBand="0" w:oddHBand="1" w:evenHBand="0" w:firstRowFirstColumn="0" w:firstRowLastColumn="0" w:lastRowFirstColumn="0" w:lastRowLastColumn="0"/>
                     <w:rPr>
@@ -29735,6 +29835,7 @@
                 </w:tcPr>
                 <w:p>
                   <w:pPr>
+                    <w:framePr w:hSpace="180" w:wrap="around" w:vAnchor="text" w:hAnchor="margin" w:y="-91"/>
                     <w:jc w:val="center"/>
                     <w:cnfStyle w:val="000000100000" w:firstRow="0" w:lastRow="0" w:firstColumn="0" w:lastColumn="0" w:oddVBand="0" w:evenVBand="0" w:oddHBand="1" w:evenHBand="0" w:firstRowFirstColumn="0" w:firstRowLastColumn="0" w:lastRowFirstColumn="0" w:lastRowLastColumn="0"/>
                     <w:rPr>
@@ -29778,6 +29879,7 @@
                 </w:tcPr>
                 <w:p>
                   <w:pPr>
+                    <w:framePr w:hSpace="180" w:wrap="around" w:vAnchor="text" w:hAnchor="margin" w:y="-91"/>
                     <w:jc w:val="center"/>
                     <w:rPr>
                       <w:rFonts w:ascii="Calibri" w:eastAsia="Times New Roman" w:hAnsi="Calibri" w:cs="Calibri"/>
@@ -29818,6 +29920,7 @@
                 </w:tcPr>
                 <w:p>
                   <w:pPr>
+                    <w:framePr w:hSpace="180" w:wrap="around" w:vAnchor="text" w:hAnchor="margin" w:y="-91"/>
                     <w:jc w:val="center"/>
                     <w:cnfStyle w:val="000000000000" w:firstRow="0" w:lastRow="0" w:firstColumn="0" w:lastColumn="0" w:oddVBand="0" w:evenVBand="0" w:oddHBand="0" w:evenHBand="0" w:firstRowFirstColumn="0" w:firstRowLastColumn="0" w:lastRowFirstColumn="0" w:lastRowLastColumn="0"/>
                     <w:rPr>
@@ -29849,6 +29952,7 @@
                 </w:tcPr>
                 <w:p>
                   <w:pPr>
+                    <w:framePr w:hSpace="180" w:wrap="around" w:vAnchor="text" w:hAnchor="margin" w:y="-91"/>
                     <w:jc w:val="center"/>
                     <w:cnfStyle w:val="000000000000" w:firstRow="0" w:lastRow="0" w:firstColumn="0" w:lastColumn="0" w:oddVBand="0" w:evenVBand="0" w:oddHBand="0" w:evenHBand="0" w:firstRowFirstColumn="0" w:firstRowLastColumn="0" w:lastRowFirstColumn="0" w:lastRowLastColumn="0"/>
                     <w:rPr>
@@ -29880,6 +29984,7 @@
                 </w:tcPr>
                 <w:p>
                   <w:pPr>
+                    <w:framePr w:hSpace="180" w:wrap="around" w:vAnchor="text" w:hAnchor="margin" w:y="-91"/>
                     <w:jc w:val="center"/>
                     <w:cnfStyle w:val="000000000000" w:firstRow="0" w:lastRow="0" w:firstColumn="0" w:lastColumn="0" w:oddVBand="0" w:evenVBand="0" w:oddHBand="0" w:evenHBand="0" w:firstRowFirstColumn="0" w:firstRowLastColumn="0" w:lastRowFirstColumn="0" w:lastRowLastColumn="0"/>
                     <w:rPr>
@@ -29911,6 +30016,7 @@
                 </w:tcPr>
                 <w:p>
                   <w:pPr>
+                    <w:framePr w:hSpace="180" w:wrap="around" w:vAnchor="text" w:hAnchor="margin" w:y="-91"/>
                     <w:jc w:val="center"/>
                     <w:cnfStyle w:val="000000000000" w:firstRow="0" w:lastRow="0" w:firstColumn="0" w:lastColumn="0" w:oddVBand="0" w:evenVBand="0" w:oddHBand="0" w:evenHBand="0" w:firstRowFirstColumn="0" w:firstRowLastColumn="0" w:lastRowFirstColumn="0" w:lastRowLastColumn="0"/>
                     <w:rPr>
@@ -29942,6 +30048,7 @@
                 </w:tcPr>
                 <w:p>
                   <w:pPr>
+                    <w:framePr w:hSpace="180" w:wrap="around" w:vAnchor="text" w:hAnchor="margin" w:y="-91"/>
                     <w:jc w:val="center"/>
                     <w:cnfStyle w:val="000000000000" w:firstRow="0" w:lastRow="0" w:firstColumn="0" w:lastColumn="0" w:oddVBand="0" w:evenVBand="0" w:oddHBand="0" w:evenHBand="0" w:firstRowFirstColumn="0" w:firstRowLastColumn="0" w:lastRowFirstColumn="0" w:lastRowLastColumn="0"/>
                     <w:rPr>
@@ -29973,6 +30080,7 @@
                 </w:tcPr>
                 <w:p>
                   <w:pPr>
+                    <w:framePr w:hSpace="180" w:wrap="around" w:vAnchor="text" w:hAnchor="margin" w:y="-91"/>
                     <w:jc w:val="center"/>
                     <w:cnfStyle w:val="000000000000" w:firstRow="0" w:lastRow="0" w:firstColumn="0" w:lastColumn="0" w:oddVBand="0" w:evenVBand="0" w:oddHBand="0" w:evenHBand="0" w:firstRowFirstColumn="0" w:firstRowLastColumn="0" w:lastRowFirstColumn="0" w:lastRowLastColumn="0"/>
                     <w:rPr>
@@ -30011,6 +30119,7 @@
                 </w:tcPr>
                 <w:p>
                   <w:pPr>
+                    <w:framePr w:hSpace="180" w:wrap="around" w:vAnchor="text" w:hAnchor="margin" w:y="-91"/>
                     <w:jc w:val="center"/>
                     <w:rPr>
                       <w:rFonts w:ascii="Calibri" w:eastAsia="Times New Roman" w:hAnsi="Calibri" w:cs="Calibri"/>
@@ -30051,6 +30160,7 @@
                 </w:tcPr>
                 <w:p>
                   <w:pPr>
+                    <w:framePr w:hSpace="180" w:wrap="around" w:vAnchor="text" w:hAnchor="margin" w:y="-91"/>
                     <w:jc w:val="center"/>
                     <w:cnfStyle w:val="000000100000" w:firstRow="0" w:lastRow="0" w:firstColumn="0" w:lastColumn="0" w:oddVBand="0" w:evenVBand="0" w:oddHBand="1" w:evenHBand="0" w:firstRowFirstColumn="0" w:firstRowLastColumn="0" w:lastRowFirstColumn="0" w:lastRowLastColumn="0"/>
                     <w:rPr>
@@ -30082,6 +30192,7 @@
                 </w:tcPr>
                 <w:p>
                   <w:pPr>
+                    <w:framePr w:hSpace="180" w:wrap="around" w:vAnchor="text" w:hAnchor="margin" w:y="-91"/>
                     <w:jc w:val="center"/>
                     <w:cnfStyle w:val="000000100000" w:firstRow="0" w:lastRow="0" w:firstColumn="0" w:lastColumn="0" w:oddVBand="0" w:evenVBand="0" w:oddHBand="1" w:evenHBand="0" w:firstRowFirstColumn="0" w:firstRowLastColumn="0" w:lastRowFirstColumn="0" w:lastRowLastColumn="0"/>
                     <w:rPr>
@@ -30113,6 +30224,7 @@
                 </w:tcPr>
                 <w:p>
                   <w:pPr>
+                    <w:framePr w:hSpace="180" w:wrap="around" w:vAnchor="text" w:hAnchor="margin" w:y="-91"/>
                     <w:jc w:val="center"/>
                     <w:cnfStyle w:val="000000100000" w:firstRow="0" w:lastRow="0" w:firstColumn="0" w:lastColumn="0" w:oddVBand="0" w:evenVBand="0" w:oddHBand="1" w:evenHBand="0" w:firstRowFirstColumn="0" w:firstRowLastColumn="0" w:lastRowFirstColumn="0" w:lastRowLastColumn="0"/>
                     <w:rPr>
@@ -30144,6 +30256,7 @@
                 </w:tcPr>
                 <w:p>
                   <w:pPr>
+                    <w:framePr w:hSpace="180" w:wrap="around" w:vAnchor="text" w:hAnchor="margin" w:y="-91"/>
                     <w:jc w:val="center"/>
                     <w:cnfStyle w:val="000000100000" w:firstRow="0" w:lastRow="0" w:firstColumn="0" w:lastColumn="0" w:oddVBand="0" w:evenVBand="0" w:oddHBand="1" w:evenHBand="0" w:firstRowFirstColumn="0" w:firstRowLastColumn="0" w:lastRowFirstColumn="0" w:lastRowLastColumn="0"/>
                     <w:rPr>
@@ -30175,6 +30288,7 @@
                 </w:tcPr>
                 <w:p>
                   <w:pPr>
+                    <w:framePr w:hSpace="180" w:wrap="around" w:vAnchor="text" w:hAnchor="margin" w:y="-91"/>
                     <w:jc w:val="center"/>
                     <w:cnfStyle w:val="000000100000" w:firstRow="0" w:lastRow="0" w:firstColumn="0" w:lastColumn="0" w:oddVBand="0" w:evenVBand="0" w:oddHBand="1" w:evenHBand="0" w:firstRowFirstColumn="0" w:firstRowLastColumn="0" w:lastRowFirstColumn="0" w:lastRowLastColumn="0"/>
                     <w:rPr>
@@ -30206,6 +30320,7 @@
                 </w:tcPr>
                 <w:p>
                   <w:pPr>
+                    <w:framePr w:hSpace="180" w:wrap="around" w:vAnchor="text" w:hAnchor="margin" w:y="-91"/>
                     <w:jc w:val="center"/>
                     <w:cnfStyle w:val="000000100000" w:firstRow="0" w:lastRow="0" w:firstColumn="0" w:lastColumn="0" w:oddVBand="0" w:evenVBand="0" w:oddHBand="1" w:evenHBand="0" w:firstRowFirstColumn="0" w:firstRowLastColumn="0" w:lastRowFirstColumn="0" w:lastRowLastColumn="0"/>
                     <w:rPr>
@@ -30243,6 +30358,7 @@
                 </w:tcPr>
                 <w:p>
                   <w:pPr>
+                    <w:framePr w:hSpace="180" w:wrap="around" w:vAnchor="text" w:hAnchor="margin" w:y="-91"/>
                     <w:jc w:val="center"/>
                     <w:rPr>
                       <w:rFonts w:ascii="Calibri" w:eastAsia="Times New Roman" w:hAnsi="Calibri" w:cs="Calibri"/>
@@ -30283,6 +30399,7 @@
                 </w:tcPr>
                 <w:p>
                   <w:pPr>
+                    <w:framePr w:hSpace="180" w:wrap="around" w:vAnchor="text" w:hAnchor="margin" w:y="-91"/>
                     <w:jc w:val="center"/>
                     <w:cnfStyle w:val="000000000000" w:firstRow="0" w:lastRow="0" w:firstColumn="0" w:lastColumn="0" w:oddVBand="0" w:evenVBand="0" w:oddHBand="0" w:evenHBand="0" w:firstRowFirstColumn="0" w:firstRowLastColumn="0" w:lastRowFirstColumn="0" w:lastRowLastColumn="0"/>
                     <w:rPr>
@@ -30314,6 +30431,7 @@
                 </w:tcPr>
                 <w:p>
                   <w:pPr>
+                    <w:framePr w:hSpace="180" w:wrap="around" w:vAnchor="text" w:hAnchor="margin" w:y="-91"/>
                     <w:jc w:val="center"/>
                     <w:cnfStyle w:val="000000000000" w:firstRow="0" w:lastRow="0" w:firstColumn="0" w:lastColumn="0" w:oddVBand="0" w:evenVBand="0" w:oddHBand="0" w:evenHBand="0" w:firstRowFirstColumn="0" w:firstRowLastColumn="0" w:lastRowFirstColumn="0" w:lastRowLastColumn="0"/>
                     <w:rPr>
@@ -30345,6 +30463,7 @@
                 </w:tcPr>
                 <w:p>
                   <w:pPr>
+                    <w:framePr w:hSpace="180" w:wrap="around" w:vAnchor="text" w:hAnchor="margin" w:y="-91"/>
                     <w:jc w:val="center"/>
                     <w:cnfStyle w:val="000000000000" w:firstRow="0" w:lastRow="0" w:firstColumn="0" w:lastColumn="0" w:oddVBand="0" w:evenVBand="0" w:oddHBand="0" w:evenHBand="0" w:firstRowFirstColumn="0" w:firstRowLastColumn="0" w:lastRowFirstColumn="0" w:lastRowLastColumn="0"/>
                     <w:rPr>
@@ -30377,6 +30496,7 @@
                 </w:tcPr>
                 <w:p>
                   <w:pPr>
+                    <w:framePr w:hSpace="180" w:wrap="around" w:vAnchor="text" w:hAnchor="margin" w:y="-91"/>
                     <w:jc w:val="center"/>
                     <w:cnfStyle w:val="000000000000" w:firstRow="0" w:lastRow="0" w:firstColumn="0" w:lastColumn="0" w:oddVBand="0" w:evenVBand="0" w:oddHBand="0" w:evenHBand="0" w:firstRowFirstColumn="0" w:firstRowLastColumn="0" w:lastRowFirstColumn="0" w:lastRowLastColumn="0"/>
                     <w:rPr>
@@ -30408,6 +30528,7 @@
                 </w:tcPr>
                 <w:p>
                   <w:pPr>
+                    <w:framePr w:hSpace="180" w:wrap="around" w:vAnchor="text" w:hAnchor="margin" w:y="-91"/>
                     <w:jc w:val="center"/>
                     <w:cnfStyle w:val="000000000000" w:firstRow="0" w:lastRow="0" w:firstColumn="0" w:lastColumn="0" w:oddVBand="0" w:evenVBand="0" w:oddHBand="0" w:evenHBand="0" w:firstRowFirstColumn="0" w:firstRowLastColumn="0" w:lastRowFirstColumn="0" w:lastRowLastColumn="0"/>
                     <w:rPr>
@@ -30439,6 +30560,7 @@
                 </w:tcPr>
                 <w:p>
                   <w:pPr>
+                    <w:framePr w:hSpace="180" w:wrap="around" w:vAnchor="text" w:hAnchor="margin" w:y="-91"/>
                     <w:jc w:val="center"/>
                     <w:cnfStyle w:val="000000000000" w:firstRow="0" w:lastRow="0" w:firstColumn="0" w:lastColumn="0" w:oddVBand="0" w:evenVBand="0" w:oddHBand="0" w:evenHBand="0" w:firstRowFirstColumn="0" w:firstRowLastColumn="0" w:lastRowFirstColumn="0" w:lastRowLastColumn="0"/>
                     <w:rPr>
@@ -30477,6 +30599,7 @@
                 </w:tcPr>
                 <w:p>
                   <w:pPr>
+                    <w:framePr w:hSpace="180" w:wrap="around" w:vAnchor="text" w:hAnchor="margin" w:y="-91"/>
                     <w:jc w:val="center"/>
                     <w:rPr>
                       <w:rFonts w:ascii="Calibri" w:eastAsia="Times New Roman" w:hAnsi="Calibri" w:cs="Calibri"/>
@@ -30517,6 +30640,7 @@
                 </w:tcPr>
                 <w:p>
                   <w:pPr>
+                    <w:framePr w:hSpace="180" w:wrap="around" w:vAnchor="text" w:hAnchor="margin" w:y="-91"/>
                     <w:jc w:val="center"/>
                     <w:cnfStyle w:val="000000100000" w:firstRow="0" w:lastRow="0" w:firstColumn="0" w:lastColumn="0" w:oddVBand="0" w:evenVBand="0" w:oddHBand="1" w:evenHBand="0" w:firstRowFirstColumn="0" w:firstRowLastColumn="0" w:lastRowFirstColumn="0" w:lastRowLastColumn="0"/>
                     <w:rPr>
@@ -30548,6 +30672,7 @@
                 </w:tcPr>
                 <w:p>
                   <w:pPr>
+                    <w:framePr w:hSpace="180" w:wrap="around" w:vAnchor="text" w:hAnchor="margin" w:y="-91"/>
                     <w:jc w:val="center"/>
                     <w:cnfStyle w:val="000000100000" w:firstRow="0" w:lastRow="0" w:firstColumn="0" w:lastColumn="0" w:oddVBand="0" w:evenVBand="0" w:oddHBand="1" w:evenHBand="0" w:firstRowFirstColumn="0" w:firstRowLastColumn="0" w:lastRowFirstColumn="0" w:lastRowLastColumn="0"/>
                     <w:rPr>
@@ -30579,6 +30704,7 @@
                 </w:tcPr>
                 <w:p>
                   <w:pPr>
+                    <w:framePr w:hSpace="180" w:wrap="around" w:vAnchor="text" w:hAnchor="margin" w:y="-91"/>
                     <w:jc w:val="center"/>
                     <w:cnfStyle w:val="000000100000" w:firstRow="0" w:lastRow="0" w:firstColumn="0" w:lastColumn="0" w:oddVBand="0" w:evenVBand="0" w:oddHBand="1" w:evenHBand="0" w:firstRowFirstColumn="0" w:firstRowLastColumn="0" w:lastRowFirstColumn="0" w:lastRowLastColumn="0"/>
                     <w:rPr>
@@ -30604,13 +30730,13 @@
               <w:tc>
                 <w:tcPr>
                   <w:tcW w:w="960" w:type="dxa"/>
-                  <w:shd w:val="clear" w:color="auto" w:fill="FAE2D5" w:themeFill="accent2" w:themeFillTint="33"/>
                   <w:noWrap/>
                   <w:vAlign w:val="bottom"/>
                   <w:hideMark/>
                 </w:tcPr>
                 <w:p>
                   <w:pPr>
+                    <w:framePr w:hSpace="180" w:wrap="around" w:vAnchor="text" w:hAnchor="margin" w:y="-91"/>
                     <w:jc w:val="center"/>
                     <w:cnfStyle w:val="000000100000" w:firstRow="0" w:lastRow="0" w:firstColumn="0" w:lastColumn="0" w:oddVBand="0" w:evenVBand="0" w:oddHBand="1" w:evenHBand="0" w:firstRowFirstColumn="0" w:firstRowLastColumn="0" w:lastRowFirstColumn="0" w:lastRowLastColumn="0"/>
                     <w:rPr>
@@ -30642,6 +30768,7 @@
                 </w:tcPr>
                 <w:p>
                   <w:pPr>
+                    <w:framePr w:hSpace="180" w:wrap="around" w:vAnchor="text" w:hAnchor="margin" w:y="-91"/>
                     <w:jc w:val="center"/>
                     <w:cnfStyle w:val="000000100000" w:firstRow="0" w:lastRow="0" w:firstColumn="0" w:lastColumn="0" w:oddVBand="0" w:evenVBand="0" w:oddHBand="1" w:evenHBand="0" w:firstRowFirstColumn="0" w:firstRowLastColumn="0" w:lastRowFirstColumn="0" w:lastRowLastColumn="0"/>
                     <w:rPr>
@@ -30673,6 +30800,7 @@
                 </w:tcPr>
                 <w:p>
                   <w:pPr>
+                    <w:framePr w:hSpace="180" w:wrap="around" w:vAnchor="text" w:hAnchor="margin" w:y="-91"/>
                     <w:jc w:val="center"/>
                     <w:cnfStyle w:val="000000100000" w:firstRow="0" w:lastRow="0" w:firstColumn="0" w:lastColumn="0" w:oddVBand="0" w:evenVBand="0" w:oddHBand="1" w:evenHBand="0" w:firstRowFirstColumn="0" w:firstRowLastColumn="0" w:lastRowFirstColumn="0" w:lastRowLastColumn="0"/>
                     <w:rPr>
@@ -30710,6 +30838,7 @@
                 </w:tcPr>
                 <w:p>
                   <w:pPr>
+                    <w:framePr w:hSpace="180" w:wrap="around" w:vAnchor="text" w:hAnchor="margin" w:y="-91"/>
                     <w:jc w:val="center"/>
                     <w:rPr>
                       <w:rFonts w:ascii="Calibri" w:eastAsia="Times New Roman" w:hAnsi="Calibri" w:cs="Calibri"/>
@@ -30750,6 +30879,7 @@
                 </w:tcPr>
                 <w:p>
                   <w:pPr>
+                    <w:framePr w:hSpace="180" w:wrap="around" w:vAnchor="text" w:hAnchor="margin" w:y="-91"/>
                     <w:jc w:val="center"/>
                     <w:cnfStyle w:val="000000000000" w:firstRow="0" w:lastRow="0" w:firstColumn="0" w:lastColumn="0" w:oddVBand="0" w:evenVBand="0" w:oddHBand="0" w:evenHBand="0" w:firstRowFirstColumn="0" w:firstRowLastColumn="0" w:lastRowFirstColumn="0" w:lastRowLastColumn="0"/>
                     <w:rPr>
@@ -30781,6 +30911,7 @@
                 </w:tcPr>
                 <w:p>
                   <w:pPr>
+                    <w:framePr w:hSpace="180" w:wrap="around" w:vAnchor="text" w:hAnchor="margin" w:y="-91"/>
                     <w:jc w:val="center"/>
                     <w:cnfStyle w:val="000000000000" w:firstRow="0" w:lastRow="0" w:firstColumn="0" w:lastColumn="0" w:oddVBand="0" w:evenVBand="0" w:oddHBand="0" w:evenHBand="0" w:firstRowFirstColumn="0" w:firstRowLastColumn="0" w:lastRowFirstColumn="0" w:lastRowLastColumn="0"/>
                     <w:rPr>
@@ -30812,6 +30943,7 @@
                 </w:tcPr>
                 <w:p>
                   <w:pPr>
+                    <w:framePr w:hSpace="180" w:wrap="around" w:vAnchor="text" w:hAnchor="margin" w:y="-91"/>
                     <w:jc w:val="center"/>
                     <w:cnfStyle w:val="000000000000" w:firstRow="0" w:lastRow="0" w:firstColumn="0" w:lastColumn="0" w:oddVBand="0" w:evenVBand="0" w:oddHBand="0" w:evenHBand="0" w:firstRowFirstColumn="0" w:firstRowLastColumn="0" w:lastRowFirstColumn="0" w:lastRowLastColumn="0"/>
                     <w:rPr>
@@ -30843,6 +30975,7 @@
                 </w:tcPr>
                 <w:p>
                   <w:pPr>
+                    <w:framePr w:hSpace="180" w:wrap="around" w:vAnchor="text" w:hAnchor="margin" w:y="-91"/>
                     <w:jc w:val="center"/>
                     <w:cnfStyle w:val="000000000000" w:firstRow="0" w:lastRow="0" w:firstColumn="0" w:lastColumn="0" w:oddVBand="0" w:evenVBand="0" w:oddHBand="0" w:evenHBand="0" w:firstRowFirstColumn="0" w:firstRowLastColumn="0" w:lastRowFirstColumn="0" w:lastRowLastColumn="0"/>
                     <w:rPr>
@@ -30874,6 +31007,7 @@
                 </w:tcPr>
                 <w:p>
                   <w:pPr>
+                    <w:framePr w:hSpace="180" w:wrap="around" w:vAnchor="text" w:hAnchor="margin" w:y="-91"/>
                     <w:jc w:val="center"/>
                     <w:cnfStyle w:val="000000000000" w:firstRow="0" w:lastRow="0" w:firstColumn="0" w:lastColumn="0" w:oddVBand="0" w:evenVBand="0" w:oddHBand="0" w:evenHBand="0" w:firstRowFirstColumn="0" w:firstRowLastColumn="0" w:lastRowFirstColumn="0" w:lastRowLastColumn="0"/>
                     <w:rPr>
@@ -30905,6 +31039,7 @@
                 </w:tcPr>
                 <w:p>
                   <w:pPr>
+                    <w:framePr w:hSpace="180" w:wrap="around" w:vAnchor="text" w:hAnchor="margin" w:y="-91"/>
                     <w:jc w:val="center"/>
                     <w:cnfStyle w:val="000000000000" w:firstRow="0" w:lastRow="0" w:firstColumn="0" w:lastColumn="0" w:oddVBand="0" w:evenVBand="0" w:oddHBand="0" w:evenHBand="0" w:firstRowFirstColumn="0" w:firstRowLastColumn="0" w:lastRowFirstColumn="0" w:lastRowLastColumn="0"/>
                     <w:rPr>
@@ -30943,6 +31078,7 @@
                 </w:tcPr>
                 <w:p>
                   <w:pPr>
+                    <w:framePr w:hSpace="180" w:wrap="around" w:vAnchor="text" w:hAnchor="margin" w:y="-91"/>
                     <w:jc w:val="center"/>
                     <w:rPr>
                       <w:rFonts w:ascii="Calibri" w:eastAsia="Times New Roman" w:hAnsi="Calibri" w:cs="Calibri"/>
@@ -30983,6 +31119,7 @@
                 </w:tcPr>
                 <w:p>
                   <w:pPr>
+                    <w:framePr w:hSpace="180" w:wrap="around" w:vAnchor="text" w:hAnchor="margin" w:y="-91"/>
                     <w:jc w:val="center"/>
                     <w:cnfStyle w:val="000000100000" w:firstRow="0" w:lastRow="0" w:firstColumn="0" w:lastColumn="0" w:oddVBand="0" w:evenVBand="0" w:oddHBand="1" w:evenHBand="0" w:firstRowFirstColumn="0" w:firstRowLastColumn="0" w:lastRowFirstColumn="0" w:lastRowLastColumn="0"/>
                     <w:rPr>
@@ -31014,6 +31151,7 @@
                 </w:tcPr>
                 <w:p>
                   <w:pPr>
+                    <w:framePr w:hSpace="180" w:wrap="around" w:vAnchor="text" w:hAnchor="margin" w:y="-91"/>
                     <w:jc w:val="center"/>
                     <w:cnfStyle w:val="000000100000" w:firstRow="0" w:lastRow="0" w:firstColumn="0" w:lastColumn="0" w:oddVBand="0" w:evenVBand="0" w:oddHBand="1" w:evenHBand="0" w:firstRowFirstColumn="0" w:firstRowLastColumn="0" w:lastRowFirstColumn="0" w:lastRowLastColumn="0"/>
                     <w:rPr>
@@ -31045,6 +31183,7 @@
                 </w:tcPr>
                 <w:p>
                   <w:pPr>
+                    <w:framePr w:hSpace="180" w:wrap="around" w:vAnchor="text" w:hAnchor="margin" w:y="-91"/>
                     <w:jc w:val="center"/>
                     <w:cnfStyle w:val="000000100000" w:firstRow="0" w:lastRow="0" w:firstColumn="0" w:lastColumn="0" w:oddVBand="0" w:evenVBand="0" w:oddHBand="1" w:evenHBand="0" w:firstRowFirstColumn="0" w:firstRowLastColumn="0" w:lastRowFirstColumn="0" w:lastRowLastColumn="0"/>
                     <w:rPr>
@@ -31076,6 +31215,7 @@
                 </w:tcPr>
                 <w:p>
                   <w:pPr>
+                    <w:framePr w:hSpace="180" w:wrap="around" w:vAnchor="text" w:hAnchor="margin" w:y="-91"/>
                     <w:jc w:val="center"/>
                     <w:cnfStyle w:val="000000100000" w:firstRow="0" w:lastRow="0" w:firstColumn="0" w:lastColumn="0" w:oddVBand="0" w:evenVBand="0" w:oddHBand="1" w:evenHBand="0" w:firstRowFirstColumn="0" w:firstRowLastColumn="0" w:lastRowFirstColumn="0" w:lastRowLastColumn="0"/>
                     <w:rPr>
@@ -31107,6 +31247,7 @@
                 </w:tcPr>
                 <w:p>
                   <w:pPr>
+                    <w:framePr w:hSpace="180" w:wrap="around" w:vAnchor="text" w:hAnchor="margin" w:y="-91"/>
                     <w:jc w:val="center"/>
                     <w:cnfStyle w:val="000000100000" w:firstRow="0" w:lastRow="0" w:firstColumn="0" w:lastColumn="0" w:oddVBand="0" w:evenVBand="0" w:oddHBand="1" w:evenHBand="0" w:firstRowFirstColumn="0" w:firstRowLastColumn="0" w:lastRowFirstColumn="0" w:lastRowLastColumn="0"/>
                     <w:rPr>
@@ -31138,6 +31279,7 @@
                 </w:tcPr>
                 <w:p>
                   <w:pPr>
+                    <w:framePr w:hSpace="180" w:wrap="around" w:vAnchor="text" w:hAnchor="margin" w:y="-91"/>
                     <w:jc w:val="center"/>
                     <w:cnfStyle w:val="000000100000" w:firstRow="0" w:lastRow="0" w:firstColumn="0" w:lastColumn="0" w:oddVBand="0" w:evenVBand="0" w:oddHBand="1" w:evenHBand="0" w:firstRowFirstColumn="0" w:firstRowLastColumn="0" w:lastRowFirstColumn="0" w:lastRowLastColumn="0"/>
                     <w:rPr>
@@ -31222,19 +31364,7 @@
               <w:rPr>
                 <w:rFonts w:eastAsiaTheme="minorEastAsia"/>
               </w:rPr>
-              <w:t xml:space="preserve"> psi using equation 1</w:t>
-            </w:r>
-            <w:r>
-              <w:rPr>
-                <w:rFonts w:eastAsiaTheme="minorEastAsia"/>
-              </w:rPr>
-              <w:t>4</w:t>
-            </w:r>
-            <w:r>
-              <w:rPr>
-                <w:rFonts w:eastAsiaTheme="minorEastAsia"/>
-              </w:rPr>
-              <w:t>:</w:t>
+              <w:t xml:space="preserve"> psi using equation 14:</w:t>
             </w:r>
           </w:p>
           <w:p>
@@ -31337,6 +31467,12 @@
                           </w:rPr>
                           <m:t>0.83</m:t>
                         </m:r>
+                        <m:r>
+                          <w:rPr>
+                            <w:rFonts w:ascii="Cambria Math" w:hAnsi="Cambria Math"/>
+                          </w:rPr>
+                          <m:t>0</m:t>
+                        </m:r>
                       </m:den>
                     </m:f>
                     <m:r>
@@ -31368,6 +31504,12 @@
                             <w:rFonts w:ascii="Cambria Math" w:hAnsi="Cambria Math"/>
                           </w:rPr>
                           <m:t>0.97</m:t>
+                        </m:r>
+                        <m:r>
+                          <w:rPr>
+                            <w:rFonts w:ascii="Cambria Math" w:hAnsi="Cambria Math"/>
+                          </w:rPr>
+                          <m:t>0</m:t>
                         </m:r>
                       </m:den>
                     </m:f>
@@ -31534,13 +31676,12 @@
       <w:pPr>
         <w:pStyle w:val="Caption"/>
         <w:keepNext/>
-        <w:jc w:val="center"/>
         <w:rPr>
           <w:rFonts w:asciiTheme="minorBidi" w:hAnsiTheme="minorBidi"/>
         </w:rPr>
       </w:pPr>
     </w:p>
-    <w:bookmarkEnd w:id="13"/>
+    <w:bookmarkEnd w:id="14"/>
     <w:p>
       <w:r>
         <w:rPr>
@@ -31562,14 +31703,15 @@
           <w:rFonts w:asciiTheme="minorBidi" w:hAnsiTheme="minorBidi" w:cstheme="minorBidi"/>
         </w:rPr>
       </w:pPr>
-      <w:bookmarkStart w:id="15" w:name="_Toc190383124"/>
+      <w:bookmarkStart w:id="16" w:name="_Toc190383124"/>
       <w:r>
         <w:rPr>
           <w:rFonts w:asciiTheme="minorBidi" w:hAnsiTheme="minorBidi" w:cstheme="minorBidi"/>
         </w:rPr>
+        <w:lastRenderedPageBreak/>
         <w:t>2.3 Data Visualization</w:t>
       </w:r>
-      <w:bookmarkEnd w:id="15"/>
+      <w:bookmarkEnd w:id="16"/>
     </w:p>
     <w:p>
       <w:pPr>
@@ -31607,7 +31749,7 @@
                     </pic:cNvPicPr>
                   </pic:nvPicPr>
                   <pic:blipFill>
-                    <a:blip r:embed="rId16">
+                    <a:blip r:embed="rId15">
                       <a:extLst>
                         <a:ext uri="{28A0092B-C50C-407E-A947-70E740481C1C}">
                           <a14:useLocalDpi xmlns:a14="http://schemas.microsoft.com/office/drawing/2010/main" val="0"/>
@@ -31641,92 +31783,7 @@
     <w:p>
       <w:pPr>
         <w:pStyle w:val="Caption"/>
-        <w:spacing w:line="480" w:lineRule="auto"/>
         <w:jc w:val="center"/>
-        <w:rPr>
-          <w:rFonts w:asciiTheme="minorBidi" w:hAnsiTheme="minorBidi"/>
-          <w:noProof/>
-        </w:rPr>
-      </w:pPr>
-      <w:r>
-        <w:rPr>
-          <w:rFonts w:asciiTheme="minorBidi" w:hAnsiTheme="minorBidi"/>
-        </w:rPr>
-        <w:t xml:space="preserve">Graph </w:t>
-      </w:r>
-      <w:r>
-        <w:rPr>
-          <w:rFonts w:asciiTheme="minorBidi" w:hAnsiTheme="minorBidi"/>
-        </w:rPr>
-        <w:t>1</w:t>
-      </w:r>
-      <w:r>
-        <w:rPr>
-          <w:rFonts w:asciiTheme="minorBidi" w:hAnsiTheme="minorBidi"/>
-          <w:noProof/>
-        </w:rPr>
-        <w:t xml:space="preserve">: Data Visualization of the </w:t>
-      </w:r>
-      <w:r>
-        <w:rPr>
-          <w:rFonts w:asciiTheme="minorBidi" w:hAnsiTheme="minorBidi"/>
-          <w:noProof/>
-        </w:rPr>
-        <w:t>Coefficient of Restitutio</w:t>
-      </w:r>
-      <w:r>
-        <w:rPr>
-          <w:rFonts w:asciiTheme="minorBidi" w:hAnsiTheme="minorBidi"/>
-          <w:noProof/>
-        </w:rPr>
-        <w:t>n</w:t>
-      </w:r>
-      <w:r>
-        <w:rPr>
-          <w:rFonts w:asciiTheme="minorBidi" w:hAnsiTheme="minorBidi"/>
-          <w:noProof/>
-        </w:rPr>
-        <w:t xml:space="preserve"> and its relationship with the Internal Pressure within 6 consecutive bounces </w:t>
-      </w:r>
-      <w:r>
-        <w:rPr>
-          <w:rFonts w:asciiTheme="minorBidi" w:hAnsiTheme="minorBidi"/>
-          <w:noProof/>
-        </w:rPr>
-        <w:t xml:space="preserve">(self-coded using python libraries matplotlib, numpy &amp; pandas) </w:t>
-      </w:r>
-      <w:r>
-        <w:rPr>
-          <w:rFonts w:asciiTheme="minorBidi" w:hAnsiTheme="minorBidi"/>
-          <w:noProof/>
-        </w:rPr>
-        <w:t>(</w:t>
-      </w:r>
-      <w:r>
-        <w:rPr>
-          <w:rFonts w:asciiTheme="minorBidi" w:hAnsiTheme="minorBidi"/>
-          <w:noProof/>
-        </w:rPr>
-        <w:t>Appendices</w:t>
-      </w:r>
-      <w:r>
-        <w:rPr>
-          <w:rFonts w:asciiTheme="minorBidi" w:hAnsiTheme="minorBidi"/>
-          <w:noProof/>
-        </w:rPr>
-        <w:t>)</w:t>
-      </w:r>
-    </w:p>
-    <w:p>
-      <w:pPr>
-        <w:keepNext/>
-        <w:spacing w:line="480" w:lineRule="auto"/>
-        <w:jc w:val="lowKashida"/>
-        <w:rPr>
-          <w:rFonts w:asciiTheme="minorBidi" w:hAnsiTheme="minorBidi"/>
-        </w:rPr>
-      </w:pPr>
-      <w:r>
         <w:rPr>
           <w:rFonts w:asciiTheme="minorBidi" w:hAnsiTheme="minorBidi"/>
           <w:b/>
@@ -31735,9 +31792,87 @@
           <w:sz w:val="36"/>
           <w:szCs w:val="36"/>
         </w:rPr>
-        <w:lastRenderedPageBreak/>
+      </w:pPr>
+      <w:r>
+        <w:rPr>
+          <w:rFonts w:asciiTheme="minorBidi" w:hAnsiTheme="minorBidi"/>
+        </w:rPr>
+        <w:t xml:space="preserve">Graph </w:t>
+      </w:r>
+      <w:r>
+        <w:rPr>
+          <w:rFonts w:asciiTheme="minorBidi" w:hAnsiTheme="minorBidi"/>
+        </w:rPr>
+        <w:t>1</w:t>
+      </w:r>
+      <w:r>
+        <w:rPr>
+          <w:rFonts w:asciiTheme="minorBidi" w:hAnsiTheme="minorBidi"/>
+        </w:rPr>
+        <w:t xml:space="preserve">: Data Visualization of the </w:t>
+      </w:r>
+      <w:r>
+        <w:rPr>
+          <w:rFonts w:asciiTheme="minorBidi" w:hAnsiTheme="minorBidi"/>
+        </w:rPr>
+        <w:t>Coefficient of Restitutio</w:t>
+      </w:r>
+      <w:r>
+        <w:rPr>
+          <w:rFonts w:asciiTheme="minorBidi" w:hAnsiTheme="minorBidi"/>
+        </w:rPr>
+        <w:t>n</w:t>
+      </w:r>
+      <w:r>
+        <w:rPr>
+          <w:rFonts w:asciiTheme="minorBidi" w:hAnsiTheme="minorBidi"/>
+        </w:rPr>
+        <w:t xml:space="preserve"> and its relationship with the Internal Pressure within 6 consecutive bounces </w:t>
+      </w:r>
+      <w:r>
+        <w:rPr>
+          <w:rFonts w:asciiTheme="minorBidi" w:hAnsiTheme="minorBidi"/>
+        </w:rPr>
+        <w:t xml:space="preserve">(self-coded using python libraries matplotlib, numpy &amp; pandas) </w:t>
+      </w:r>
+      <w:r>
+        <w:rPr>
+          <w:rFonts w:asciiTheme="minorBidi" w:hAnsiTheme="minorBidi"/>
+        </w:rPr>
+        <w:t>(</w:t>
+      </w:r>
+      <w:r>
+        <w:rPr>
+          <w:rFonts w:asciiTheme="minorBidi" w:hAnsiTheme="minorBidi"/>
+        </w:rPr>
+        <w:t>Appendices</w:t>
+      </w:r>
+      <w:r>
+        <w:rPr>
+          <w:rFonts w:asciiTheme="minorBidi" w:hAnsiTheme="minorBidi"/>
+        </w:rPr>
+        <w:t>)</w:t>
+      </w:r>
+    </w:p>
+    <w:p>
+      <w:pPr>
+        <w:pStyle w:val="Caption"/>
+        <w:jc w:val="center"/>
+        <w:rPr>
+          <w:rFonts w:asciiTheme="minorBidi" w:hAnsiTheme="minorBidi"/>
+        </w:rPr>
+      </w:pPr>
+      <w:r>
+        <w:rPr>
+          <w:rFonts w:asciiTheme="minorBidi" w:hAnsiTheme="minorBidi"/>
+          <w:b/>
+          <w:bCs/>
+          <w:noProof/>
+          <w:sz w:val="36"/>
+          <w:szCs w:val="36"/>
+        </w:rPr>
         <w:drawing>
-          <wp:inline distT="0" distB="0" distL="0" distR="0" wp14:anchorId="604E6415" wp14:editId="4C3FDADC">
+          <wp:inline distT="0" distB="0" distL="0" distR="0" wp14:anchorId="6EC727A4" wp14:editId="6948B257">
             <wp:extent cx="6851649" cy="3562202"/>
             <wp:effectExtent l="0" t="0" r="6985" b="635"/>
             <wp:docPr id="303978518" name="Picture 11"/>
@@ -31749,6 +31884,152 @@
                 <pic:pic xmlns:pic="http://schemas.openxmlformats.org/drawingml/2006/picture">
                   <pic:nvPicPr>
                     <pic:cNvPr id="303978518" name="Picture 11"/>
+                    <pic:cNvPicPr>
+                      <a:picLocks noChangeAspect="1" noChangeArrowheads="1"/>
+                    </pic:cNvPicPr>
+                  </pic:nvPicPr>
+                  <pic:blipFill>
+                    <a:blip r:embed="rId16">
+                      <a:extLst>
+                        <a:ext uri="{28A0092B-C50C-407E-A947-70E740481C1C}">
+                          <a14:useLocalDpi xmlns:a14="http://schemas.microsoft.com/office/drawing/2010/main" val="0"/>
+                        </a:ext>
+                      </a:extLst>
+                    </a:blip>
+                    <a:stretch>
+                      <a:fillRect/>
+                    </a:stretch>
+                  </pic:blipFill>
+                  <pic:spPr bwMode="auto">
+                    <a:xfrm>
+                      <a:off x="0" y="0"/>
+                      <a:ext cx="6851649" cy="3562202"/>
+                    </a:xfrm>
+                    <a:prstGeom prst="rect">
+                      <a:avLst/>
+                    </a:prstGeom>
+                    <a:noFill/>
+                    <a:ln>
+                      <a:noFill/>
+                    </a:ln>
+                  </pic:spPr>
+                </pic:pic>
+              </a:graphicData>
+            </a:graphic>
+          </wp:inline>
+        </w:drawing>
+      </w:r>
+    </w:p>
+    <w:p>
+      <w:pPr>
+        <w:pStyle w:val="Caption"/>
+        <w:jc w:val="center"/>
+        <w:rPr>
+          <w:rFonts w:asciiTheme="minorBidi" w:hAnsiTheme="minorBidi"/>
+          <w:noProof/>
+        </w:rPr>
+      </w:pPr>
+      <w:r>
+        <w:rPr>
+          <w:rFonts w:asciiTheme="minorBidi" w:hAnsiTheme="minorBidi"/>
+        </w:rPr>
+        <w:t xml:space="preserve">Graph </w:t>
+      </w:r>
+      <w:r>
+        <w:rPr>
+          <w:rFonts w:asciiTheme="minorBidi" w:hAnsiTheme="minorBidi"/>
+        </w:rPr>
+        <w:t>1.1</w:t>
+      </w:r>
+      <w:r>
+        <w:rPr>
+          <w:rFonts w:asciiTheme="minorBidi" w:hAnsiTheme="minorBidi"/>
+          <w:noProof/>
+        </w:rPr>
+        <w:t>: Data Visualization of the Coefficient of Restitution and its relationship with the Internal Pressure within</w:t>
+      </w:r>
+      <w:r>
+        <w:rPr>
+          <w:rFonts w:asciiTheme="minorBidi" w:hAnsiTheme="minorBidi"/>
+          <w:noProof/>
+        </w:rPr>
+        <w:t xml:space="preserve"> </w:t>
+      </w:r>
+      <w:r>
+        <w:rPr>
+          <w:rFonts w:asciiTheme="minorBidi" w:hAnsiTheme="minorBidi"/>
+          <w:noProof/>
+        </w:rPr>
+        <w:t xml:space="preserve">bounces </w:t>
+      </w:r>
+      <w:r>
+        <w:rPr>
+          <w:rFonts w:asciiTheme="minorBidi" w:hAnsiTheme="minorBidi"/>
+          <w:noProof/>
+        </w:rPr>
+        <w:t xml:space="preserve">0-1 </w:t>
+      </w:r>
+      <w:r>
+        <w:rPr>
+          <w:rFonts w:asciiTheme="minorBidi" w:hAnsiTheme="minorBidi"/>
+          <w:noProof/>
+        </w:rPr>
+        <w:t>(self-coded using python libraries matplotlib, numpy &amp; pandas</w:t>
+      </w:r>
+      <w:r>
+        <w:rPr>
+          <w:rFonts w:asciiTheme="minorBidi" w:hAnsiTheme="minorBidi"/>
+          <w:noProof/>
+        </w:rPr>
+        <w:t>) (</w:t>
+      </w:r>
+      <w:r>
+        <w:rPr>
+          <w:rFonts w:asciiTheme="minorBidi" w:hAnsiTheme="minorBidi"/>
+          <w:noProof/>
+        </w:rPr>
+        <w:t>Appendices</w:t>
+      </w:r>
+      <w:r>
+        <w:rPr>
+          <w:rFonts w:asciiTheme="minorBidi" w:hAnsiTheme="minorBidi"/>
+          <w:noProof/>
+        </w:rPr>
+        <w:t>)</w:t>
+      </w:r>
+    </w:p>
+    <w:p>
+      <w:pPr>
+        <w:keepNext/>
+        <w:spacing w:line="480" w:lineRule="auto"/>
+        <w:jc w:val="lowKashida"/>
+        <w:rPr>
+          <w:rFonts w:asciiTheme="minorBidi" w:hAnsiTheme="minorBidi"/>
+        </w:rPr>
+      </w:pPr>
+      <w:r>
+        <w:rPr>
+          <w:rFonts w:asciiTheme="minorBidi" w:hAnsiTheme="minorBidi"/>
+          <w:b/>
+          <w:bCs/>
+          <w:noProof/>
+          <w:sz w:val="36"/>
+          <w:szCs w:val="36"/>
+        </w:rPr>
+        <w:lastRenderedPageBreak/>
+        <w:drawing>
+          <wp:inline distT="0" distB="0" distL="0" distR="0" wp14:anchorId="20E721CA" wp14:editId="07A22181">
+            <wp:extent cx="6851649" cy="3562202"/>
+            <wp:effectExtent l="0" t="0" r="6985" b="635"/>
+            <wp:docPr id="48645394" name="Picture 11"/>
+            <wp:cNvGraphicFramePr>
+              <a:graphicFrameLocks xmlns:a="http://schemas.openxmlformats.org/drawingml/2006/main" noChangeAspect="1"/>
+            </wp:cNvGraphicFramePr>
+            <a:graphic xmlns:a="http://schemas.openxmlformats.org/drawingml/2006/main">
+              <a:graphicData uri="http://schemas.openxmlformats.org/drawingml/2006/picture">
+                <pic:pic xmlns:pic="http://schemas.openxmlformats.org/drawingml/2006/picture">
+                  <pic:nvPicPr>
+                    <pic:cNvPr id="48645394" name="Picture 11"/>
                     <pic:cNvPicPr>
                       <a:picLocks noChangeAspect="1" noChangeArrowheads="1"/>
                     </pic:cNvPicPr>
@@ -31804,151 +32085,6 @@
         <w:rPr>
           <w:rFonts w:asciiTheme="minorBidi" w:hAnsiTheme="minorBidi"/>
         </w:rPr>
-        <w:t>1.1</w:t>
-      </w:r>
-      <w:r>
-        <w:rPr>
-          <w:rFonts w:asciiTheme="minorBidi" w:hAnsiTheme="minorBidi"/>
-          <w:noProof/>
-        </w:rPr>
-        <w:t>: Data Visualization of the Coefficient of Restitution and its relationship with the Internal Pressure within</w:t>
-      </w:r>
-      <w:r>
-        <w:rPr>
-          <w:rFonts w:asciiTheme="minorBidi" w:hAnsiTheme="minorBidi"/>
-          <w:noProof/>
-        </w:rPr>
-        <w:t xml:space="preserve"> </w:t>
-      </w:r>
-      <w:r>
-        <w:rPr>
-          <w:rFonts w:asciiTheme="minorBidi" w:hAnsiTheme="minorBidi"/>
-          <w:noProof/>
-        </w:rPr>
-        <w:t xml:space="preserve">bounces </w:t>
-      </w:r>
-      <w:r>
-        <w:rPr>
-          <w:rFonts w:asciiTheme="minorBidi" w:hAnsiTheme="minorBidi"/>
-          <w:noProof/>
-        </w:rPr>
-        <w:t xml:space="preserve">0-1 </w:t>
-      </w:r>
-      <w:r>
-        <w:rPr>
-          <w:rFonts w:asciiTheme="minorBidi" w:hAnsiTheme="minorBidi"/>
-          <w:noProof/>
-        </w:rPr>
-        <w:t>(self-coded using python libraries matplotlib, numpy &amp; pandas</w:t>
-      </w:r>
-      <w:r>
-        <w:rPr>
-          <w:rFonts w:asciiTheme="minorBidi" w:hAnsiTheme="minorBidi"/>
-          <w:noProof/>
-        </w:rPr>
-        <w:t>) (</w:t>
-      </w:r>
-      <w:r>
-        <w:rPr>
-          <w:rFonts w:asciiTheme="minorBidi" w:hAnsiTheme="minorBidi"/>
-          <w:noProof/>
-        </w:rPr>
-        <w:t>Appendices</w:t>
-      </w:r>
-      <w:r>
-        <w:rPr>
-          <w:rFonts w:asciiTheme="minorBidi" w:hAnsiTheme="minorBidi"/>
-          <w:noProof/>
-        </w:rPr>
-        <w:t>)</w:t>
-      </w:r>
-    </w:p>
-    <w:p>
-      <w:pPr>
-        <w:keepNext/>
-        <w:spacing w:line="480" w:lineRule="auto"/>
-        <w:jc w:val="lowKashida"/>
-        <w:rPr>
-          <w:rFonts w:asciiTheme="minorBidi" w:hAnsiTheme="minorBidi"/>
-        </w:rPr>
-      </w:pPr>
-      <w:r>
-        <w:rPr>
-          <w:rFonts w:asciiTheme="minorBidi" w:hAnsiTheme="minorBidi"/>
-          <w:b/>
-          <w:bCs/>
-          <w:noProof/>
-          <w:sz w:val="36"/>
-          <w:szCs w:val="36"/>
-        </w:rPr>
-        <w:drawing>
-          <wp:inline distT="0" distB="0" distL="0" distR="0" wp14:anchorId="20E721CA" wp14:editId="07A22181">
-            <wp:extent cx="6851649" cy="3562202"/>
-            <wp:effectExtent l="0" t="0" r="6985" b="635"/>
-            <wp:docPr id="48645394" name="Picture 11"/>
-            <wp:cNvGraphicFramePr>
-              <a:graphicFrameLocks xmlns:a="http://schemas.openxmlformats.org/drawingml/2006/main" noChangeAspect="1"/>
-            </wp:cNvGraphicFramePr>
-            <a:graphic xmlns:a="http://schemas.openxmlformats.org/drawingml/2006/main">
-              <a:graphicData uri="http://schemas.openxmlformats.org/drawingml/2006/picture">
-                <pic:pic xmlns:pic="http://schemas.openxmlformats.org/drawingml/2006/picture">
-                  <pic:nvPicPr>
-                    <pic:cNvPr id="48645394" name="Picture 11"/>
-                    <pic:cNvPicPr>
-                      <a:picLocks noChangeAspect="1" noChangeArrowheads="1"/>
-                    </pic:cNvPicPr>
-                  </pic:nvPicPr>
-                  <pic:blipFill>
-                    <a:blip r:embed="rId18">
-                      <a:extLst>
-                        <a:ext uri="{28A0092B-C50C-407E-A947-70E740481C1C}">
-                          <a14:useLocalDpi xmlns:a14="http://schemas.microsoft.com/office/drawing/2010/main" val="0"/>
-                        </a:ext>
-                      </a:extLst>
-                    </a:blip>
-                    <a:stretch>
-                      <a:fillRect/>
-                    </a:stretch>
-                  </pic:blipFill>
-                  <pic:spPr bwMode="auto">
-                    <a:xfrm>
-                      <a:off x="0" y="0"/>
-                      <a:ext cx="6851649" cy="3562202"/>
-                    </a:xfrm>
-                    <a:prstGeom prst="rect">
-                      <a:avLst/>
-                    </a:prstGeom>
-                    <a:noFill/>
-                    <a:ln>
-                      <a:noFill/>
-                    </a:ln>
-                  </pic:spPr>
-                </pic:pic>
-              </a:graphicData>
-            </a:graphic>
-          </wp:inline>
-        </w:drawing>
-      </w:r>
-    </w:p>
-    <w:p>
-      <w:pPr>
-        <w:pStyle w:val="Caption"/>
-        <w:spacing w:line="480" w:lineRule="auto"/>
-        <w:jc w:val="center"/>
-        <w:rPr>
-          <w:rFonts w:asciiTheme="minorBidi" w:hAnsiTheme="minorBidi"/>
-        </w:rPr>
-      </w:pPr>
-      <w:r>
-        <w:rPr>
-          <w:rFonts w:asciiTheme="minorBidi" w:hAnsiTheme="minorBidi"/>
-        </w:rPr>
-        <w:t xml:space="preserve">Graph </w:t>
-      </w:r>
-      <w:r>
-        <w:rPr>
-          <w:rFonts w:asciiTheme="minorBidi" w:hAnsiTheme="minorBidi"/>
-        </w:rPr>
         <w:t>1.2</w:t>
       </w:r>
       <w:r>
@@ -32018,7 +32154,6 @@
           <w:sz w:val="24"/>
           <w:szCs w:val="24"/>
         </w:rPr>
-        <w:lastRenderedPageBreak/>
         <w:t>NOTE:</w:t>
       </w:r>
       <w:r>
@@ -32063,9 +32198,86 @@
           <w:sz w:val="24"/>
           <w:szCs w:val="24"/>
         </w:rPr>
-        <w:t xml:space="preserve">in the x-axis in 1 step, the uncertainty of the Internal Pressure conducted by the manufacturer is not observed. </w:t>
+        <w:t xml:space="preserve">in the x-axis in 1 step, the uncertainty of the Internal Pressure conducted </w:t>
+      </w:r>
+      <w:r>
+        <w:rPr>
+          <w:rFonts w:asciiTheme="minorBidi" w:eastAsiaTheme="minorEastAsia" w:hAnsiTheme="minorBidi"/>
+          <w:i w:val="0"/>
+          <w:iCs w:val="0"/>
+          <w:color w:val="auto"/>
+          <w:sz w:val="24"/>
+          <w:szCs w:val="24"/>
+        </w:rPr>
+        <w:t>(</w:t>
+      </w:r>
+      <m:oMath>
+        <m:r>
+          <w:rPr>
+            <w:rFonts w:ascii="Cambria Math" w:hAnsi="Cambria Math"/>
+            <w:color w:val="auto"/>
+            <w:sz w:val="24"/>
+            <w:szCs w:val="24"/>
+          </w:rPr>
+          <m:t>±0.001</m:t>
+        </m:r>
+      </m:oMath>
+      <w:r>
+        <w:rPr>
+          <w:rFonts w:asciiTheme="minorBidi" w:eastAsiaTheme="minorEastAsia" w:hAnsiTheme="minorBidi"/>
+          <w:i w:val="0"/>
+          <w:iCs w:val="0"/>
+          <w:color w:val="auto"/>
+          <w:sz w:val="24"/>
+          <w:szCs w:val="24"/>
+        </w:rPr>
+        <w:t xml:space="preserve"> </w:t>
+      </w:r>
+      <w:proofErr w:type="gramStart"/>
+      <w:r>
+        <w:rPr>
+          <w:rFonts w:asciiTheme="minorBidi" w:eastAsiaTheme="minorEastAsia" w:hAnsiTheme="minorBidi"/>
+          <w:i w:val="0"/>
+          <w:iCs w:val="0"/>
+          <w:color w:val="auto"/>
+          <w:sz w:val="24"/>
+          <w:szCs w:val="24"/>
+        </w:rPr>
+        <w:t>psi)</w:t>
+      </w:r>
+      <w:r>
+        <w:rPr>
+          <w:rFonts w:asciiTheme="minorBidi" w:hAnsiTheme="minorBidi"/>
+          <w:i w:val="0"/>
+          <w:iCs w:val="0"/>
+          <w:color w:val="auto"/>
+          <w:sz w:val="24"/>
+          <w:szCs w:val="24"/>
+        </w:rPr>
+        <w:t>is</w:t>
+      </w:r>
+      <w:proofErr w:type="gramEnd"/>
+      <w:r>
+        <w:rPr>
+          <w:rFonts w:asciiTheme="minorBidi" w:hAnsiTheme="minorBidi"/>
+          <w:i w:val="0"/>
+          <w:iCs w:val="0"/>
+          <w:color w:val="auto"/>
+          <w:sz w:val="24"/>
+          <w:szCs w:val="24"/>
+        </w:rPr>
+        <w:t xml:space="preserve"> not observed. </w:t>
       </w:r>
     </w:p>
+    <w:p/>
+    <w:p/>
+    <w:p/>
+    <w:p/>
+    <w:p/>
+    <w:p/>
+    <w:p/>
+    <w:p/>
+    <w:p/>
     <w:p>
       <w:pPr>
         <w:pStyle w:val="Heading2"/>
@@ -32075,14 +32287,15 @@
           <w:rFonts w:asciiTheme="minorBidi" w:hAnsiTheme="minorBidi" w:cstheme="minorBidi"/>
         </w:rPr>
       </w:pPr>
-      <w:bookmarkStart w:id="16" w:name="_Toc190383125"/>
+      <w:bookmarkStart w:id="17" w:name="_Toc190383125"/>
       <w:r>
         <w:rPr>
           <w:rFonts w:asciiTheme="minorBidi" w:hAnsiTheme="minorBidi" w:cstheme="minorBidi"/>
         </w:rPr>
+        <w:lastRenderedPageBreak/>
         <w:t>2.4 Data Analysis</w:t>
       </w:r>
-      <w:bookmarkEnd w:id="16"/>
+      <w:bookmarkEnd w:id="17"/>
     </w:p>
     <w:p>
       <w:pPr>
@@ -32265,7 +32478,7 @@
         </w:rPr>
         <w:br/>
       </w:r>
-      <w:bookmarkStart w:id="17" w:name="_Hlk190390398"/>
+      <w:bookmarkStart w:id="18" w:name="_Hlk190390398"/>
       <m:oMathPara>
         <m:oMath>
           <m:eqArr>
@@ -32519,6 +32732,14 @@
         </w:rPr>
         <w:t>= Individual COR values for each bounce</w:t>
       </w:r>
+    </w:p>
+    <w:p>
+      <w:pPr>
+        <w:spacing w:line="480" w:lineRule="auto"/>
+        <w:rPr>
+          <w:rFonts w:asciiTheme="minorBidi" w:eastAsiaTheme="minorEastAsia" w:hAnsiTheme="minorBidi"/>
+        </w:rPr>
+      </w:pPr>
     </w:p>
     <w:p>
       <w:pPr>
@@ -33785,7 +34006,7 @@
         <w:tblLook w:val="0000" w:firstRow="0" w:lastRow="0" w:firstColumn="0" w:lastColumn="0" w:noHBand="0" w:noVBand="0"/>
       </w:tblPr>
       <w:tblGrid>
-        <w:gridCol w:w="6786"/>
+        <w:gridCol w:w="6849"/>
         <w:gridCol w:w="4467"/>
       </w:tblGrid>
       <w:tr>
@@ -33796,7 +34017,7 @@
           <w:tcPr>
             <w:tcW w:w="6786" w:type="dxa"/>
           </w:tcPr>
-          <w:bookmarkEnd w:id="17"/>
+          <w:bookmarkEnd w:id="18"/>
           <w:p>
             <w:pPr>
               <w:spacing w:line="480" w:lineRule="auto"/>
@@ -33872,7 +34093,7 @@
               <w:tblLook w:val="04A0" w:firstRow="1" w:lastRow="0" w:firstColumn="1" w:lastColumn="0" w:noHBand="0" w:noVBand="1"/>
             </w:tblPr>
             <w:tblGrid>
-              <w:gridCol w:w="1427"/>
+              <w:gridCol w:w="1490"/>
               <w:gridCol w:w="1072"/>
               <w:gridCol w:w="1207"/>
               <w:gridCol w:w="1427"/>
@@ -35274,6 +35495,13 @@
             <w:r>
               <w:t xml:space="preserve">Calculating Mean COR Pressure 3.500 </w:t>
             </w:r>
+          </w:p>
+          <w:p>
+            <w:pPr>
+              <w:rPr>
+                <w:rFonts w:eastAsiaTheme="minorEastAsia"/>
+              </w:rPr>
+            </w:pPr>
             <m:oMath>
               <m:r>
                 <w:rPr>
@@ -36157,7 +36385,7 @@
                     </pic:cNvPicPr>
                   </pic:nvPicPr>
                   <pic:blipFill>
-                    <a:blip r:embed="rId19">
+                    <a:blip r:embed="rId18">
                       <a:extLst>
                         <a:ext uri="{28A0092B-C50C-407E-A947-70E740481C1C}">
                           <a14:useLocalDpi xmlns:a14="http://schemas.microsoft.com/office/drawing/2010/main" val="0"/>
@@ -36563,7 +36791,7 @@
                     <pic:cNvPicPr/>
                   </pic:nvPicPr>
                   <pic:blipFill rotWithShape="1">
-                    <a:blip r:embed="rId20">
+                    <a:blip r:embed="rId19">
                       <a:extLst>
                         <a:ext uri="{28A0092B-C50C-407E-A947-70E740481C1C}">
                           <a14:useLocalDpi xmlns:a14="http://schemas.microsoft.com/office/drawing/2010/main" val="0"/>
@@ -37300,7 +37528,7 @@
                     </pic:cNvPicPr>
                   </pic:nvPicPr>
                   <pic:blipFill>
-                    <a:blip r:embed="rId21">
+                    <a:blip r:embed="rId20">
                       <a:extLst>
                         <a:ext uri="{28A0092B-C50C-407E-A947-70E740481C1C}">
                           <a14:useLocalDpi xmlns:a14="http://schemas.microsoft.com/office/drawing/2010/main" val="0"/>
@@ -38369,7 +38597,7 @@
                     </pic:cNvPicPr>
                   </pic:nvPicPr>
                   <pic:blipFill>
-                    <a:blip r:embed="rId22">
+                    <a:blip r:embed="rId21">
                       <a:extLst>
                         <a:ext uri="{28A0092B-C50C-407E-A947-70E740481C1C}">
                           <a14:useLocalDpi xmlns:a14="http://schemas.microsoft.com/office/drawing/2010/main" val="0"/>
@@ -39494,7 +39722,7 @@
                     <pic:cNvPicPr/>
                   </pic:nvPicPr>
                   <pic:blipFill rotWithShape="1">
-                    <a:blip r:embed="rId23">
+                    <a:blip r:embed="rId22">
                       <a:extLst>
                         <a:ext uri="{28A0092B-C50C-407E-A947-70E740481C1C}">
                           <a14:useLocalDpi xmlns:a14="http://schemas.microsoft.com/office/drawing/2010/main" val="0"/>
@@ -39798,7 +40026,7 @@
           <w:rFonts w:asciiTheme="minorBidi" w:hAnsiTheme="minorBidi" w:cstheme="minorBidi"/>
         </w:rPr>
       </w:pPr>
-      <w:bookmarkStart w:id="18" w:name="_Toc190383126"/>
+      <w:bookmarkStart w:id="19" w:name="_Toc190383126"/>
       <w:r>
         <w:rPr>
           <w:rFonts w:asciiTheme="minorBidi" w:hAnsiTheme="minorBidi" w:cstheme="minorBidi"/>
@@ -39806,7 +40034,7 @@
         <w:lastRenderedPageBreak/>
         <w:t>3. Conclusion</w:t>
       </w:r>
-      <w:bookmarkEnd w:id="18"/>
+      <w:bookmarkEnd w:id="19"/>
     </w:p>
     <w:p>
       <w:pPr>
@@ -39882,7 +40110,19 @@
         <w:rPr>
           <w:rFonts w:asciiTheme="minorBidi" w:hAnsiTheme="minorBidi"/>
         </w:rPr>
-        <w:t>) affect its coefficient of restitution after each bounce throughout six consecutive bounces released from a fixed horizontal displacement of 1.700 m (</w:t>
+        <w:t xml:space="preserve">) affect its coefficient of restitution after each bounce throughout six consecutive bounces released from a fixed horizontal displacement of </w:t>
+      </w:r>
+      <w:r>
+        <w:rPr>
+          <w:rFonts w:asciiTheme="minorBidi" w:hAnsiTheme="minorBidi"/>
+        </w:rPr>
+        <w:t>(</w:t>
+      </w:r>
+      <w:r>
+        <w:rPr>
+          <w:rFonts w:asciiTheme="minorBidi" w:hAnsiTheme="minorBidi"/>
+        </w:rPr>
+        <w:t xml:space="preserve">1.700 </w:t>
       </w:r>
       <m:oMath>
         <m:r>
@@ -40106,7 +40346,19 @@
           <w:rPr>
             <w:rFonts w:ascii="Cambria Math" w:hAnsi="Cambria Math"/>
           </w:rPr>
-          <m:t>1.7±0.020 m)</m:t>
+          <m:t>1.7</m:t>
+        </m:r>
+        <m:r>
+          <w:rPr>
+            <w:rFonts w:ascii="Cambria Math" w:hAnsi="Cambria Math"/>
+          </w:rPr>
+          <m:t>00</m:t>
+        </m:r>
+        <m:r>
+          <w:rPr>
+            <w:rFonts w:ascii="Cambria Math" w:hAnsi="Cambria Math"/>
+          </w:rPr>
+          <m:t>±0.020 m)</m:t>
         </m:r>
       </m:oMath>
       <w:r>
@@ -40419,7 +40671,19 @@
         <w:rPr>
           <w:rFonts w:asciiTheme="minorBidi" w:hAnsiTheme="minorBidi"/>
         </w:rPr>
-        <w:t xml:space="preserve">(Figure 4) </w:t>
+        <w:t xml:space="preserve">(Figure </w:t>
+      </w:r>
+      <w:r>
+        <w:rPr>
+          <w:rFonts w:asciiTheme="minorBidi" w:hAnsiTheme="minorBidi"/>
+        </w:rPr>
+        <w:t>5</w:t>
+      </w:r>
+      <w:r>
+        <w:rPr>
+          <w:rFonts w:asciiTheme="minorBidi" w:hAnsiTheme="minorBidi"/>
+        </w:rPr>
+        <w:t xml:space="preserve">) </w:t>
       </w:r>
       <w:r>
         <w:rPr>
@@ -40461,7 +40725,7 @@
           <w:rFonts w:asciiTheme="minorBidi" w:hAnsiTheme="minorBidi" w:cstheme="minorBidi"/>
         </w:rPr>
       </w:pPr>
-      <w:bookmarkStart w:id="19" w:name="_Toc190383127"/>
+      <w:bookmarkStart w:id="20" w:name="_Toc190383127"/>
       <w:r>
         <w:rPr>
           <w:rFonts w:asciiTheme="minorBidi" w:hAnsiTheme="minorBidi" w:cstheme="minorBidi"/>
@@ -40474,7 +40738,7 @@
         </w:rPr>
         <w:t>Evaluation</w:t>
       </w:r>
-      <w:bookmarkEnd w:id="19"/>
+      <w:bookmarkEnd w:id="20"/>
     </w:p>
     <w:p>
       <w:pPr>
@@ -40485,14 +40749,14 @@
           <w:rFonts w:asciiTheme="minorBidi" w:hAnsiTheme="minorBidi" w:cstheme="minorBidi"/>
         </w:rPr>
       </w:pPr>
-      <w:bookmarkStart w:id="20" w:name="_Toc190383128"/>
+      <w:bookmarkStart w:id="21" w:name="_Toc190383128"/>
       <w:r>
         <w:rPr>
           <w:rFonts w:asciiTheme="minorBidi" w:hAnsiTheme="minorBidi" w:cstheme="minorBidi"/>
         </w:rPr>
         <w:t>4.1 Uncertainty</w:t>
       </w:r>
-      <w:bookmarkEnd w:id="20"/>
+      <w:bookmarkEnd w:id="21"/>
     </w:p>
     <w:p>
       <w:pPr>
@@ -40640,7 +40904,29 @@
         <w:rPr>
           <w:rFonts w:asciiTheme="minorBidi" w:hAnsiTheme="minorBidi"/>
         </w:rPr>
-        <w:t>, thus reduces measurement variability.</w:t>
+        <w:t xml:space="preserve">, </w:t>
+      </w:r>
+    </w:p>
+    <w:p>
+      <w:pPr>
+        <w:spacing w:line="480" w:lineRule="auto"/>
+        <w:rPr>
+          <w:rFonts w:asciiTheme="minorBidi" w:hAnsiTheme="minorBidi"/>
+        </w:rPr>
+      </w:pPr>
+      <w:proofErr w:type="gramStart"/>
+      <w:r>
+        <w:rPr>
+          <w:rFonts w:asciiTheme="minorBidi" w:hAnsiTheme="minorBidi"/>
+        </w:rPr>
+        <w:t>thus</w:t>
+      </w:r>
+      <w:proofErr w:type="gramEnd"/>
+      <w:r>
+        <w:rPr>
+          <w:rFonts w:asciiTheme="minorBidi" w:hAnsiTheme="minorBidi"/>
+        </w:rPr>
+        <w:t xml:space="preserve"> reduces measurement variability.</w:t>
       </w:r>
       <w:r>
         <w:rPr>
@@ -40713,14 +40999,12 @@
         </w:rPr>
         <w:t xml:space="preserve"> landing orientation, the ball not bouncing perfectly vertical and making horizontal displacement while falling could have influenced the results. These potential sources of error align with the </w:t>
       </w:r>
-      <w:proofErr w:type="gramStart"/>
-      <w:r>
-        <w:rPr>
-          <w:rFonts w:asciiTheme="minorBidi" w:hAnsiTheme="minorBidi"/>
-        </w:rPr>
-        <w:t>patters</w:t>
-      </w:r>
-      <w:proofErr w:type="gramEnd"/>
+      <w:r>
+        <w:rPr>
+          <w:rFonts w:asciiTheme="minorBidi" w:hAnsiTheme="minorBidi"/>
+        </w:rPr>
+        <w:t>patterns</w:t>
+      </w:r>
       <w:r>
         <w:rPr>
           <w:rFonts w:asciiTheme="minorBidi" w:hAnsiTheme="minorBidi"/>
@@ -40788,7 +41072,7 @@
           <w:rFonts w:asciiTheme="minorBidi" w:hAnsiTheme="minorBidi" w:cstheme="minorBidi"/>
         </w:rPr>
       </w:pPr>
-      <w:bookmarkStart w:id="21" w:name="_Toc190383129"/>
+      <w:bookmarkStart w:id="22" w:name="_Toc190383129"/>
       <w:r>
         <w:rPr>
           <w:rFonts w:asciiTheme="minorBidi" w:hAnsiTheme="minorBidi" w:cstheme="minorBidi"/>
@@ -40802,7 +41086,7 @@
         </w:rPr>
         <w:t>Comparison</w:t>
       </w:r>
-      <w:bookmarkEnd w:id="21"/>
+      <w:bookmarkEnd w:id="22"/>
     </w:p>
     <w:p>
       <w:pPr>
@@ -40872,7 +41156,7 @@
           <w:rFonts w:asciiTheme="minorBidi" w:hAnsiTheme="minorBidi" w:cstheme="minorBidi"/>
         </w:rPr>
       </w:pPr>
-      <w:bookmarkStart w:id="22" w:name="_Toc190383130"/>
+      <w:bookmarkStart w:id="23" w:name="_Toc190383130"/>
       <w:r>
         <w:rPr>
           <w:rFonts w:asciiTheme="minorBidi" w:hAnsiTheme="minorBidi" w:cstheme="minorBidi"/>
@@ -40885,7 +41169,7 @@
         </w:rPr>
         <w:t>Strength</w:t>
       </w:r>
-      <w:bookmarkEnd w:id="22"/>
+      <w:bookmarkEnd w:id="23"/>
     </w:p>
     <w:tbl>
       <w:tblPr>
@@ -41036,7 +41320,6 @@
           <w:p>
             <w:pPr>
               <w:spacing w:line="480" w:lineRule="auto"/>
-              <w:jc w:val="lowKashida"/>
               <w:rPr>
                 <w:rFonts w:asciiTheme="minorBidi" w:hAnsiTheme="minorBidi"/>
               </w:rPr>
@@ -41110,14 +41393,12 @@
               </w:rPr>
               <w:t xml:space="preserve">. This Calculates using the derived formula the COR of the Volleyball for each trial at each bounce and creates graphs and </w:t>
             </w:r>
-            <w:proofErr w:type="gramStart"/>
             <w:r>
               <w:rPr>
                 <w:rFonts w:asciiTheme="minorBidi" w:hAnsiTheme="minorBidi"/>
               </w:rPr>
-              <w:t>analyze</w:t>
-            </w:r>
-            <w:proofErr w:type="gramEnd"/>
+              <w:t>analyzes</w:t>
+            </w:r>
             <w:r>
               <w:rPr>
                 <w:rFonts w:asciiTheme="minorBidi" w:hAnsiTheme="minorBidi"/>
@@ -41194,7 +41475,7 @@
           <w:rFonts w:asciiTheme="minorBidi" w:hAnsiTheme="minorBidi" w:cstheme="minorBidi"/>
         </w:rPr>
       </w:pPr>
-      <w:bookmarkStart w:id="23" w:name="_Toc190383131"/>
+      <w:bookmarkStart w:id="24" w:name="_Toc190383131"/>
       <w:r>
         <w:rPr>
           <w:rFonts w:asciiTheme="minorBidi" w:hAnsiTheme="minorBidi" w:cstheme="minorBidi"/>
@@ -41214,7 +41495,7 @@
         </w:rPr>
         <w:t>Limitation</w:t>
       </w:r>
-      <w:bookmarkEnd w:id="23"/>
+      <w:bookmarkEnd w:id="24"/>
     </w:p>
     <w:tbl>
       <w:tblPr>
@@ -41311,7 +41592,6 @@
           <w:p>
             <w:pPr>
               <w:spacing w:after="160" w:line="480" w:lineRule="auto"/>
-              <w:jc w:val="lowKashida"/>
               <w:rPr>
                 <w:rFonts w:asciiTheme="minorBidi" w:hAnsiTheme="minorBidi"/>
               </w:rPr>
@@ -41480,7 +41760,6 @@
           <w:p>
             <w:pPr>
               <w:spacing w:after="160" w:line="480" w:lineRule="auto"/>
-              <w:jc w:val="lowKashida"/>
               <w:rPr>
                 <w:rFonts w:asciiTheme="minorBidi" w:hAnsiTheme="minorBidi"/>
               </w:rPr>
@@ -41537,14 +41816,12 @@
               </w:rPr>
               <w:t xml:space="preserve"> which </w:t>
             </w:r>
-            <w:proofErr w:type="gramStart"/>
             <w:r>
               <w:rPr>
                 <w:rFonts w:asciiTheme="minorBidi" w:hAnsiTheme="minorBidi"/>
               </w:rPr>
-              <w:t>lead</w:t>
-            </w:r>
-            <w:proofErr w:type="gramEnd"/>
+              <w:t>led</w:t>
+            </w:r>
             <w:r>
               <w:rPr>
                 <w:rFonts w:asciiTheme="minorBidi" w:hAnsiTheme="minorBidi"/>
@@ -41821,7 +42098,7 @@
           <w:rFonts w:asciiTheme="minorBidi" w:hAnsiTheme="minorBidi" w:cstheme="minorBidi"/>
         </w:rPr>
       </w:pPr>
-      <w:bookmarkStart w:id="24" w:name="_Toc190383132"/>
+      <w:bookmarkStart w:id="25" w:name="_Toc190383132"/>
       <w:r>
         <w:rPr>
           <w:rFonts w:asciiTheme="minorBidi" w:hAnsiTheme="minorBidi" w:cstheme="minorBidi"/>
@@ -41847,7 +42124,7 @@
         </w:rPr>
         <w:t>Extension</w:t>
       </w:r>
-      <w:bookmarkEnd w:id="24"/>
+      <w:bookmarkEnd w:id="25"/>
     </w:p>
     <w:p>
       <w:pPr>
@@ -41887,14 +42164,12 @@
         </w:rPr>
         <w:t xml:space="preserve">types of balls at the same pressure. This could reveal how material composition across different balls </w:t>
       </w:r>
-      <w:proofErr w:type="gramStart"/>
-      <w:r>
-        <w:rPr>
-          <w:rFonts w:asciiTheme="minorBidi" w:hAnsiTheme="minorBidi"/>
-        </w:rPr>
-        <w:t>behave</w:t>
-      </w:r>
-      <w:proofErr w:type="gramEnd"/>
+      <w:r>
+        <w:rPr>
+          <w:rFonts w:asciiTheme="minorBidi" w:hAnsiTheme="minorBidi"/>
+        </w:rPr>
+        <w:t>behaves</w:t>
+      </w:r>
       <w:r>
         <w:rPr>
           <w:rFonts w:asciiTheme="minorBidi" w:hAnsiTheme="minorBidi"/>
@@ -41929,14 +42204,14 @@
           <w:rFonts w:asciiTheme="minorBidi" w:hAnsiTheme="minorBidi" w:cstheme="minorBidi"/>
         </w:rPr>
       </w:pPr>
-      <w:bookmarkStart w:id="25" w:name="_Toc190383133"/>
+      <w:bookmarkStart w:id="26" w:name="_Toc190383133"/>
       <w:r>
         <w:rPr>
           <w:rFonts w:asciiTheme="minorBidi" w:hAnsiTheme="minorBidi" w:cstheme="minorBidi"/>
         </w:rPr>
         <w:t>5. Bibliography</w:t>
       </w:r>
-      <w:bookmarkEnd w:id="25"/>
+      <w:bookmarkEnd w:id="26"/>
     </w:p>
     <w:p>
       <w:pPr>
@@ -41957,6 +42232,11 @@
     </w:p>
     <w:p>
       <w:pPr>
+        <w:pStyle w:val="ListParagraph"/>
+        <w:numPr>
+          <w:ilvl w:val="0"/>
+          <w:numId w:val="6"/>
+        </w:numPr>
         <w:spacing w:line="480" w:lineRule="auto"/>
         <w:jc w:val="lowKashida"/>
         <w:rPr>
@@ -41983,7 +42263,7 @@
         </w:rPr>
         <w:t xml:space="preserve">, Department of Physics, University of Hong Kong, </w:t>
       </w:r>
-      <w:hyperlink r:id="rId24" w:tgtFrame="_new" w:history="1">
+      <w:hyperlink r:id="rId23" w:tgtFrame="_new" w:history="1">
         <w:r>
           <w:rPr>
             <w:rStyle w:val="Hyperlink"/>
@@ -42001,6 +42281,11 @@
     </w:p>
     <w:p>
       <w:pPr>
+        <w:pStyle w:val="ListParagraph"/>
+        <w:numPr>
+          <w:ilvl w:val="0"/>
+          <w:numId w:val="6"/>
+        </w:numPr>
         <w:spacing w:line="480" w:lineRule="auto"/>
         <w:jc w:val="lowKashida"/>
         <w:rPr>
@@ -42027,7 +42312,7 @@
         </w:rPr>
         <w:t xml:space="preserve">, </w:t>
       </w:r>
-      <w:hyperlink r:id="rId25" w:tgtFrame="_new" w:history="1">
+      <w:hyperlink r:id="rId24" w:tgtFrame="_new" w:history="1">
         <w:r>
           <w:rPr>
             <w:rStyle w:val="Hyperlink"/>
@@ -42040,11 +42325,16 @@
         <w:rPr>
           <w:rFonts w:asciiTheme="minorBidi" w:hAnsiTheme="minorBidi"/>
         </w:rPr>
-        <w:t>. A</w:t>
+        <w:t xml:space="preserve">. </w:t>
       </w:r>
     </w:p>
     <w:p>
       <w:pPr>
+        <w:pStyle w:val="ListParagraph"/>
+        <w:numPr>
+          <w:ilvl w:val="0"/>
+          <w:numId w:val="6"/>
+        </w:numPr>
         <w:spacing w:line="480" w:lineRule="auto"/>
         <w:jc w:val="lowKashida"/>
         <w:rPr>
@@ -42073,7 +42363,7 @@
         </w:rPr>
         <w:t xml:space="preserve">, 16 Oct. 2017, </w:t>
       </w:r>
-      <w:hyperlink r:id="rId26" w:tgtFrame="_new" w:history="1">
+      <w:hyperlink r:id="rId25" w:tgtFrame="_new" w:history="1">
         <w:r>
           <w:rPr>
             <w:rStyle w:val="Hyperlink"/>
@@ -42091,6 +42381,11 @@
     </w:p>
     <w:p>
       <w:pPr>
+        <w:pStyle w:val="ListParagraph"/>
+        <w:numPr>
+          <w:ilvl w:val="0"/>
+          <w:numId w:val="6"/>
+        </w:numPr>
         <w:spacing w:line="480" w:lineRule="auto"/>
         <w:jc w:val="lowKashida"/>
         <w:rPr>
@@ -42162,6 +42457,11 @@
     </w:p>
     <w:p>
       <w:pPr>
+        <w:pStyle w:val="ListParagraph"/>
+        <w:numPr>
+          <w:ilvl w:val="0"/>
+          <w:numId w:val="6"/>
+        </w:numPr>
         <w:spacing w:line="480" w:lineRule="auto"/>
         <w:jc w:val="lowKashida"/>
         <w:rPr>
@@ -42182,7 +42482,7 @@
         </w:rPr>
         <w:t xml:space="preserve">. International Baccalaureate Organization, </w:t>
       </w:r>
-      <w:hyperlink r:id="rId27" w:tgtFrame="_new" w:history="1">
+      <w:hyperlink r:id="rId26" w:tgtFrame="_new" w:history="1">
         <w:r>
           <w:rPr>
             <w:rStyle w:val="Hyperlink"/>
@@ -42200,6 +42500,11 @@
     </w:p>
     <w:p>
       <w:pPr>
+        <w:pStyle w:val="ListParagraph"/>
+        <w:numPr>
+          <w:ilvl w:val="0"/>
+          <w:numId w:val="6"/>
+        </w:numPr>
         <w:spacing w:line="480" w:lineRule="auto"/>
         <w:jc w:val="lowKashida"/>
         <w:rPr>
@@ -42234,7 +42539,7 @@
         </w:rPr>
         <w:t xml:space="preserve"> de Volleyball, 2021, </w:t>
       </w:r>
-      <w:hyperlink r:id="rId28" w:tgtFrame="_new" w:history="1">
+      <w:hyperlink r:id="rId27" w:tgtFrame="_new" w:history="1">
         <w:r>
           <w:rPr>
             <w:rStyle w:val="Hyperlink"/>
@@ -42252,6 +42557,11 @@
     </w:p>
     <w:p>
       <w:pPr>
+        <w:pStyle w:val="ListParagraph"/>
+        <w:numPr>
+          <w:ilvl w:val="0"/>
+          <w:numId w:val="6"/>
+        </w:numPr>
         <w:spacing w:line="480" w:lineRule="auto"/>
         <w:jc w:val="lowKashida"/>
         <w:rPr>
@@ -42305,11 +42615,16 @@
         <w:rPr>
           <w:rFonts w:asciiTheme="minorBidi" w:hAnsiTheme="minorBidi"/>
         </w:rPr>
-        <w:t>. Accessed 11 Feb. 2025.</w:t>
+        <w:t xml:space="preserve">. </w:t>
       </w:r>
     </w:p>
     <w:p>
       <w:pPr>
+        <w:pStyle w:val="ListParagraph"/>
+        <w:numPr>
+          <w:ilvl w:val="0"/>
+          <w:numId w:val="6"/>
+        </w:numPr>
         <w:spacing w:line="480" w:lineRule="auto"/>
         <w:jc w:val="lowKashida"/>
         <w:rPr>
@@ -42338,7 +42653,7 @@
         </w:rPr>
         <w:t xml:space="preserve">, 2024, </w:t>
       </w:r>
-      <w:hyperlink r:id="rId29" w:tgtFrame="_new" w:history="1">
+      <w:hyperlink r:id="rId28" w:history="1">
         <w:r>
           <w:rPr>
             <w:rStyle w:val="Hyperlink"/>
@@ -42356,6 +42671,11 @@
     </w:p>
     <w:p>
       <w:pPr>
+        <w:pStyle w:val="ListParagraph"/>
+        <w:numPr>
+          <w:ilvl w:val="0"/>
+          <w:numId w:val="6"/>
+        </w:numPr>
         <w:spacing w:line="480" w:lineRule="auto"/>
         <w:jc w:val="lowKashida"/>
         <w:rPr>
@@ -42396,7 +42716,7 @@
         </w:rPr>
         <w:t xml:space="preserve">, </w:t>
       </w:r>
-      <w:hyperlink r:id="rId30" w:tgtFrame="_new" w:history="1">
+      <w:hyperlink r:id="rId29" w:tgtFrame="_new" w:history="1">
         <w:r>
           <w:rPr>
             <w:rStyle w:val="Hyperlink"/>
@@ -42414,6 +42734,11 @@
     </w:p>
     <w:p>
       <w:pPr>
+        <w:pStyle w:val="ListParagraph"/>
+        <w:numPr>
+          <w:ilvl w:val="0"/>
+          <w:numId w:val="6"/>
+        </w:numPr>
         <w:spacing w:line="480" w:lineRule="auto"/>
         <w:jc w:val="lowKashida"/>
         <w:rPr>
@@ -42451,6 +42776,11 @@
     </w:p>
     <w:p>
       <w:pPr>
+        <w:pStyle w:val="ListParagraph"/>
+        <w:numPr>
+          <w:ilvl w:val="0"/>
+          <w:numId w:val="6"/>
+        </w:numPr>
         <w:spacing w:line="480" w:lineRule="auto"/>
         <w:jc w:val="lowKashida"/>
         <w:rPr>
@@ -42494,6 +42824,11 @@
     </w:p>
     <w:p>
       <w:pPr>
+        <w:pStyle w:val="ListParagraph"/>
+        <w:numPr>
+          <w:ilvl w:val="0"/>
+          <w:numId w:val="6"/>
+        </w:numPr>
         <w:spacing w:line="480" w:lineRule="auto"/>
         <w:jc w:val="lowKashida"/>
         <w:rPr>
@@ -42520,7 +42855,7 @@
         </w:rPr>
         <w:t xml:space="preserve">, </w:t>
       </w:r>
-      <w:hyperlink r:id="rId31" w:tgtFrame="_new" w:history="1">
+      <w:hyperlink r:id="rId30" w:tgtFrame="_new" w:history="1">
         <w:r>
           <w:rPr>
             <w:rStyle w:val="Hyperlink"/>
@@ -42532,6 +42867,11 @@
     </w:p>
     <w:p>
       <w:pPr>
+        <w:pStyle w:val="ListParagraph"/>
+        <w:numPr>
+          <w:ilvl w:val="0"/>
+          <w:numId w:val="6"/>
+        </w:numPr>
         <w:spacing w:line="480" w:lineRule="auto"/>
         <w:jc w:val="lowKashida"/>
         <w:rPr>
@@ -42578,8 +42918,17 @@
         <w:rPr>
           <w:rFonts w:asciiTheme="minorBidi" w:hAnsiTheme="minorBidi"/>
         </w:rPr>
-        <w:t>, 94(1), 42–46. https://doi.org/10.1139/cjp-2015-0378</w:t>
-      </w:r>
+        <w:t xml:space="preserve">, 94(1), 42–46. </w:t>
+      </w:r>
+      <w:hyperlink r:id="rId31" w:history="1">
+        <w:r>
+          <w:rPr>
+            <w:rStyle w:val="Hyperlink"/>
+            <w:rFonts w:asciiTheme="minorBidi" w:hAnsiTheme="minorBidi"/>
+          </w:rPr>
+          <w:t>https://doi.org/10.1139/cjp-2015-0378</w:t>
+        </w:r>
+      </w:hyperlink>
     </w:p>
     <w:p>
       <w:pPr>
@@ -42598,28 +42947,23 @@
           <w:rFonts w:asciiTheme="minorBidi" w:hAnsiTheme="minorBidi"/>
         </w:rPr>
       </w:pPr>
+      <w:r>
+        <w:rPr>
+          <w:rFonts w:asciiTheme="minorBidi" w:hAnsiTheme="minorBidi"/>
+          <w:b/>
+          <w:bCs/>
+        </w:rPr>
+        <w:t>Tools:</w:t>
+      </w:r>
     </w:p>
     <w:p>
       <w:pPr>
+        <w:pStyle w:val="ListParagraph"/>
+        <w:numPr>
+          <w:ilvl w:val="0"/>
+          <w:numId w:val="7"/>
+        </w:numPr>
         <w:spacing w:line="480" w:lineRule="auto"/>
-        <w:jc w:val="lowKashida"/>
-        <w:rPr>
-          <w:rFonts w:asciiTheme="minorBidi" w:hAnsiTheme="minorBidi"/>
-        </w:rPr>
-      </w:pPr>
-      <w:r>
-        <w:rPr>
-          <w:rFonts w:asciiTheme="minorBidi" w:hAnsiTheme="minorBidi"/>
-          <w:b/>
-          <w:bCs/>
-        </w:rPr>
-        <w:t>Tools:</w:t>
-      </w:r>
-    </w:p>
-    <w:p>
-      <w:pPr>
-        <w:spacing w:line="480" w:lineRule="auto"/>
-        <w:jc w:val="lowKashida"/>
         <w:rPr>
           <w:rFonts w:asciiTheme="minorBidi" w:hAnsiTheme="minorBidi"/>
         </w:rPr>
@@ -42647,17 +42991,15 @@
           <w:t>www.canva.com/</w:t>
         </w:r>
       </w:hyperlink>
-      <w:r>
-        <w:rPr>
-          <w:rFonts w:asciiTheme="minorBidi" w:hAnsiTheme="minorBidi"/>
-        </w:rPr>
-        <w:t>. Accessed 11 Feb. 2025.</w:t>
-      </w:r>
     </w:p>
     <w:p>
       <w:pPr>
+        <w:pStyle w:val="ListParagraph"/>
+        <w:numPr>
+          <w:ilvl w:val="0"/>
+          <w:numId w:val="7"/>
+        </w:numPr>
         <w:spacing w:line="480" w:lineRule="auto"/>
-        <w:jc w:val="lowKashida"/>
         <w:rPr>
           <w:rFonts w:asciiTheme="minorBidi" w:hAnsiTheme="minorBidi"/>
         </w:rPr>
@@ -42685,17 +43027,15 @@
           <w:t>www.citationmachine.net/</w:t>
         </w:r>
       </w:hyperlink>
-      <w:r>
-        <w:rPr>
-          <w:rFonts w:asciiTheme="minorBidi" w:hAnsiTheme="minorBidi"/>
-        </w:rPr>
-        <w:t>. Accessed 11 Feb. 2025.</w:t>
-      </w:r>
     </w:p>
     <w:p>
       <w:pPr>
+        <w:pStyle w:val="ListParagraph"/>
+        <w:numPr>
+          <w:ilvl w:val="0"/>
+          <w:numId w:val="7"/>
+        </w:numPr>
         <w:spacing w:line="480" w:lineRule="auto"/>
-        <w:jc w:val="lowKashida"/>
         <w:rPr>
           <w:rFonts w:asciiTheme="minorBidi" w:hAnsiTheme="minorBidi"/>
         </w:rPr>
@@ -42725,17 +43065,15 @@
           <w:t>www.clastify.com/</w:t>
         </w:r>
       </w:hyperlink>
-      <w:r>
-        <w:rPr>
-          <w:rFonts w:asciiTheme="minorBidi" w:hAnsiTheme="minorBidi"/>
-        </w:rPr>
-        <w:t>. Accessed 11 Feb. 2025.</w:t>
-      </w:r>
     </w:p>
     <w:p>
       <w:pPr>
+        <w:pStyle w:val="ListParagraph"/>
+        <w:numPr>
+          <w:ilvl w:val="0"/>
+          <w:numId w:val="7"/>
+        </w:numPr>
         <w:spacing w:line="480" w:lineRule="auto"/>
-        <w:jc w:val="lowKashida"/>
         <w:rPr>
           <w:rFonts w:asciiTheme="minorBidi" w:hAnsiTheme="minorBidi"/>
         </w:rPr>
@@ -42752,13 +43090,17 @@
         <w:rPr>
           <w:rFonts w:asciiTheme="minorBidi" w:hAnsiTheme="minorBidi"/>
         </w:rPr>
-        <w:t>. chatgpt.com/. Accessed 11 Feb. 2025.</w:t>
+        <w:t>. chatgpt.com/</w:t>
       </w:r>
     </w:p>
     <w:p>
       <w:pPr>
+        <w:pStyle w:val="ListParagraph"/>
+        <w:numPr>
+          <w:ilvl w:val="0"/>
+          <w:numId w:val="7"/>
+        </w:numPr>
         <w:spacing w:line="480" w:lineRule="auto"/>
-        <w:jc w:val="lowKashida"/>
         <w:rPr>
           <w:rFonts w:asciiTheme="minorBidi" w:hAnsiTheme="minorBidi"/>
         </w:rPr>
@@ -42786,17 +43128,15 @@
           <w:t>www.imagetotext.info/</w:t>
         </w:r>
       </w:hyperlink>
-      <w:r>
-        <w:rPr>
-          <w:rFonts w:asciiTheme="minorBidi" w:hAnsiTheme="minorBidi"/>
-        </w:rPr>
-        <w:t>. Accessed 11 Feb. 2025.</w:t>
-      </w:r>
     </w:p>
     <w:p>
       <w:pPr>
+        <w:pStyle w:val="ListParagraph"/>
+        <w:numPr>
+          <w:ilvl w:val="0"/>
+          <w:numId w:val="7"/>
+        </w:numPr>
         <w:spacing w:line="480" w:lineRule="auto"/>
-        <w:jc w:val="lowKashida"/>
         <w:rPr>
           <w:rFonts w:asciiTheme="minorBidi" w:hAnsiTheme="minorBidi"/>
         </w:rPr>
@@ -42824,12 +43164,34 @@
           <w:t>www.thesaurus.com/</w:t>
         </w:r>
       </w:hyperlink>
-      <w:r>
-        <w:rPr>
-          <w:rFonts w:asciiTheme="minorBidi" w:hAnsiTheme="minorBidi"/>
-        </w:rPr>
-        <w:t>. Accessed 11 Feb. 2025.</w:t>
-      </w:r>
+    </w:p>
+    <w:p>
+      <w:pPr>
+        <w:pStyle w:val="ListParagraph"/>
+        <w:numPr>
+          <w:ilvl w:val="0"/>
+          <w:numId w:val="7"/>
+        </w:numPr>
+        <w:spacing w:line="480" w:lineRule="auto"/>
+        <w:rPr>
+          <w:rFonts w:asciiTheme="minorBidi" w:hAnsiTheme="minorBidi"/>
+        </w:rPr>
+      </w:pPr>
+      <w:r>
+        <w:rPr>
+          <w:rFonts w:asciiTheme="minorBidi" w:hAnsiTheme="minorBidi"/>
+        </w:rPr>
+        <w:t xml:space="preserve">Python programming language </w:t>
+      </w:r>
+      <w:hyperlink r:id="rId37" w:history="1">
+        <w:r>
+          <w:rPr>
+            <w:rStyle w:val="Hyperlink"/>
+            <w:rFonts w:asciiTheme="minorBidi" w:hAnsiTheme="minorBidi"/>
+          </w:rPr>
+          <w:t>https://www.python.org/</w:t>
+        </w:r>
+      </w:hyperlink>
     </w:p>
     <w:p>
       <w:pPr>
@@ -42849,7 +43211,7 @@
           <w:rFonts w:asciiTheme="minorBidi" w:hAnsiTheme="minorBidi" w:cstheme="minorBidi"/>
         </w:rPr>
       </w:pPr>
-      <w:bookmarkStart w:id="26" w:name="_Toc190383134"/>
+      <w:bookmarkStart w:id="27" w:name="_Toc190383134"/>
       <w:r>
         <w:rPr>
           <w:rFonts w:asciiTheme="minorBidi" w:hAnsiTheme="minorBidi" w:cstheme="minorBidi"/>
@@ -42857,21 +43219,19 @@
         <w:lastRenderedPageBreak/>
         <w:t>6. Appendices</w:t>
       </w:r>
-      <w:bookmarkEnd w:id="26"/>
+      <w:bookmarkEnd w:id="27"/>
     </w:p>
     <w:p>
       <w:r>
         <w:t xml:space="preserve">All The Code &amp; data used to plot graphs and do the Calculations is uploaded to </w:t>
       </w:r>
-      <w:proofErr w:type="spellStart"/>
-      <w:r>
-        <w:t>github</w:t>
-      </w:r>
-      <w:proofErr w:type="spellEnd"/>
+      <w:r>
+        <w:t>GitHub</w:t>
+      </w:r>
       <w:r>
         <w:t xml:space="preserve">: </w:t>
       </w:r>
-      <w:hyperlink r:id="rId37" w:history="1">
+      <w:hyperlink r:id="rId38" w:history="1">
         <w:r>
           <w:rPr>
             <w:rStyle w:val="Hyperlink"/>
@@ -42882,7 +43242,7 @@
     </w:p>
     <w:p/>
     <w:sectPr>
-      <w:footerReference w:type="default" r:id="rId38"/>
+      <w:footerReference w:type="default" r:id="rId39"/>
       <w:pgSz w:w="12240" w:h="15840"/>
       <w:pgMar w:top="720" w:right="720" w:bottom="720" w:left="720" w:header="720" w:footer="0" w:gutter="0"/>
       <w:cols w:space="720"/>
@@ -43243,6 +43603,92 @@
     </w:lvl>
   </w:abstractNum>
   <w:abstractNum w:abstractNumId="1" w15:restartNumberingAfterBreak="0">
+    <w:nsid w:val="1E9607ED"/>
+    <w:multiLevelType w:val="hybridMultilevel"/>
+    <w:tmpl w:val="7A7451C0"/>
+    <w:lvl w:ilvl="0" w:tplc="0409000F">
+      <w:start w:val="1"/>
+      <w:numFmt w:val="decimal"/>
+      <w:lvlText w:val="%1."/>
+      <w:lvlJc w:val="left"/>
+      <w:pPr>
+        <w:ind w:left="720" w:hanging="360"/>
+      </w:pPr>
+    </w:lvl>
+    <w:lvl w:ilvl="1" w:tplc="04090019" w:tentative="1">
+      <w:start w:val="1"/>
+      <w:numFmt w:val="lowerLetter"/>
+      <w:lvlText w:val="%2."/>
+      <w:lvlJc w:val="left"/>
+      <w:pPr>
+        <w:ind w:left="1440" w:hanging="360"/>
+      </w:pPr>
+    </w:lvl>
+    <w:lvl w:ilvl="2" w:tplc="0409001B" w:tentative="1">
+      <w:start w:val="1"/>
+      <w:numFmt w:val="lowerRoman"/>
+      <w:lvlText w:val="%3."/>
+      <w:lvlJc w:val="right"/>
+      <w:pPr>
+        <w:ind w:left="2160" w:hanging="180"/>
+      </w:pPr>
+    </w:lvl>
+    <w:lvl w:ilvl="3" w:tplc="0409000F" w:tentative="1">
+      <w:start w:val="1"/>
+      <w:numFmt w:val="decimal"/>
+      <w:lvlText w:val="%4."/>
+      <w:lvlJc w:val="left"/>
+      <w:pPr>
+        <w:ind w:left="2880" w:hanging="360"/>
+      </w:pPr>
+    </w:lvl>
+    <w:lvl w:ilvl="4" w:tplc="04090019" w:tentative="1">
+      <w:start w:val="1"/>
+      <w:numFmt w:val="lowerLetter"/>
+      <w:lvlText w:val="%5."/>
+      <w:lvlJc w:val="left"/>
+      <w:pPr>
+        <w:ind w:left="3600" w:hanging="360"/>
+      </w:pPr>
+    </w:lvl>
+    <w:lvl w:ilvl="5" w:tplc="0409001B" w:tentative="1">
+      <w:start w:val="1"/>
+      <w:numFmt w:val="lowerRoman"/>
+      <w:lvlText w:val="%6."/>
+      <w:lvlJc w:val="right"/>
+      <w:pPr>
+        <w:ind w:left="4320" w:hanging="180"/>
+      </w:pPr>
+    </w:lvl>
+    <w:lvl w:ilvl="6" w:tplc="0409000F" w:tentative="1">
+      <w:start w:val="1"/>
+      <w:numFmt w:val="decimal"/>
+      <w:lvlText w:val="%7."/>
+      <w:lvlJc w:val="left"/>
+      <w:pPr>
+        <w:ind w:left="5040" w:hanging="360"/>
+      </w:pPr>
+    </w:lvl>
+    <w:lvl w:ilvl="7" w:tplc="04090019" w:tentative="1">
+      <w:start w:val="1"/>
+      <w:numFmt w:val="lowerLetter"/>
+      <w:lvlText w:val="%8."/>
+      <w:lvlJc w:val="left"/>
+      <w:pPr>
+        <w:ind w:left="5760" w:hanging="360"/>
+      </w:pPr>
+    </w:lvl>
+    <w:lvl w:ilvl="8" w:tplc="0409001B" w:tentative="1">
+      <w:start w:val="1"/>
+      <w:numFmt w:val="lowerRoman"/>
+      <w:lvlText w:val="%9."/>
+      <w:lvlJc w:val="right"/>
+      <w:pPr>
+        <w:ind w:left="6480" w:hanging="180"/>
+      </w:pPr>
+    </w:lvl>
+  </w:abstractNum>
+  <w:abstractNum w:abstractNumId="2" w15:restartNumberingAfterBreak="0">
     <w:nsid w:val="225C65F6"/>
     <w:multiLevelType w:val="hybridMultilevel"/>
     <w:tmpl w:val="6D50073C"/>
@@ -43331,7 +43777,93 @@
       </w:pPr>
     </w:lvl>
   </w:abstractNum>
-  <w:abstractNum w:abstractNumId="2" w15:restartNumberingAfterBreak="0">
+  <w:abstractNum w:abstractNumId="3" w15:restartNumberingAfterBreak="0">
+    <w:nsid w:val="46685344"/>
+    <w:multiLevelType w:val="hybridMultilevel"/>
+    <w:tmpl w:val="1E86775C"/>
+    <w:lvl w:ilvl="0" w:tplc="0409000F">
+      <w:start w:val="1"/>
+      <w:numFmt w:val="decimal"/>
+      <w:lvlText w:val="%1."/>
+      <w:lvlJc w:val="left"/>
+      <w:pPr>
+        <w:ind w:left="720" w:hanging="360"/>
+      </w:pPr>
+    </w:lvl>
+    <w:lvl w:ilvl="1" w:tplc="04090019" w:tentative="1">
+      <w:start w:val="1"/>
+      <w:numFmt w:val="lowerLetter"/>
+      <w:lvlText w:val="%2."/>
+      <w:lvlJc w:val="left"/>
+      <w:pPr>
+        <w:ind w:left="1440" w:hanging="360"/>
+      </w:pPr>
+    </w:lvl>
+    <w:lvl w:ilvl="2" w:tplc="0409001B" w:tentative="1">
+      <w:start w:val="1"/>
+      <w:numFmt w:val="lowerRoman"/>
+      <w:lvlText w:val="%3."/>
+      <w:lvlJc w:val="right"/>
+      <w:pPr>
+        <w:ind w:left="2160" w:hanging="180"/>
+      </w:pPr>
+    </w:lvl>
+    <w:lvl w:ilvl="3" w:tplc="0409000F" w:tentative="1">
+      <w:start w:val="1"/>
+      <w:numFmt w:val="decimal"/>
+      <w:lvlText w:val="%4."/>
+      <w:lvlJc w:val="left"/>
+      <w:pPr>
+        <w:ind w:left="2880" w:hanging="360"/>
+      </w:pPr>
+    </w:lvl>
+    <w:lvl w:ilvl="4" w:tplc="04090019" w:tentative="1">
+      <w:start w:val="1"/>
+      <w:numFmt w:val="lowerLetter"/>
+      <w:lvlText w:val="%5."/>
+      <w:lvlJc w:val="left"/>
+      <w:pPr>
+        <w:ind w:left="3600" w:hanging="360"/>
+      </w:pPr>
+    </w:lvl>
+    <w:lvl w:ilvl="5" w:tplc="0409001B" w:tentative="1">
+      <w:start w:val="1"/>
+      <w:numFmt w:val="lowerRoman"/>
+      <w:lvlText w:val="%6."/>
+      <w:lvlJc w:val="right"/>
+      <w:pPr>
+        <w:ind w:left="4320" w:hanging="180"/>
+      </w:pPr>
+    </w:lvl>
+    <w:lvl w:ilvl="6" w:tplc="0409000F" w:tentative="1">
+      <w:start w:val="1"/>
+      <w:numFmt w:val="decimal"/>
+      <w:lvlText w:val="%7."/>
+      <w:lvlJc w:val="left"/>
+      <w:pPr>
+        <w:ind w:left="5040" w:hanging="360"/>
+      </w:pPr>
+    </w:lvl>
+    <w:lvl w:ilvl="7" w:tplc="04090019" w:tentative="1">
+      <w:start w:val="1"/>
+      <w:numFmt w:val="lowerLetter"/>
+      <w:lvlText w:val="%8."/>
+      <w:lvlJc w:val="left"/>
+      <w:pPr>
+        <w:ind w:left="5760" w:hanging="360"/>
+      </w:pPr>
+    </w:lvl>
+    <w:lvl w:ilvl="8" w:tplc="0409001B" w:tentative="1">
+      <w:start w:val="1"/>
+      <w:numFmt w:val="lowerRoman"/>
+      <w:lvlText w:val="%9."/>
+      <w:lvlJc w:val="right"/>
+      <w:pPr>
+        <w:ind w:left="6480" w:hanging="180"/>
+      </w:pPr>
+    </w:lvl>
+  </w:abstractNum>
+  <w:abstractNum w:abstractNumId="4" w15:restartNumberingAfterBreak="0">
     <w:nsid w:val="527E781F"/>
     <w:multiLevelType w:val="hybridMultilevel"/>
     <w:tmpl w:val="13EE0652"/>
@@ -43417,7 +43949,7 @@
       </w:pPr>
     </w:lvl>
   </w:abstractNum>
-  <w:abstractNum w:abstractNumId="3" w15:restartNumberingAfterBreak="0">
+  <w:abstractNum w:abstractNumId="5" w15:restartNumberingAfterBreak="0">
     <w:nsid w:val="6BBA7C53"/>
     <w:multiLevelType w:val="hybridMultilevel"/>
     <w:tmpl w:val="97505A82"/>
@@ -43530,7 +44062,7 @@
       </w:rPr>
     </w:lvl>
   </w:abstractNum>
-  <w:abstractNum w:abstractNumId="4" w15:restartNumberingAfterBreak="0">
+  <w:abstractNum w:abstractNumId="6" w15:restartNumberingAfterBreak="0">
     <w:nsid w:val="6E5E4D23"/>
     <w:multiLevelType w:val="hybridMultilevel"/>
     <w:tmpl w:val="DDB04738"/>
@@ -43620,15 +44152,21 @@
     <w:abstractNumId w:val="0"/>
   </w:num>
   <w:num w:numId="2" w16cid:durableId="875001755">
+    <w:abstractNumId w:val="4"/>
+  </w:num>
+  <w:num w:numId="3" w16cid:durableId="1177962970">
+    <w:abstractNumId w:val="6"/>
+  </w:num>
+  <w:num w:numId="4" w16cid:durableId="220871503">
+    <w:abstractNumId w:val="5"/>
+  </w:num>
+  <w:num w:numId="5" w16cid:durableId="1179975710">
     <w:abstractNumId w:val="2"/>
   </w:num>
-  <w:num w:numId="3" w16cid:durableId="1177962970">
-    <w:abstractNumId w:val="4"/>
-  </w:num>
-  <w:num w:numId="4" w16cid:durableId="220871503">
+  <w:num w:numId="6" w16cid:durableId="1784884194">
     <w:abstractNumId w:val="3"/>
   </w:num>
-  <w:num w:numId="5" w16cid:durableId="1179975710">
+  <w:num w:numId="7" w16cid:durableId="828836137">
     <w:abstractNumId w:val="1"/>
   </w:num>
 </w:numbering>
@@ -44236,6 +44774,7 @@
   <w:style w:type="character" w:default="1" w:styleId="DefaultParagraphFont">
     <w:name w:val="Default Paragraph Font"/>
     <w:uiPriority w:val="1"/>
+    <w:semiHidden/>
     <w:unhideWhenUsed/>
   </w:style>
   <w:style w:type="table" w:default="1" w:styleId="TableNormal">
@@ -45923,6 +46462,23 @@
 </file>
 
 <file path=customXml/item2.xml><?xml version="1.0" encoding="utf-8"?>
+<p:properties xmlns:p="http://schemas.microsoft.com/office/2006/metadata/properties" xmlns:xsi="http://www.w3.org/2001/XMLSchema-instance" xmlns:pc="http://schemas.microsoft.com/office/infopath/2007/PartnerControls">
+  <documentManagement>
+    <_activity xmlns="e60cec33-145f-41ab-a822-077e8e56c466" xsi:nil="true"/>
+  </documentManagement>
+</p:properties>
+</file>
+
+<file path=customXml/item3.xml><?xml version="1.0" encoding="utf-8"?>
+<?mso-contentType ?>
+<FormTemplates xmlns="http://schemas.microsoft.com/sharepoint/v3/contenttype/forms">
+  <Display>DocumentLibraryForm</Display>
+  <Edit>DocumentLibraryForm</Edit>
+  <New>DocumentLibraryForm</New>
+</FormTemplates>
+</file>
+
+<file path=customXml/item4.xml><?xml version="1.0" encoding="utf-8"?>
 <ct:contentTypeSchema xmlns:ct="http://schemas.microsoft.com/office/2006/metadata/contentType" xmlns:ma="http://schemas.microsoft.com/office/2006/metadata/properties/metaAttributes" ct:_="" ma:_="" ma:contentTypeName="Document" ma:contentTypeID="0x010100387CFDF6892E3247842EF96E413FDB3F" ma:contentTypeVersion="16" ma:contentTypeDescription="Create a new document." ma:contentTypeScope="" ma:versionID="51c518c5911fa1c8e10372f02f461dcb">
   <xsd:schema xmlns:xsd="http://www.w3.org/2001/XMLSchema" xmlns:xs="http://www.w3.org/2001/XMLSchema" xmlns:p="http://schemas.microsoft.com/office/2006/metadata/properties" xmlns:ns3="5f260ac1-76b8-4e85-966a-de77d839fe5e" xmlns:ns4="e60cec33-145f-41ab-a822-077e8e56c466" targetNamespace="http://schemas.microsoft.com/office/2006/metadata/properties" ma:root="true" ma:fieldsID="58249ac10753657c50602d5e396f09dc" ns3:_="" ns4:_="">
     <xsd:import namespace="5f260ac1-76b8-4e85-966a-de77d839fe5e"/>
@@ -46163,23 +46719,6 @@
 </ct:contentTypeSchema>
 </file>
 
-<file path=customXml/item3.xml><?xml version="1.0" encoding="utf-8"?>
-<?mso-contentType ?>
-<FormTemplates xmlns="http://schemas.microsoft.com/sharepoint/v3/contenttype/forms">
-  <Display>DocumentLibraryForm</Display>
-  <Edit>DocumentLibraryForm</Edit>
-  <New>DocumentLibraryForm</New>
-</FormTemplates>
-</file>
-
-<file path=customXml/item4.xml><?xml version="1.0" encoding="utf-8"?>
-<p:properties xmlns:p="http://schemas.microsoft.com/office/2006/metadata/properties" xmlns:xsi="http://www.w3.org/2001/XMLSchema-instance" xmlns:pc="http://schemas.microsoft.com/office/infopath/2007/PartnerControls">
-  <documentManagement>
-    <_activity xmlns="e60cec33-145f-41ab-a822-077e8e56c466" xsi:nil="true"/>
-  </documentManagement>
-</p:properties>
-</file>
-
 <file path=customXml/itemProps1.xml><?xml version="1.0" encoding="utf-8"?>
 <ds:datastoreItem xmlns:ds="http://schemas.openxmlformats.org/officeDocument/2006/customXml" ds:itemID="{28ED02AA-8CB0-46C2-AE13-FE8AED3EB6BF}">
   <ds:schemaRefs>
@@ -46189,6 +46728,24 @@
 </file>
 
 <file path=customXml/itemProps2.xml><?xml version="1.0" encoding="utf-8"?>
+<ds:datastoreItem xmlns:ds="http://schemas.openxmlformats.org/officeDocument/2006/customXml" ds:itemID="{3E30CBD7-92CE-4BA8-9746-CC8DBA19F57A}">
+  <ds:schemaRefs>
+    <ds:schemaRef ds:uri="http://schemas.microsoft.com/office/2006/metadata/properties"/>
+    <ds:schemaRef ds:uri="http://schemas.microsoft.com/office/infopath/2007/PartnerControls"/>
+    <ds:schemaRef ds:uri="e60cec33-145f-41ab-a822-077e8e56c466"/>
+  </ds:schemaRefs>
+</ds:datastoreItem>
+</file>
+
+<file path=customXml/itemProps3.xml><?xml version="1.0" encoding="utf-8"?>
+<ds:datastoreItem xmlns:ds="http://schemas.openxmlformats.org/officeDocument/2006/customXml" ds:itemID="{0D624CD5-50C4-4046-AF7E-B0A7FB1E0AF0}">
+  <ds:schemaRefs>
+    <ds:schemaRef ds:uri="http://schemas.microsoft.com/sharepoint/v3/contenttype/forms"/>
+  </ds:schemaRefs>
+</ds:datastoreItem>
+</file>
+
+<file path=customXml/itemProps4.xml><?xml version="1.0" encoding="utf-8"?>
 <ds:datastoreItem xmlns:ds="http://schemas.openxmlformats.org/officeDocument/2006/customXml" ds:itemID="{D424B9CE-5BF8-4392-89C6-1FEADCA08775}">
   <ds:schemaRefs>
     <ds:schemaRef ds:uri="http://schemas.microsoft.com/office/2006/metadata/contentType"/>
@@ -46205,22 +46762,4 @@
     <ds:schemaRef ds:uri="http://schemas.microsoft.com/internal/obd"/>
   </ds:schemaRefs>
 </ds:datastoreItem>
-</file>
-
-<file path=customXml/itemProps3.xml><?xml version="1.0" encoding="utf-8"?>
-<ds:datastoreItem xmlns:ds="http://schemas.openxmlformats.org/officeDocument/2006/customXml" ds:itemID="{0D624CD5-50C4-4046-AF7E-B0A7FB1E0AF0}">
-  <ds:schemaRefs>
-    <ds:schemaRef ds:uri="http://schemas.microsoft.com/sharepoint/v3/contenttype/forms"/>
-  </ds:schemaRefs>
-</ds:datastoreItem>
-</file>
-
-<file path=customXml/itemProps4.xml><?xml version="1.0" encoding="utf-8"?>
-<ds:datastoreItem xmlns:ds="http://schemas.openxmlformats.org/officeDocument/2006/customXml" ds:itemID="{3E30CBD7-92CE-4BA8-9746-CC8DBA19F57A}">
-  <ds:schemaRefs>
-    <ds:schemaRef ds:uri="http://schemas.microsoft.com/office/2006/metadata/properties"/>
-    <ds:schemaRef ds:uri="http://schemas.microsoft.com/office/infopath/2007/PartnerControls"/>
-    <ds:schemaRef ds:uri="e60cec33-145f-41ab-a822-077e8e56c466"/>
-  </ds:schemaRefs>
-</ds:datastoreItem>
 </file>
</xml_diff>